<commit_message>
receipt change - 3
</commit_message>
<xml_diff>
--- a/request-management-api/request_api/receipt_templates/cfr_fee_payment_receipt_full.docx
+++ b/request-management-api/request_api/receipt_templates/cfr_fee_payment_receipt_full.docx
@@ -4291,16 +4291,16 @@
               <w:szCs w:val="28"/>
             </w:rPr>
             <w:drawing>
-              <wp:anchor distT="0" distB="0" distL="114300" distR="114300" simplePos="0" relativeHeight="251659264" behindDoc="0" locked="0" layoutInCell="1" allowOverlap="1" wp14:anchorId="6B3A39BF" wp14:editId="09BC5A57">
+              <wp:anchor distT="0" distB="0" distL="114300" distR="114300" simplePos="0" relativeHeight="251659264" behindDoc="0" locked="1" layoutInCell="1" allowOverlap="1" wp14:anchorId="6B3A39BF" wp14:editId="4AF33718">
                 <wp:simplePos x="0" y="0"/>
                 <wp:positionH relativeFrom="column">
-                  <wp:posOffset>175260</wp:posOffset>
+                  <wp:posOffset>178435</wp:posOffset>
                 </wp:positionH>
-                <wp:positionV relativeFrom="paragraph">
-                  <wp:posOffset>102870</wp:posOffset>
+                <wp:positionV relativeFrom="page">
+                  <wp:posOffset>106045</wp:posOffset>
                 </wp:positionV>
-                <wp:extent cx="805758" cy="311907"/>
-                <wp:effectExtent l="0" t="0" r="0" b="5715"/>
+                <wp:extent cx="805815" cy="313055"/>
+                <wp:effectExtent l="0" t="0" r="0" b="0"/>
                 <wp:wrapNone/>
                 <wp:docPr id="2" name="Picture 2"/>
                 <wp:cNvGraphicFramePr>
@@ -4328,7 +4328,7 @@
                       <pic:spPr>
                         <a:xfrm>
                           <a:off x="0" y="0"/>
-                          <a:ext cx="805758" cy="311907"/>
+                          <a:ext cx="805815" cy="313055"/>
                         </a:xfrm>
                         <a:prstGeom prst="rect">
                           <a:avLst/>

</xml_diff>

<commit_message>
receipt template - logo removed from header but added in the body
</commit_message>
<xml_diff>
--- a/request-management-api/request_api/receipt_templates/cfr_fee_payment_receipt_full.docx
+++ b/request-management-api/request_api/receipt_templates/cfr_fee_payment_receipt_full.docx
@@ -2,6 +2,165 @@
 <file path=word/document.xml><?xml version="1.0" encoding="utf-8"?>
 <w:document xmlns:wpc="http://schemas.microsoft.com/office/word/2010/wordprocessingCanvas" xmlns:cx="http://schemas.microsoft.com/office/drawing/2014/chartex" xmlns:cx1="http://schemas.microsoft.com/office/drawing/2015/9/8/chartex" xmlns:cx2="http://schemas.microsoft.com/office/drawing/2015/10/21/chartex" xmlns:cx3="http://schemas.microsoft.com/office/drawing/2016/5/9/chartex" xmlns:cx4="http://schemas.microsoft.com/office/drawing/2016/5/10/chartex" xmlns:cx5="http://schemas.microsoft.com/office/drawing/2016/5/11/chartex" xmlns:cx6="http://schemas.microsoft.com/office/drawing/2016/5/12/chartex" xmlns:cx7="http://schemas.microsoft.com/office/drawing/2016/5/13/chartex" xmlns:cx8="http://schemas.microsoft.com/office/drawing/2016/5/14/chartex" xmlns:mc="http://schemas.openxmlformats.org/markup-compatibility/2006" xmlns:aink="http://schemas.microsoft.com/office/drawing/2016/ink" xmlns:am3d="http://schemas.microsoft.com/office/drawing/2017/model3d" xmlns:o="urn:schemas-microsoft-com:office:office" xmlns:oel="http://schemas.microsoft.com/office/2019/extlst" xmlns:r="http://schemas.openxmlformats.org/officeDocument/2006/relationships" xmlns:m="http://schemas.openxmlformats.org/officeDocument/2006/math" xmlns:v="urn:schemas-microsoft-com:vml" xmlns:wp14="http://schemas.microsoft.com/office/word/2010/wordprocessingDrawing" xmlns:wp="http://schemas.openxmlformats.org/drawingml/2006/wordprocessingDrawing" xmlns:w10="urn:schemas-microsoft-com:office:word" xmlns:w="http://schemas.openxmlformats.org/wordprocessingml/2006/main" xmlns:w14="http://schemas.microsoft.com/office/word/2010/wordml" xmlns:w15="http://schemas.microsoft.com/office/word/2012/wordml" xmlns:w16cex="http://schemas.microsoft.com/office/word/2018/wordml/cex" xmlns:w16cid="http://schemas.microsoft.com/office/word/2016/wordml/cid" xmlns:w16="http://schemas.microsoft.com/office/word/2018/wordml" xmlns:w16sdtdh="http://schemas.microsoft.com/office/word/2020/wordml/sdtdatahash" xmlns:w16se="http://schemas.microsoft.com/office/word/2015/wordml/symex" xmlns:wpg="http://schemas.microsoft.com/office/word/2010/wordprocessingGroup" xmlns:wpi="http://schemas.microsoft.com/office/word/2010/wordprocessingInk" xmlns:wne="http://schemas.microsoft.com/office/word/2006/wordml" xmlns:wps="http://schemas.microsoft.com/office/word/2010/wordprocessingShape" mc:Ignorable="w14 w15 w16se w16cid w16 w16cex w16sdtdh wp14">
   <w:body>
+    <w:tbl>
+      <w:tblPr>
+        <w:tblStyle w:val="TableGrid"/>
+        <w:tblW w:w="0" w:type="auto"/>
+        <w:tblLook w:val="04A0" w:firstRow="1" w:lastRow="0" w:firstColumn="1" w:lastColumn="0" w:noHBand="0" w:noVBand="1"/>
+      </w:tblPr>
+      <w:tblGrid>
+        <w:gridCol w:w="4327"/>
+        <w:gridCol w:w="5033"/>
+      </w:tblGrid>
+      <w:tr>
+        <w:trPr>
+          <w:trHeight w:val="709"/>
+        </w:trPr>
+        <w:tc>
+          <w:tcPr>
+            <w:tcW w:w="4327" w:type="dxa"/>
+            <w:tcBorders>
+              <w:top w:val="nil"/>
+              <w:left w:val="nil"/>
+              <w:bottom w:val="nil"/>
+              <w:right w:val="nil"/>
+            </w:tcBorders>
+            <w:shd w:val="clear" w:color="auto" w:fill="0A3266"/>
+          </w:tcPr>
+          <w:p>
+            <w:pPr>
+              <w:rPr>
+                <w:rFonts w:ascii="BC Sans" w:hAnsi="BC Sans"/>
+                <w:sz w:val="28"/>
+                <w:szCs w:val="28"/>
+              </w:rPr>
+            </w:pPr>
+            <w:r>
+              <w:rPr>
+                <w:rFonts w:ascii="BC Sans" w:hAnsi="BC Sans"/>
+                <w:noProof/>
+                <w:sz w:val="28"/>
+                <w:szCs w:val="28"/>
+              </w:rPr>
+              <w:drawing>
+                <wp:anchor distT="0" distB="0" distL="114300" distR="114300" simplePos="0" relativeHeight="251659264" behindDoc="0" locked="0" layoutInCell="1" allowOverlap="1" wp14:anchorId="07B5702D" wp14:editId="569D3381">
+                  <wp:simplePos x="0" y="0"/>
+                  <wp:positionH relativeFrom="column">
+                    <wp:posOffset>63318</wp:posOffset>
+                  </wp:positionH>
+                  <wp:positionV relativeFrom="paragraph">
+                    <wp:posOffset>67310</wp:posOffset>
+                  </wp:positionV>
+                  <wp:extent cx="805758" cy="311907"/>
+                  <wp:effectExtent l="0" t="0" r="0" b="5715"/>
+                  <wp:wrapNone/>
+                  <wp:docPr id="2" name="Picture 2"/>
+                  <wp:cNvGraphicFramePr>
+                    <a:graphicFrameLocks xmlns:a="http://schemas.openxmlformats.org/drawingml/2006/main" noChangeAspect="1"/>
+                  </wp:cNvGraphicFramePr>
+                  <a:graphic xmlns:a="http://schemas.openxmlformats.org/drawingml/2006/main">
+                    <a:graphicData uri="http://schemas.openxmlformats.org/drawingml/2006/picture">
+                      <pic:pic xmlns:pic="http://schemas.openxmlformats.org/drawingml/2006/picture">
+                        <pic:nvPicPr>
+                          <pic:cNvPr id="2" name="Picture 2"/>
+                          <pic:cNvPicPr/>
+                        </pic:nvPicPr>
+                        <pic:blipFill>
+                          <a:blip r:embed="rId7">
+                            <a:extLst>
+                              <a:ext uri="{28A0092B-C50C-407E-A947-70E740481C1C}">
+                                <a14:useLocalDpi xmlns:a14="http://schemas.microsoft.com/office/drawing/2010/main" val="0"/>
+                              </a:ext>
+                            </a:extLst>
+                          </a:blip>
+                          <a:stretch>
+                            <a:fillRect/>
+                          </a:stretch>
+                        </pic:blipFill>
+                        <pic:spPr>
+                          <a:xfrm>
+                            <a:off x="0" y="0"/>
+                            <a:ext cx="805758" cy="311907"/>
+                          </a:xfrm>
+                          <a:prstGeom prst="rect">
+                            <a:avLst/>
+                          </a:prstGeom>
+                        </pic:spPr>
+                      </pic:pic>
+                    </a:graphicData>
+                  </a:graphic>
+                  <wp14:sizeRelH relativeFrom="page">
+                    <wp14:pctWidth>0</wp14:pctWidth>
+                  </wp14:sizeRelH>
+                  <wp14:sizeRelV relativeFrom="page">
+                    <wp14:pctHeight>0</wp14:pctHeight>
+                  </wp14:sizeRelV>
+                </wp:anchor>
+              </w:drawing>
+            </w:r>
+          </w:p>
+        </w:tc>
+        <w:tc>
+          <w:tcPr>
+            <w:tcW w:w="5033" w:type="dxa"/>
+            <w:tcBorders>
+              <w:top w:val="nil"/>
+              <w:left w:val="nil"/>
+              <w:bottom w:val="nil"/>
+              <w:right w:val="nil"/>
+            </w:tcBorders>
+            <w:shd w:val="clear" w:color="auto" w:fill="0A3266"/>
+            <w:vAlign w:val="center"/>
+          </w:tcPr>
+          <w:p>
+            <w:pPr>
+              <w:spacing w:line="276" w:lineRule="auto"/>
+              <w:jc w:val="right"/>
+              <w:rPr>
+                <w:rFonts w:ascii="BC Sans" w:hAnsi="BC Sans"/>
+                <w:sz w:val="28"/>
+                <w:szCs w:val="28"/>
+              </w:rPr>
+            </w:pPr>
+            <w:r>
+              <w:rPr>
+                <w:rFonts w:ascii="BC Sans" w:eastAsia="BC Sans" w:hAnsi="BC Sans" w:cs="BC Sans"/>
+                <w:sz w:val="28"/>
+                <w:szCs w:val="28"/>
+              </w:rPr>
+              <w:t>Transaction # {</w:t>
+            </w:r>
+            <w:proofErr w:type="spellStart"/>
+            <w:r>
+              <w:rPr>
+                <w:rFonts w:ascii="BC Sans" w:eastAsia="BC Sans" w:hAnsi="BC Sans" w:cs="BC Sans"/>
+                <w:sz w:val="28"/>
+                <w:szCs w:val="28"/>
+              </w:rPr>
+              <w:t>d.paymentInfo.transactionId</w:t>
+            </w:r>
+            <w:proofErr w:type="spellEnd"/>
+            <w:r>
+              <w:rPr>
+                <w:rFonts w:ascii="BC Sans" w:eastAsia="BC Sans" w:hAnsi="BC Sans" w:cs="BC Sans"/>
+                <w:sz w:val="28"/>
+                <w:szCs w:val="28"/>
+              </w:rPr>
+              <w:t>}</w:t>
+            </w:r>
+          </w:p>
+        </w:tc>
+      </w:tr>
+    </w:tbl>
+    <w:p>
+      <w:pPr>
+        <w:rPr>
+          <w:rFonts w:ascii="Times New Roman" w:eastAsia="Times New Roman" w:hAnsi="Times New Roman" w:cs="Times New Roman"/>
+          <w:sz w:val="20"/>
+          <w:szCs w:val="20"/>
+        </w:rPr>
+      </w:pPr>
+    </w:p>
     <w:tbl>
       <w:tblPr>
         <w:tblStyle w:val="a"/>
@@ -79,23 +238,43 @@
                 <w:sz w:val="18"/>
                 <w:szCs w:val="18"/>
               </w:rPr>
-              <w:t>{d.firstName}</w:t>
-            </w:r>
-            <w:r>
-              <w:rPr>
-                <w:rFonts w:ascii="BC Sans" w:eastAsia="BC Sans" w:hAnsi="BC Sans" w:cs="BC Sans"/>
-                <w:sz w:val="18"/>
-                <w:szCs w:val="18"/>
-              </w:rPr>
-              <w:t xml:space="preserve">  </w:t>
-            </w:r>
-            <w:r>
-              <w:rPr>
-                <w:rFonts w:ascii="BC Sans" w:eastAsia="BC Sans" w:hAnsi="BC Sans" w:cs="BC Sans"/>
-                <w:sz w:val="18"/>
-                <w:szCs w:val="18"/>
-              </w:rPr>
-              <w:t>{d.lastName}</w:t>
+              <w:t>{</w:t>
+            </w:r>
+            <w:proofErr w:type="spellStart"/>
+            <w:r>
+              <w:rPr>
+                <w:rFonts w:ascii="BC Sans" w:eastAsia="BC Sans" w:hAnsi="BC Sans" w:cs="BC Sans"/>
+                <w:sz w:val="18"/>
+                <w:szCs w:val="18"/>
+              </w:rPr>
+              <w:t>d.firstName</w:t>
+            </w:r>
+            <w:proofErr w:type="spellEnd"/>
+            <w:r>
+              <w:rPr>
+                <w:rFonts w:ascii="BC Sans" w:eastAsia="BC Sans" w:hAnsi="BC Sans" w:cs="BC Sans"/>
+                <w:sz w:val="18"/>
+                <w:szCs w:val="18"/>
+              </w:rPr>
+              <w:t>}  {</w:t>
+            </w:r>
+            <w:proofErr w:type="spellStart"/>
+            <w:r>
+              <w:rPr>
+                <w:rFonts w:ascii="BC Sans" w:eastAsia="BC Sans" w:hAnsi="BC Sans" w:cs="BC Sans"/>
+                <w:sz w:val="18"/>
+                <w:szCs w:val="18"/>
+              </w:rPr>
+              <w:t>d.lastName</w:t>
+            </w:r>
+            <w:proofErr w:type="spellEnd"/>
+            <w:r>
+              <w:rPr>
+                <w:rFonts w:ascii="BC Sans" w:eastAsia="BC Sans" w:hAnsi="BC Sans" w:cs="BC Sans"/>
+                <w:sz w:val="18"/>
+                <w:szCs w:val="18"/>
+              </w:rPr>
+              <w:t>}</w:t>
             </w:r>
           </w:p>
         </w:tc>
@@ -204,24 +383,26 @@
                 <w:sz w:val="18"/>
                 <w:szCs w:val="18"/>
               </w:rPr>
-              <w:t>{d.</w:t>
-            </w:r>
-            <w:r>
-              <w:rPr>
-                <w:rFonts w:ascii="BC Sans" w:eastAsia="BC Sans" w:hAnsi="BC Sans" w:cs="BC Sans"/>
-                <w:sz w:val="18"/>
-                <w:szCs w:val="18"/>
-              </w:rPr>
-              <w:t>paymentInfo.</w:t>
-            </w:r>
-            <w:r>
-              <w:rPr>
-                <w:rFonts w:ascii="BC Sans" w:eastAsia="BC Sans" w:hAnsi="BC Sans" w:cs="BC Sans"/>
-                <w:sz w:val="18"/>
-                <w:szCs w:val="18"/>
-              </w:rPr>
-              <w:t>paymentDate</w:t>
-            </w:r>
+              <w:t>{</w:t>
+            </w:r>
+            <w:proofErr w:type="spellStart"/>
+            <w:r>
+              <w:rPr>
+                <w:rFonts w:ascii="BC Sans" w:eastAsia="BC Sans" w:hAnsi="BC Sans" w:cs="BC Sans"/>
+                <w:sz w:val="18"/>
+                <w:szCs w:val="18"/>
+              </w:rPr>
+              <w:t>d.</w:t>
+            </w:r>
+            <w:r>
+              <w:rPr>
+                <w:rFonts w:ascii="BC Sans" w:eastAsia="BC Sans" w:hAnsi="BC Sans" w:cs="BC Sans"/>
+                <w:sz w:val="18"/>
+                <w:szCs w:val="18"/>
+              </w:rPr>
+              <w:t>paymentInfo.paymentDate</w:t>
+            </w:r>
+            <w:proofErr w:type="spellEnd"/>
             <w:r>
               <w:rPr>
                 <w:rFonts w:ascii="BC Sans" w:eastAsia="BC Sans" w:hAnsi="BC Sans" w:cs="BC Sans"/>
@@ -339,7 +520,25 @@
                 <w:sz w:val="18"/>
                 <w:szCs w:val="18"/>
               </w:rPr>
-              <w:t>{d.axisRequestId}</w:t>
+              <w:t>{</w:t>
+            </w:r>
+            <w:proofErr w:type="spellStart"/>
+            <w:r>
+              <w:rPr>
+                <w:rFonts w:ascii="BC Sans" w:eastAsia="BC Sans" w:hAnsi="BC Sans" w:cs="BC Sans"/>
+                <w:sz w:val="18"/>
+                <w:szCs w:val="18"/>
+              </w:rPr>
+              <w:t>d.axisRequestId</w:t>
+            </w:r>
+            <w:proofErr w:type="spellEnd"/>
+            <w:r>
+              <w:rPr>
+                <w:rFonts w:ascii="BC Sans" w:eastAsia="BC Sans" w:hAnsi="BC Sans" w:cs="BC Sans"/>
+                <w:sz w:val="18"/>
+                <w:szCs w:val="18"/>
+              </w:rPr>
+              <w:t>}</w:t>
             </w:r>
           </w:p>
         </w:tc>
@@ -352,13 +551,6 @@
           <w:sz w:val="20"/>
           <w:szCs w:val="20"/>
         </w:rPr>
-      </w:pPr>
-    </w:p>
-    <w:p>
-      <w:pPr>
-        <w:tabs>
-          <w:tab w:val="left" w:pos="5575"/>
-        </w:tabs>
       </w:pPr>
     </w:p>
     <w:p>
@@ -780,7 +972,17 @@
                 <w:sz w:val="18"/>
                 <w:szCs w:val="18"/>
               </w:rPr>
-              <w:t>{d.</w:t>
+              <w:t>{</w:t>
+            </w:r>
+            <w:proofErr w:type="spellStart"/>
+            <w:r>
+              <w:rPr>
+                <w:rFonts w:ascii="BC Sans" w:eastAsia="BC Sans" w:hAnsi="BC Sans" w:cs="BC Sans"/>
+                <w:color w:val="000000"/>
+                <w:sz w:val="18"/>
+                <w:szCs w:val="18"/>
+              </w:rPr>
+              <w:t>d.</w:t>
             </w:r>
             <w:r>
               <w:rPr>
@@ -798,7 +1000,17 @@
                 <w:sz w:val="18"/>
                 <w:szCs w:val="18"/>
               </w:rPr>
-              <w:t>.feedata.estimatedlocatinghrs}</w:t>
+              <w:t>.feedata.estimatedlocatinghrs</w:t>
+            </w:r>
+            <w:proofErr w:type="spellEnd"/>
+            <w:r>
+              <w:rPr>
+                <w:rFonts w:ascii="BC Sans" w:eastAsia="BC Sans" w:hAnsi="BC Sans" w:cs="BC Sans"/>
+                <w:color w:val="000000"/>
+                <w:sz w:val="18"/>
+                <w:szCs w:val="18"/>
+              </w:rPr>
+              <w:t>}</w:t>
             </w:r>
           </w:p>
         </w:tc>
@@ -874,7 +1086,17 @@
                 <w:sz w:val="18"/>
                 <w:szCs w:val="18"/>
               </w:rPr>
-              <w:t xml:space="preserve"> d.</w:t>
+              <w:t xml:space="preserve"> </w:t>
+            </w:r>
+            <w:proofErr w:type="spellStart"/>
+            <w:r>
+              <w:rPr>
+                <w:rFonts w:ascii="BC Sans" w:eastAsia="BC Sans" w:hAnsi="BC Sans" w:cs="BC Sans"/>
+                <w:color w:val="000000"/>
+                <w:sz w:val="18"/>
+                <w:szCs w:val="18"/>
+              </w:rPr>
+              <w:t>d.</w:t>
             </w:r>
             <w:r>
               <w:rPr>
@@ -892,7 +1114,37 @@
                 <w:sz w:val="18"/>
                 <w:szCs w:val="18"/>
               </w:rPr>
-              <w:t>.feedata.estimatedlocatinghrs:mul(30):formatN(2)</w:t>
+              <w:t>.feedata.estimatedlocatinghrs:mul</w:t>
+            </w:r>
+            <w:proofErr w:type="spellEnd"/>
+            <w:r>
+              <w:rPr>
+                <w:rFonts w:ascii="BC Sans" w:eastAsia="BC Sans" w:hAnsi="BC Sans" w:cs="BC Sans"/>
+                <w:color w:val="000000"/>
+                <w:sz w:val="18"/>
+                <w:szCs w:val="18"/>
+              </w:rPr>
+              <w:t>(30):</w:t>
+            </w:r>
+            <w:proofErr w:type="spellStart"/>
+            <w:r>
+              <w:rPr>
+                <w:rFonts w:ascii="BC Sans" w:eastAsia="BC Sans" w:hAnsi="BC Sans" w:cs="BC Sans"/>
+                <w:color w:val="000000"/>
+                <w:sz w:val="18"/>
+                <w:szCs w:val="18"/>
+              </w:rPr>
+              <w:t>formatN</w:t>
+            </w:r>
+            <w:proofErr w:type="spellEnd"/>
+            <w:r>
+              <w:rPr>
+                <w:rFonts w:ascii="BC Sans" w:eastAsia="BC Sans" w:hAnsi="BC Sans" w:cs="BC Sans"/>
+                <w:color w:val="000000"/>
+                <w:sz w:val="18"/>
+                <w:szCs w:val="18"/>
+              </w:rPr>
+              <w:t>(2)</w:t>
             </w:r>
             <w:r>
               <w:rPr>
@@ -930,7 +1182,27 @@
                 <w:sz w:val="18"/>
                 <w:szCs w:val="18"/>
               </w:rPr>
-              <w:t>${ d.waivedAmount:formatN(2)}</w:t>
+              <w:t xml:space="preserve">${ </w:t>
+            </w:r>
+            <w:proofErr w:type="spellStart"/>
+            <w:r>
+              <w:rPr>
+                <w:rFonts w:ascii="BC Sans" w:eastAsia="BC Sans" w:hAnsi="BC Sans" w:cs="BC Sans"/>
+                <w:color w:val="000000"/>
+                <w:sz w:val="18"/>
+                <w:szCs w:val="18"/>
+              </w:rPr>
+              <w:t>d.waivedAmount:formatN</w:t>
+            </w:r>
+            <w:proofErr w:type="spellEnd"/>
+            <w:r>
+              <w:rPr>
+                <w:rFonts w:ascii="BC Sans" w:eastAsia="BC Sans" w:hAnsi="BC Sans" w:cs="BC Sans"/>
+                <w:color w:val="000000"/>
+                <w:sz w:val="18"/>
+                <w:szCs w:val="18"/>
+              </w:rPr>
+              <w:t>(2)}</w:t>
             </w:r>
           </w:p>
         </w:tc>
@@ -1120,7 +1392,17 @@
                 <w:sz w:val="18"/>
                 <w:szCs w:val="18"/>
               </w:rPr>
-              <w:t>{d.</w:t>
+              <w:t>{</w:t>
+            </w:r>
+            <w:proofErr w:type="spellStart"/>
+            <w:r>
+              <w:rPr>
+                <w:rFonts w:ascii="BC Sans" w:eastAsia="BC Sans" w:hAnsi="BC Sans" w:cs="BC Sans"/>
+                <w:color w:val="000000"/>
+                <w:sz w:val="18"/>
+                <w:szCs w:val="18"/>
+              </w:rPr>
+              <w:t>d.</w:t>
             </w:r>
             <w:r>
               <w:rPr>
@@ -1138,7 +1420,17 @@
                 <w:sz w:val="18"/>
                 <w:szCs w:val="18"/>
               </w:rPr>
-              <w:t>.feedata.estimatedproducinghrs}</w:t>
+              <w:t>.feedata.estimatedproducinghrs</w:t>
+            </w:r>
+            <w:proofErr w:type="spellEnd"/>
+            <w:r>
+              <w:rPr>
+                <w:rFonts w:ascii="BC Sans" w:eastAsia="BC Sans" w:hAnsi="BC Sans" w:cs="BC Sans"/>
+                <w:color w:val="000000"/>
+                <w:sz w:val="18"/>
+                <w:szCs w:val="18"/>
+              </w:rPr>
+              <w:t>}</w:t>
             </w:r>
           </w:p>
         </w:tc>
@@ -1196,7 +1488,17 @@
                 <w:sz w:val="18"/>
                 <w:szCs w:val="18"/>
               </w:rPr>
-              <w:t>${d.</w:t>
+              <w:t>${</w:t>
+            </w:r>
+            <w:proofErr w:type="spellStart"/>
+            <w:r>
+              <w:rPr>
+                <w:rFonts w:ascii="BC Sans" w:eastAsia="BC Sans" w:hAnsi="BC Sans" w:cs="BC Sans"/>
+                <w:color w:val="000000"/>
+                <w:sz w:val="18"/>
+                <w:szCs w:val="18"/>
+              </w:rPr>
+              <w:t>d.</w:t>
             </w:r>
             <w:r>
               <w:rPr>
@@ -1214,7 +1516,57 @@
                 <w:sz w:val="18"/>
                 <w:szCs w:val="18"/>
               </w:rPr>
-              <w:t>.feedata. estimatedproducinghrs:mul(30):formatN(2)}</w:t>
+              <w:t>.feedata</w:t>
+            </w:r>
+            <w:proofErr w:type="spellEnd"/>
+            <w:r>
+              <w:rPr>
+                <w:rFonts w:ascii="BC Sans" w:eastAsia="BC Sans" w:hAnsi="BC Sans" w:cs="BC Sans"/>
+                <w:color w:val="000000"/>
+                <w:sz w:val="18"/>
+                <w:szCs w:val="18"/>
+              </w:rPr>
+              <w:t xml:space="preserve">. </w:t>
+            </w:r>
+            <w:proofErr w:type="spellStart"/>
+            <w:r>
+              <w:rPr>
+                <w:rFonts w:ascii="BC Sans" w:eastAsia="BC Sans" w:hAnsi="BC Sans" w:cs="BC Sans"/>
+                <w:color w:val="000000"/>
+                <w:sz w:val="18"/>
+                <w:szCs w:val="18"/>
+              </w:rPr>
+              <w:t>estimatedproducinghrs:mul</w:t>
+            </w:r>
+            <w:proofErr w:type="spellEnd"/>
+            <w:r>
+              <w:rPr>
+                <w:rFonts w:ascii="BC Sans" w:eastAsia="BC Sans" w:hAnsi="BC Sans" w:cs="BC Sans"/>
+                <w:color w:val="000000"/>
+                <w:sz w:val="18"/>
+                <w:szCs w:val="18"/>
+              </w:rPr>
+              <w:t>(30):</w:t>
+            </w:r>
+            <w:proofErr w:type="spellStart"/>
+            <w:r>
+              <w:rPr>
+                <w:rFonts w:ascii="BC Sans" w:eastAsia="BC Sans" w:hAnsi="BC Sans" w:cs="BC Sans"/>
+                <w:color w:val="000000"/>
+                <w:sz w:val="18"/>
+                <w:szCs w:val="18"/>
+              </w:rPr>
+              <w:t>formatN</w:t>
+            </w:r>
+            <w:proofErr w:type="spellEnd"/>
+            <w:r>
+              <w:rPr>
+                <w:rFonts w:ascii="BC Sans" w:eastAsia="BC Sans" w:hAnsi="BC Sans" w:cs="BC Sans"/>
+                <w:color w:val="000000"/>
+                <w:sz w:val="18"/>
+                <w:szCs w:val="18"/>
+              </w:rPr>
+              <w:t>(2)}</w:t>
             </w:r>
           </w:p>
         </w:tc>
@@ -1272,7 +1624,17 @@
                 <w:sz w:val="18"/>
                 <w:szCs w:val="18"/>
               </w:rPr>
-              <w:t>${d.</w:t>
+              <w:t>${</w:t>
+            </w:r>
+            <w:proofErr w:type="spellStart"/>
+            <w:r>
+              <w:rPr>
+                <w:rFonts w:ascii="BC Sans" w:eastAsia="BC Sans" w:hAnsi="BC Sans" w:cs="BC Sans"/>
+                <w:color w:val="000000"/>
+                <w:sz w:val="18"/>
+                <w:szCs w:val="18"/>
+              </w:rPr>
+              <w:t>d.</w:t>
             </w:r>
             <w:r>
               <w:rPr>
@@ -1290,7 +1652,57 @@
                 <w:sz w:val="18"/>
                 <w:szCs w:val="18"/>
               </w:rPr>
-              <w:t>.feedata. estimatedproducinghrs:mul(30):formatN(2)}</w:t>
+              <w:t>.feedata</w:t>
+            </w:r>
+            <w:proofErr w:type="spellEnd"/>
+            <w:r>
+              <w:rPr>
+                <w:rFonts w:ascii="BC Sans" w:eastAsia="BC Sans" w:hAnsi="BC Sans" w:cs="BC Sans"/>
+                <w:color w:val="000000"/>
+                <w:sz w:val="18"/>
+                <w:szCs w:val="18"/>
+              </w:rPr>
+              <w:t xml:space="preserve">. </w:t>
+            </w:r>
+            <w:proofErr w:type="spellStart"/>
+            <w:r>
+              <w:rPr>
+                <w:rFonts w:ascii="BC Sans" w:eastAsia="BC Sans" w:hAnsi="BC Sans" w:cs="BC Sans"/>
+                <w:color w:val="000000"/>
+                <w:sz w:val="18"/>
+                <w:szCs w:val="18"/>
+              </w:rPr>
+              <w:t>estimatedproducinghrs:mul</w:t>
+            </w:r>
+            <w:proofErr w:type="spellEnd"/>
+            <w:r>
+              <w:rPr>
+                <w:rFonts w:ascii="BC Sans" w:eastAsia="BC Sans" w:hAnsi="BC Sans" w:cs="BC Sans"/>
+                <w:color w:val="000000"/>
+                <w:sz w:val="18"/>
+                <w:szCs w:val="18"/>
+              </w:rPr>
+              <w:t>(30):</w:t>
+            </w:r>
+            <w:proofErr w:type="spellStart"/>
+            <w:r>
+              <w:rPr>
+                <w:rFonts w:ascii="BC Sans" w:eastAsia="BC Sans" w:hAnsi="BC Sans" w:cs="BC Sans"/>
+                <w:color w:val="000000"/>
+                <w:sz w:val="18"/>
+                <w:szCs w:val="18"/>
+              </w:rPr>
+              <w:t>formatN</w:t>
+            </w:r>
+            <w:proofErr w:type="spellEnd"/>
+            <w:r>
+              <w:rPr>
+                <w:rFonts w:ascii="BC Sans" w:eastAsia="BC Sans" w:hAnsi="BC Sans" w:cs="BC Sans"/>
+                <w:color w:val="000000"/>
+                <w:sz w:val="18"/>
+                <w:szCs w:val="18"/>
+              </w:rPr>
+              <w:t>(2)}</w:t>
             </w:r>
           </w:p>
         </w:tc>
@@ -1352,7 +1764,17 @@
                 <w:sz w:val="18"/>
                 <w:szCs w:val="18"/>
               </w:rPr>
-              <w:t>{d.</w:t>
+              <w:t>{</w:t>
+            </w:r>
+            <w:proofErr w:type="spellStart"/>
+            <w:r>
+              <w:rPr>
+                <w:rFonts w:ascii="BC Sans" w:eastAsia="BC Sans" w:hAnsi="BC Sans" w:cs="BC Sans"/>
+                <w:color w:val="000000"/>
+                <w:sz w:val="18"/>
+                <w:szCs w:val="18"/>
+              </w:rPr>
+              <w:t>d.</w:t>
             </w:r>
             <w:r>
               <w:rPr>
@@ -1370,7 +1792,17 @@
                 <w:sz w:val="18"/>
                 <w:szCs w:val="18"/>
               </w:rPr>
-              <w:t>.feedata.</w:t>
+              <w:t>.feedata</w:t>
+            </w:r>
+            <w:proofErr w:type="spellEnd"/>
+            <w:r>
+              <w:rPr>
+                <w:rFonts w:ascii="BC Sans" w:eastAsia="BC Sans" w:hAnsi="BC Sans" w:cs="BC Sans"/>
+                <w:color w:val="000000"/>
+                <w:sz w:val="18"/>
+                <w:szCs w:val="18"/>
+              </w:rPr>
+              <w:t>.</w:t>
             </w:r>
             <w:r>
               <w:rPr>
@@ -1379,14 +1811,45 @@
               </w:rPr>
               <w:t xml:space="preserve"> </w:t>
             </w:r>
-            <w:r>
-              <w:rPr>
-                <w:rFonts w:ascii="BC Sans" w:eastAsia="BC Sans" w:hAnsi="BC Sans" w:cs="BC Sans"/>
-                <w:color w:val="000000"/>
-                <w:sz w:val="18"/>
-                <w:szCs w:val="18"/>
-              </w:rPr>
-              <w:t>estimatediaopreparinghrs:add(.estimatedministrypreparinghrs) }</w:t>
+            <w:proofErr w:type="spellStart"/>
+            <w:r>
+              <w:rPr>
+                <w:rFonts w:ascii="BC Sans" w:eastAsia="BC Sans" w:hAnsi="BC Sans" w:cs="BC Sans"/>
+                <w:color w:val="000000"/>
+                <w:sz w:val="18"/>
+                <w:szCs w:val="18"/>
+              </w:rPr>
+              <w:t>estimatediaopreparinghrs:add</w:t>
+            </w:r>
+            <w:proofErr w:type="spellEnd"/>
+            <w:r>
+              <w:rPr>
+                <w:rFonts w:ascii="BC Sans" w:eastAsia="BC Sans" w:hAnsi="BC Sans" w:cs="BC Sans"/>
+                <w:color w:val="000000"/>
+                <w:sz w:val="18"/>
+                <w:szCs w:val="18"/>
+              </w:rPr>
+              <w:t>(.</w:t>
+            </w:r>
+            <w:proofErr w:type="spellStart"/>
+            <w:r>
+              <w:rPr>
+                <w:rFonts w:ascii="BC Sans" w:eastAsia="BC Sans" w:hAnsi="BC Sans" w:cs="BC Sans"/>
+                <w:color w:val="000000"/>
+                <w:sz w:val="18"/>
+                <w:szCs w:val="18"/>
+              </w:rPr>
+              <w:t>estimatedministrypreparinghrs</w:t>
+            </w:r>
+            <w:proofErr w:type="spellEnd"/>
+            <w:r>
+              <w:rPr>
+                <w:rFonts w:ascii="BC Sans" w:eastAsia="BC Sans" w:hAnsi="BC Sans" w:cs="BC Sans"/>
+                <w:color w:val="000000"/>
+                <w:sz w:val="18"/>
+                <w:szCs w:val="18"/>
+              </w:rPr>
+              <w:t>) }</w:t>
             </w:r>
           </w:p>
         </w:tc>
@@ -1444,7 +1907,17 @@
                 <w:sz w:val="18"/>
                 <w:szCs w:val="18"/>
               </w:rPr>
-              <w:t>${ d.</w:t>
+              <w:t xml:space="preserve">${ </w:t>
+            </w:r>
+            <w:proofErr w:type="spellStart"/>
+            <w:r>
+              <w:rPr>
+                <w:rFonts w:ascii="BC Sans" w:eastAsia="BC Sans" w:hAnsi="BC Sans" w:cs="BC Sans"/>
+                <w:color w:val="000000"/>
+                <w:sz w:val="18"/>
+                <w:szCs w:val="18"/>
+              </w:rPr>
+              <w:t>d.</w:t>
             </w:r>
             <w:r>
               <w:rPr>
@@ -1462,7 +1935,17 @@
                 <w:sz w:val="18"/>
                 <w:szCs w:val="18"/>
               </w:rPr>
-              <w:t>.feedata.</w:t>
+              <w:t>.feedata</w:t>
+            </w:r>
+            <w:proofErr w:type="spellEnd"/>
+            <w:r>
+              <w:rPr>
+                <w:rFonts w:ascii="BC Sans" w:eastAsia="BC Sans" w:hAnsi="BC Sans" w:cs="BC Sans"/>
+                <w:color w:val="000000"/>
+                <w:sz w:val="18"/>
+                <w:szCs w:val="18"/>
+              </w:rPr>
+              <w:t>.</w:t>
             </w:r>
             <w:r>
               <w:rPr>
@@ -1536,7 +2019,17 @@
                 <w:sz w:val="18"/>
                 <w:szCs w:val="18"/>
               </w:rPr>
-              <w:t>${ d.</w:t>
+              <w:t xml:space="preserve">${ </w:t>
+            </w:r>
+            <w:proofErr w:type="spellStart"/>
+            <w:r>
+              <w:rPr>
+                <w:rFonts w:ascii="BC Sans" w:eastAsia="BC Sans" w:hAnsi="BC Sans" w:cs="BC Sans"/>
+                <w:color w:val="000000"/>
+                <w:sz w:val="18"/>
+                <w:szCs w:val="18"/>
+              </w:rPr>
+              <w:t>d.</w:t>
             </w:r>
             <w:r>
               <w:rPr>
@@ -1554,7 +2047,17 @@
                 <w:sz w:val="18"/>
                 <w:szCs w:val="18"/>
               </w:rPr>
-              <w:t>.feedata.</w:t>
+              <w:t>.feedata</w:t>
+            </w:r>
+            <w:proofErr w:type="spellEnd"/>
+            <w:r>
+              <w:rPr>
+                <w:rFonts w:ascii="BC Sans" w:eastAsia="BC Sans" w:hAnsi="BC Sans" w:cs="BC Sans"/>
+                <w:color w:val="000000"/>
+                <w:sz w:val="18"/>
+                <w:szCs w:val="18"/>
+              </w:rPr>
+              <w:t>.</w:t>
             </w:r>
             <w:r>
               <w:rPr>
@@ -1632,7 +2135,17 @@
                 <w:sz w:val="18"/>
                 <w:szCs w:val="18"/>
               </w:rPr>
-              <w:t>{d.</w:t>
+              <w:t>{</w:t>
+            </w:r>
+            <w:proofErr w:type="spellStart"/>
+            <w:r>
+              <w:rPr>
+                <w:rFonts w:ascii="BC Sans" w:eastAsia="BC Sans" w:hAnsi="BC Sans" w:cs="BC Sans"/>
+                <w:color w:val="000000"/>
+                <w:sz w:val="18"/>
+                <w:szCs w:val="18"/>
+              </w:rPr>
+              <w:t>d.</w:t>
             </w:r>
             <w:r>
               <w:rPr>
@@ -1650,7 +2163,17 @@
                 <w:sz w:val="18"/>
                 <w:szCs w:val="18"/>
               </w:rPr>
-              <w:t>.feedata.</w:t>
+              <w:t>.feedata</w:t>
+            </w:r>
+            <w:proofErr w:type="spellEnd"/>
+            <w:r>
+              <w:rPr>
+                <w:rFonts w:ascii="BC Sans" w:eastAsia="BC Sans" w:hAnsi="BC Sans" w:cs="BC Sans"/>
+                <w:color w:val="000000"/>
+                <w:sz w:val="18"/>
+                <w:szCs w:val="18"/>
+              </w:rPr>
+              <w:t>.</w:t>
             </w:r>
             <w:r>
               <w:rPr>
@@ -1659,14 +2182,159 @@
               </w:rPr>
               <w:t xml:space="preserve"> </w:t>
             </w:r>
-            <w:r>
-              <w:rPr>
-                <w:rFonts w:ascii="BC Sans" w:eastAsia="BC Sans" w:hAnsi="BC Sans" w:cs="BC Sans"/>
-                <w:color w:val="000000"/>
-                <w:sz w:val="18"/>
-                <w:szCs w:val="18"/>
-              </w:rPr>
-              <w:t>estimatedh</w:t>
+            <w:proofErr w:type="spellStart"/>
+            <w:r>
+              <w:rPr>
+                <w:rFonts w:ascii="BC Sans" w:eastAsia="BC Sans" w:hAnsi="BC Sans" w:cs="BC Sans"/>
+                <w:color w:val="000000"/>
+                <w:sz w:val="18"/>
+                <w:szCs w:val="18"/>
+              </w:rPr>
+              <w:t>estimatedhardcopypages</w:t>
+            </w:r>
+            <w:proofErr w:type="spellEnd"/>
+            <w:r>
+              <w:rPr>
+                <w:rFonts w:ascii="BC Sans" w:eastAsia="BC Sans" w:hAnsi="BC Sans" w:cs="BC Sans"/>
+                <w:color w:val="000000"/>
+                <w:sz w:val="18"/>
+                <w:szCs w:val="18"/>
+              </w:rPr>
+              <w:t>}</w:t>
+            </w:r>
+          </w:p>
+        </w:tc>
+        <w:tc>
+          <w:tcPr>
+            <w:tcW w:w="855" w:type="dxa"/>
+            <w:vAlign w:val="center"/>
+          </w:tcPr>
+          <w:p>
+            <w:pPr>
+              <w:tabs>
+                <w:tab w:val="left" w:pos="5575"/>
+              </w:tabs>
+              <w:jc w:val="center"/>
+              <w:rPr>
+                <w:rFonts w:ascii="BC Sans" w:eastAsia="BC Sans" w:hAnsi="BC Sans" w:cs="BC Sans"/>
+                <w:color w:val="000000"/>
+                <w:sz w:val="18"/>
+                <w:szCs w:val="18"/>
+              </w:rPr>
+            </w:pPr>
+            <w:r>
+              <w:rPr>
+                <w:rFonts w:ascii="BC Sans" w:eastAsia="BC Sans" w:hAnsi="BC Sans" w:cs="BC Sans"/>
+                <w:color w:val="000000"/>
+                <w:sz w:val="18"/>
+                <w:szCs w:val="18"/>
+              </w:rPr>
+              <w:t>$0.10</w:t>
+            </w:r>
+          </w:p>
+        </w:tc>
+        <w:tc>
+          <w:tcPr>
+            <w:tcW w:w="992" w:type="dxa"/>
+            <w:vAlign w:val="center"/>
+          </w:tcPr>
+          <w:p>
+            <w:pPr>
+              <w:tabs>
+                <w:tab w:val="left" w:pos="5575"/>
+              </w:tabs>
+              <w:jc w:val="center"/>
+              <w:rPr>
+                <w:rFonts w:ascii="BC Sans" w:eastAsia="BC Sans" w:hAnsi="BC Sans" w:cs="BC Sans"/>
+                <w:color w:val="000000"/>
+                <w:sz w:val="18"/>
+                <w:szCs w:val="18"/>
+              </w:rPr>
+            </w:pPr>
+            <w:r>
+              <w:rPr>
+                <w:rFonts w:ascii="BC Sans" w:eastAsia="BC Sans" w:hAnsi="BC Sans" w:cs="BC Sans"/>
+                <w:color w:val="000000"/>
+                <w:sz w:val="18"/>
+                <w:szCs w:val="18"/>
+              </w:rPr>
+              <w:t>${</w:t>
+            </w:r>
+            <w:proofErr w:type="spellStart"/>
+            <w:r>
+              <w:rPr>
+                <w:rFonts w:ascii="BC Sans" w:eastAsia="BC Sans" w:hAnsi="BC Sans" w:cs="BC Sans"/>
+                <w:color w:val="000000"/>
+                <w:sz w:val="18"/>
+                <w:szCs w:val="18"/>
+              </w:rPr>
+              <w:t>d.</w:t>
+            </w:r>
+            <w:r>
+              <w:rPr>
+                <w:rFonts w:ascii="BC Sans" w:eastAsia="BC Sans" w:hAnsi="BC Sans" w:cs="BC Sans"/>
+                <w:color w:val="000000"/>
+                <w:sz w:val="18"/>
+                <w:szCs w:val="18"/>
+              </w:rPr>
+              <w:t>cfrfee</w:t>
+            </w:r>
+            <w:r>
+              <w:rPr>
+                <w:rFonts w:ascii="BC Sans" w:eastAsia="BC Sans" w:hAnsi="BC Sans" w:cs="BC Sans"/>
+                <w:color w:val="000000"/>
+                <w:sz w:val="18"/>
+                <w:szCs w:val="18"/>
+              </w:rPr>
+              <w:t>.feedata</w:t>
+            </w:r>
+            <w:proofErr w:type="spellEnd"/>
+            <w:r>
+              <w:rPr>
+                <w:rFonts w:ascii="BC Sans" w:eastAsia="BC Sans" w:hAnsi="BC Sans" w:cs="BC Sans"/>
+                <w:color w:val="000000"/>
+                <w:sz w:val="18"/>
+                <w:szCs w:val="18"/>
+              </w:rPr>
+              <w:t xml:space="preserve">. </w:t>
+            </w:r>
+            <w:proofErr w:type="spellStart"/>
+            <w:r>
+              <w:rPr>
+                <w:rFonts w:ascii="BC Sans" w:eastAsia="BC Sans" w:hAnsi="BC Sans" w:cs="BC Sans"/>
+                <w:color w:val="000000"/>
+                <w:sz w:val="18"/>
+                <w:szCs w:val="18"/>
+              </w:rPr>
+              <w:t>estimatedhardcopypages</w:t>
+            </w:r>
+            <w:r>
+              <w:rPr>
+                <w:rFonts w:ascii="BC Sans" w:eastAsia="BC Sans" w:hAnsi="BC Sans" w:cs="BC Sans"/>
+                <w:color w:val="000000"/>
+                <w:sz w:val="18"/>
+                <w:szCs w:val="18"/>
+              </w:rPr>
+              <w:t>:mul</w:t>
+            </w:r>
+            <w:proofErr w:type="spellEnd"/>
+            <w:r>
+              <w:rPr>
+                <w:rFonts w:ascii="BC Sans" w:eastAsia="BC Sans" w:hAnsi="BC Sans" w:cs="BC Sans"/>
+                <w:color w:val="000000"/>
+                <w:sz w:val="18"/>
+                <w:szCs w:val="18"/>
+              </w:rPr>
+              <w:t>(</w:t>
+            </w:r>
+            <w:r>
+              <w:rPr>
+                <w:rFonts w:ascii="BC Sans" w:eastAsia="BC Sans" w:hAnsi="BC Sans" w:cs="BC Sans"/>
+                <w:color w:val="000000"/>
+                <w:sz w:val="18"/>
+                <w:szCs w:val="18"/>
+              </w:rPr>
+              <w:t>0.</w:t>
             </w:r>
             <w:r>
               <w:rPr>
@@ -1676,139 +2344,36 @@
                 <w:szCs w:val="18"/>
               </w:rPr>
               <w:lastRenderedPageBreak/>
-              <w:t>ardcopypages</w:t>
-            </w:r>
-            <w:r>
-              <w:rPr>
-                <w:rFonts w:ascii="BC Sans" w:eastAsia="BC Sans" w:hAnsi="BC Sans" w:cs="BC Sans"/>
-                <w:color w:val="000000"/>
-                <w:sz w:val="18"/>
-                <w:szCs w:val="18"/>
-              </w:rPr>
-              <w:t>}</w:t>
-            </w:r>
-          </w:p>
-        </w:tc>
-        <w:tc>
-          <w:tcPr>
-            <w:tcW w:w="855" w:type="dxa"/>
-            <w:vAlign w:val="center"/>
-          </w:tcPr>
-          <w:p>
-            <w:pPr>
-              <w:tabs>
-                <w:tab w:val="left" w:pos="5575"/>
-              </w:tabs>
-              <w:jc w:val="center"/>
-              <w:rPr>
-                <w:rFonts w:ascii="BC Sans" w:eastAsia="BC Sans" w:hAnsi="BC Sans" w:cs="BC Sans"/>
-                <w:color w:val="000000"/>
-                <w:sz w:val="18"/>
-                <w:szCs w:val="18"/>
-              </w:rPr>
-            </w:pPr>
-            <w:r>
-              <w:rPr>
-                <w:rFonts w:ascii="BC Sans" w:eastAsia="BC Sans" w:hAnsi="BC Sans" w:cs="BC Sans"/>
-                <w:color w:val="000000"/>
-                <w:sz w:val="18"/>
-                <w:szCs w:val="18"/>
-              </w:rPr>
-              <w:lastRenderedPageBreak/>
-              <w:t>$0.10</w:t>
-            </w:r>
-          </w:p>
-        </w:tc>
-        <w:tc>
-          <w:tcPr>
-            <w:tcW w:w="992" w:type="dxa"/>
-            <w:vAlign w:val="center"/>
-          </w:tcPr>
-          <w:p>
-            <w:pPr>
-              <w:tabs>
-                <w:tab w:val="left" w:pos="5575"/>
-              </w:tabs>
-              <w:jc w:val="center"/>
-              <w:rPr>
-                <w:rFonts w:ascii="BC Sans" w:eastAsia="BC Sans" w:hAnsi="BC Sans" w:cs="BC Sans"/>
-                <w:color w:val="000000"/>
-                <w:sz w:val="18"/>
-                <w:szCs w:val="18"/>
-              </w:rPr>
-            </w:pPr>
-            <w:r>
-              <w:rPr>
-                <w:rFonts w:ascii="BC Sans" w:eastAsia="BC Sans" w:hAnsi="BC Sans" w:cs="BC Sans"/>
-                <w:color w:val="000000"/>
-                <w:sz w:val="18"/>
-                <w:szCs w:val="18"/>
-              </w:rPr>
-              <w:t>${d.</w:t>
-            </w:r>
-            <w:r>
-              <w:rPr>
-                <w:rFonts w:ascii="BC Sans" w:eastAsia="BC Sans" w:hAnsi="BC Sans" w:cs="BC Sans"/>
-                <w:color w:val="000000"/>
-                <w:sz w:val="18"/>
-                <w:szCs w:val="18"/>
-              </w:rPr>
-              <w:t>cfrfee</w:t>
-            </w:r>
-            <w:r>
-              <w:rPr>
-                <w:rFonts w:ascii="BC Sans" w:eastAsia="BC Sans" w:hAnsi="BC Sans" w:cs="BC Sans"/>
-                <w:color w:val="000000"/>
-                <w:sz w:val="18"/>
-                <w:szCs w:val="18"/>
-              </w:rPr>
-              <w:t xml:space="preserve">.feedata. </w:t>
-            </w:r>
-            <w:r>
-              <w:rPr>
-                <w:rFonts w:ascii="BC Sans" w:eastAsia="BC Sans" w:hAnsi="BC Sans" w:cs="BC Sans"/>
-                <w:color w:val="000000"/>
-                <w:sz w:val="18"/>
-                <w:szCs w:val="18"/>
-              </w:rPr>
-              <w:t>estimatedh</w:t>
-            </w:r>
-            <w:r>
-              <w:rPr>
-                <w:rFonts w:ascii="BC Sans" w:eastAsia="BC Sans" w:hAnsi="BC Sans" w:cs="BC Sans"/>
-                <w:color w:val="000000"/>
-                <w:sz w:val="18"/>
-                <w:szCs w:val="18"/>
-              </w:rPr>
-              <w:lastRenderedPageBreak/>
-              <w:t>ardcopypages</w:t>
-            </w:r>
-            <w:r>
-              <w:rPr>
-                <w:rFonts w:ascii="BC Sans" w:eastAsia="BC Sans" w:hAnsi="BC Sans" w:cs="BC Sans"/>
-                <w:color w:val="000000"/>
-                <w:sz w:val="18"/>
-                <w:szCs w:val="18"/>
-              </w:rPr>
-              <w:t>:mul(</w:t>
-            </w:r>
-            <w:r>
-              <w:rPr>
-                <w:rFonts w:ascii="BC Sans" w:eastAsia="BC Sans" w:hAnsi="BC Sans" w:cs="BC Sans"/>
-                <w:color w:val="000000"/>
-                <w:sz w:val="18"/>
-                <w:szCs w:val="18"/>
-              </w:rPr>
-              <w:t>0.1</w:t>
-            </w:r>
-            <w:r>
-              <w:rPr>
-                <w:rFonts w:ascii="BC Sans" w:eastAsia="BC Sans" w:hAnsi="BC Sans" w:cs="BC Sans"/>
-                <w:color w:val="000000"/>
-                <w:sz w:val="18"/>
-                <w:szCs w:val="18"/>
-              </w:rPr>
-              <w:t>):formatN(2)}</w:t>
+              <w:t>1</w:t>
+            </w:r>
+            <w:r>
+              <w:rPr>
+                <w:rFonts w:ascii="BC Sans" w:eastAsia="BC Sans" w:hAnsi="BC Sans" w:cs="BC Sans"/>
+                <w:color w:val="000000"/>
+                <w:sz w:val="18"/>
+                <w:szCs w:val="18"/>
+              </w:rPr>
+              <w:t>):</w:t>
+            </w:r>
+            <w:proofErr w:type="spellStart"/>
+            <w:r>
+              <w:rPr>
+                <w:rFonts w:ascii="BC Sans" w:eastAsia="BC Sans" w:hAnsi="BC Sans" w:cs="BC Sans"/>
+                <w:color w:val="000000"/>
+                <w:sz w:val="18"/>
+                <w:szCs w:val="18"/>
+              </w:rPr>
+              <w:t>formatN</w:t>
+            </w:r>
+            <w:proofErr w:type="spellEnd"/>
+            <w:r>
+              <w:rPr>
+                <w:rFonts w:ascii="BC Sans" w:eastAsia="BC Sans" w:hAnsi="BC Sans" w:cs="BC Sans"/>
+                <w:color w:val="000000"/>
+                <w:sz w:val="18"/>
+                <w:szCs w:val="18"/>
+              </w:rPr>
+              <w:t>(2)}</w:t>
             </w:r>
           </w:p>
         </w:tc>
@@ -1867,7 +2432,17 @@
                 <w:sz w:val="18"/>
                 <w:szCs w:val="18"/>
               </w:rPr>
-              <w:t>${d.</w:t>
+              <w:t>${</w:t>
+            </w:r>
+            <w:proofErr w:type="spellStart"/>
+            <w:r>
+              <w:rPr>
+                <w:rFonts w:ascii="BC Sans" w:eastAsia="BC Sans" w:hAnsi="BC Sans" w:cs="BC Sans"/>
+                <w:color w:val="000000"/>
+                <w:sz w:val="18"/>
+                <w:szCs w:val="18"/>
+              </w:rPr>
+              <w:t>d.</w:t>
             </w:r>
             <w:r>
               <w:rPr>
@@ -1885,35 +2460,46 @@
                 <w:sz w:val="18"/>
                 <w:szCs w:val="18"/>
               </w:rPr>
-              <w:t xml:space="preserve">.feedata. </w:t>
-            </w:r>
-            <w:r>
-              <w:rPr>
-                <w:rFonts w:ascii="BC Sans" w:eastAsia="BC Sans" w:hAnsi="BC Sans" w:cs="BC Sans"/>
-                <w:color w:val="000000"/>
-                <w:sz w:val="18"/>
-                <w:szCs w:val="18"/>
-              </w:rPr>
-              <w:t>estimatedhardc</w:t>
-            </w:r>
-            <w:r>
-              <w:rPr>
-                <w:rFonts w:ascii="BC Sans" w:eastAsia="BC Sans" w:hAnsi="BC Sans" w:cs="BC Sans"/>
-                <w:color w:val="000000"/>
-                <w:sz w:val="18"/>
-                <w:szCs w:val="18"/>
-              </w:rPr>
-              <w:lastRenderedPageBreak/>
-              <w:t>opypages</w:t>
-            </w:r>
-            <w:r>
-              <w:rPr>
-                <w:rFonts w:ascii="BC Sans" w:eastAsia="BC Sans" w:hAnsi="BC Sans" w:cs="BC Sans"/>
-                <w:color w:val="000000"/>
-                <w:sz w:val="18"/>
-                <w:szCs w:val="18"/>
-              </w:rPr>
-              <w:t>:mul(</w:t>
+              <w:t>.feedata</w:t>
+            </w:r>
+            <w:proofErr w:type="spellEnd"/>
+            <w:r>
+              <w:rPr>
+                <w:rFonts w:ascii="BC Sans" w:eastAsia="BC Sans" w:hAnsi="BC Sans" w:cs="BC Sans"/>
+                <w:color w:val="000000"/>
+                <w:sz w:val="18"/>
+                <w:szCs w:val="18"/>
+              </w:rPr>
+              <w:t xml:space="preserve">. </w:t>
+            </w:r>
+            <w:proofErr w:type="spellStart"/>
+            <w:r>
+              <w:rPr>
+                <w:rFonts w:ascii="BC Sans" w:eastAsia="BC Sans" w:hAnsi="BC Sans" w:cs="BC Sans"/>
+                <w:color w:val="000000"/>
+                <w:sz w:val="18"/>
+                <w:szCs w:val="18"/>
+              </w:rPr>
+              <w:t>estimatedhardcopypages</w:t>
+            </w:r>
+            <w:r>
+              <w:rPr>
+                <w:rFonts w:ascii="BC Sans" w:eastAsia="BC Sans" w:hAnsi="BC Sans" w:cs="BC Sans"/>
+                <w:color w:val="000000"/>
+                <w:sz w:val="18"/>
+                <w:szCs w:val="18"/>
+              </w:rPr>
+              <w:t>:mul</w:t>
+            </w:r>
+            <w:proofErr w:type="spellEnd"/>
+            <w:r>
+              <w:rPr>
+                <w:rFonts w:ascii="BC Sans" w:eastAsia="BC Sans" w:hAnsi="BC Sans" w:cs="BC Sans"/>
+                <w:color w:val="000000"/>
+                <w:sz w:val="18"/>
+                <w:szCs w:val="18"/>
+              </w:rPr>
+              <w:t>(</w:t>
             </w:r>
             <w:r>
               <w:rPr>
@@ -1931,7 +2517,27 @@
                 <w:sz w:val="18"/>
                 <w:szCs w:val="18"/>
               </w:rPr>
-              <w:t>):formatN(2)}</w:t>
+              <w:t>):</w:t>
+            </w:r>
+            <w:proofErr w:type="spellStart"/>
+            <w:r>
+              <w:rPr>
+                <w:rFonts w:ascii="BC Sans" w:eastAsia="BC Sans" w:hAnsi="BC Sans" w:cs="BC Sans"/>
+                <w:color w:val="000000"/>
+                <w:sz w:val="18"/>
+                <w:szCs w:val="18"/>
+              </w:rPr>
+              <w:t>formatN</w:t>
+            </w:r>
+            <w:proofErr w:type="spellEnd"/>
+            <w:r>
+              <w:rPr>
+                <w:rFonts w:ascii="BC Sans" w:eastAsia="BC Sans" w:hAnsi="BC Sans" w:cs="BC Sans"/>
+                <w:color w:val="000000"/>
+                <w:sz w:val="18"/>
+                <w:szCs w:val="18"/>
+              </w:rPr>
+              <w:t>(2)}</w:t>
             </w:r>
           </w:p>
         </w:tc>
@@ -2131,8 +2737,9 @@
                 <w:sz w:val="18"/>
                 <w:szCs w:val="18"/>
               </w:rPr>
-              <w:t>${d.</w:t>
-            </w:r>
+              <w:t>${</w:t>
+            </w:r>
+            <w:proofErr w:type="spellStart"/>
             <w:r>
               <w:rPr>
                 <w:rFonts w:ascii="BC Sans" w:eastAsia="BC Sans" w:hAnsi="BC Sans" w:cs="BC Sans"/>
@@ -2141,6 +2748,16 @@
                 <w:sz w:val="18"/>
                 <w:szCs w:val="18"/>
               </w:rPr>
+              <w:t>d.</w:t>
+            </w:r>
+            <w:r>
+              <w:rPr>
+                <w:rFonts w:ascii="BC Sans" w:eastAsia="BC Sans" w:hAnsi="BC Sans" w:cs="BC Sans"/>
+                <w:b/>
+                <w:color w:val="0A3266"/>
+                <w:sz w:val="18"/>
+                <w:szCs w:val="18"/>
+              </w:rPr>
               <w:t>cfrfee</w:t>
             </w:r>
             <w:r>
@@ -2151,7 +2768,18 @@
                 <w:sz w:val="18"/>
                 <w:szCs w:val="18"/>
               </w:rPr>
-              <w:t>.feedata.totalamountdue}</w:t>
+              <w:t>.feedata.totalamountdue</w:t>
+            </w:r>
+            <w:proofErr w:type="spellEnd"/>
+            <w:r>
+              <w:rPr>
+                <w:rFonts w:ascii="BC Sans" w:eastAsia="BC Sans" w:hAnsi="BC Sans" w:cs="BC Sans"/>
+                <w:b/>
+                <w:color w:val="0A3266"/>
+                <w:sz w:val="18"/>
+                <w:szCs w:val="18"/>
+              </w:rPr>
+              <w:t>}</w:t>
             </w:r>
           </w:p>
           <w:p>
@@ -2341,25 +2969,34 @@
                 <w:sz w:val="18"/>
                 <w:szCs w:val="18"/>
               </w:rPr>
-              <w:t>${d.cfrfee.feedata.amountpaid}</w:t>
+              <w:t>${</w:t>
+            </w:r>
+            <w:proofErr w:type="spellStart"/>
+            <w:r>
+              <w:rPr>
+                <w:rFonts w:ascii="BC Sans" w:eastAsia="BC Sans" w:hAnsi="BC Sans" w:cs="BC Sans"/>
+                <w:b/>
+                <w:color w:val="0A3266"/>
+                <w:sz w:val="18"/>
+                <w:szCs w:val="18"/>
+              </w:rPr>
+              <w:t>d.cfrfee.feedata.amountpaid</w:t>
+            </w:r>
+            <w:proofErr w:type="spellEnd"/>
+            <w:r>
+              <w:rPr>
+                <w:rFonts w:ascii="BC Sans" w:eastAsia="BC Sans" w:hAnsi="BC Sans" w:cs="BC Sans"/>
+                <w:b/>
+                <w:color w:val="0A3266"/>
+                <w:sz w:val="18"/>
+                <w:szCs w:val="18"/>
+              </w:rPr>
+              <w:t>}</w:t>
             </w:r>
           </w:p>
         </w:tc>
       </w:tr>
     </w:tbl>
-    <w:p>
-      <w:pPr>
-        <w:tabs>
-          <w:tab w:val="left" w:pos="5575"/>
-        </w:tabs>
-        <w:rPr>
-          <w:rFonts w:ascii="BC Sans" w:eastAsia="BC Sans" w:hAnsi="BC Sans" w:cs="BC Sans"/>
-          <w:color w:val="A61C00"/>
-          <w:sz w:val="22"/>
-          <w:szCs w:val="22"/>
-        </w:rPr>
-      </w:pPr>
-    </w:p>
     <w:p>
       <w:pPr>
         <w:tabs>
@@ -2435,19 +3072,6 @@
         </w:tabs>
         <w:rPr>
           <w:rFonts w:ascii="BC Sans" w:eastAsia="BC Sans" w:hAnsi="BC Sans" w:cs="BC Sans"/>
-          <w:color w:val="0A3266"/>
-          <w:sz w:val="21"/>
-          <w:szCs w:val="21"/>
-        </w:rPr>
-      </w:pPr>
-    </w:p>
-    <w:p>
-      <w:pPr>
-        <w:tabs>
-          <w:tab w:val="left" w:pos="5575"/>
-        </w:tabs>
-        <w:rPr>
-          <w:rFonts w:ascii="BC Sans" w:eastAsia="BC Sans" w:hAnsi="BC Sans" w:cs="BC Sans"/>
           <w:color w:val="A6A6A6"/>
           <w:sz w:val="16"/>
           <w:szCs w:val="16"/>
@@ -2460,7 +3084,27 @@
           <w:sz w:val="16"/>
           <w:szCs w:val="16"/>
         </w:rPr>
-        <w:t>Payment Method: {d.paymentInfo.cardType}</w:t>
+        <w:t>Payment Method: {</w:t>
+      </w:r>
+      <w:proofErr w:type="spellStart"/>
+      <w:r>
+        <w:rPr>
+          <w:rFonts w:ascii="BC Sans" w:eastAsia="BC Sans" w:hAnsi="BC Sans" w:cs="BC Sans"/>
+          <w:color w:val="A6A6A6"/>
+          <w:sz w:val="16"/>
+          <w:szCs w:val="16"/>
+        </w:rPr>
+        <w:t>d.paymentInfo.cardType</w:t>
+      </w:r>
+      <w:proofErr w:type="spellEnd"/>
+      <w:r>
+        <w:rPr>
+          <w:rFonts w:ascii="BC Sans" w:eastAsia="BC Sans" w:hAnsi="BC Sans" w:cs="BC Sans"/>
+          <w:color w:val="A6A6A6"/>
+          <w:sz w:val="16"/>
+          <w:szCs w:val="16"/>
+        </w:rPr>
+        <w:t>}</w:t>
       </w:r>
     </w:p>
     <w:p>
@@ -2482,7 +3126,17 @@
           <w:sz w:val="16"/>
           <w:szCs w:val="16"/>
         </w:rPr>
-        <w:t>Order ID: {d.paymentInfo.</w:t>
+        <w:t>Order ID: {</w:t>
+      </w:r>
+      <w:proofErr w:type="spellStart"/>
+      <w:r>
+        <w:rPr>
+          <w:rFonts w:ascii="BC Sans" w:eastAsia="BC Sans" w:hAnsi="BC Sans" w:cs="BC Sans"/>
+          <w:color w:val="A6A6A6"/>
+          <w:sz w:val="16"/>
+          <w:szCs w:val="16"/>
+        </w:rPr>
+        <w:t>d.paymentInfo.</w:t>
       </w:r>
       <w:r>
         <w:rPr>
@@ -2493,6 +3147,7 @@
         </w:rPr>
         <w:t>orderId</w:t>
       </w:r>
+      <w:proofErr w:type="spellEnd"/>
       <w:r>
         <w:rPr>
           <w:rFonts w:ascii="BC Sans" w:eastAsia="BC Sans" w:hAnsi="BC Sans" w:cs="BC Sans"/>
@@ -2517,12 +3172,8 @@
       </w:pPr>
     </w:p>
     <w:sectPr>
-      <w:headerReference w:type="even" r:id="rId7"/>
       <w:headerReference w:type="default" r:id="rId8"/>
-      <w:footerReference w:type="even" r:id="rId9"/>
-      <w:footerReference w:type="default" r:id="rId10"/>
-      <w:headerReference w:type="first" r:id="rId11"/>
-      <w:footerReference w:type="first" r:id="rId12"/>
+      <w:footerReference w:type="default" r:id="rId9"/>
       <w:pgSz w:w="12240" w:h="15840"/>
       <w:pgMar w:top="1440" w:right="1440" w:bottom="1440" w:left="1440" w:header="708" w:footer="708" w:gutter="0"/>
       <w:pgNumType w:start="1"/>
@@ -2552,16 +3203,6 @@
 </file>
 
 <file path=word/footer1.xml><?xml version="1.0" encoding="utf-8"?>
-<w:ftr xmlns:wpc="http://schemas.microsoft.com/office/word/2010/wordprocessingCanvas" xmlns:cx="http://schemas.microsoft.com/office/drawing/2014/chartex" xmlns:cx1="http://schemas.microsoft.com/office/drawing/2015/9/8/chartex" xmlns:cx2="http://schemas.microsoft.com/office/drawing/2015/10/21/chartex" xmlns:cx3="http://schemas.microsoft.com/office/drawing/2016/5/9/chartex" xmlns:cx4="http://schemas.microsoft.com/office/drawing/2016/5/10/chartex" xmlns:cx5="http://schemas.microsoft.com/office/drawing/2016/5/11/chartex" xmlns:cx6="http://schemas.microsoft.com/office/drawing/2016/5/12/chartex" xmlns:cx7="http://schemas.microsoft.com/office/drawing/2016/5/13/chartex" xmlns:cx8="http://schemas.microsoft.com/office/drawing/2016/5/14/chartex" xmlns:mc="http://schemas.openxmlformats.org/markup-compatibility/2006" xmlns:aink="http://schemas.microsoft.com/office/drawing/2016/ink" xmlns:am3d="http://schemas.microsoft.com/office/drawing/2017/model3d" xmlns:o="urn:schemas-microsoft-com:office:office" xmlns:oel="http://schemas.microsoft.com/office/2019/extlst" xmlns:r="http://schemas.openxmlformats.org/officeDocument/2006/relationships" xmlns:m="http://schemas.openxmlformats.org/officeDocument/2006/math" xmlns:v="urn:schemas-microsoft-com:vml" xmlns:wp14="http://schemas.microsoft.com/office/word/2010/wordprocessingDrawing" xmlns:wp="http://schemas.openxmlformats.org/drawingml/2006/wordprocessingDrawing" xmlns:w10="urn:schemas-microsoft-com:office:word" xmlns:w="http://schemas.openxmlformats.org/wordprocessingml/2006/main" xmlns:w14="http://schemas.microsoft.com/office/word/2010/wordml" xmlns:w15="http://schemas.microsoft.com/office/word/2012/wordml" xmlns:w16cex="http://schemas.microsoft.com/office/word/2018/wordml/cex" xmlns:w16cid="http://schemas.microsoft.com/office/word/2016/wordml/cid" xmlns:w16="http://schemas.microsoft.com/office/word/2018/wordml" xmlns:w16sdtdh="http://schemas.microsoft.com/office/word/2020/wordml/sdtdatahash" xmlns:w16se="http://schemas.microsoft.com/office/word/2015/wordml/symex" xmlns:wpg="http://schemas.microsoft.com/office/word/2010/wordprocessingGroup" xmlns:wpi="http://schemas.microsoft.com/office/word/2010/wordprocessingInk" xmlns:wne="http://schemas.microsoft.com/office/word/2006/wordml" xmlns:wps="http://schemas.microsoft.com/office/word/2010/wordprocessingShape" mc:Ignorable="w14 w15 w16se w16cid w16 w16cex w16sdtdh wp14">
-  <w:p>
-    <w:pPr>
-      <w:pStyle w:val="Footer"/>
-    </w:pPr>
-  </w:p>
-</w:ftr>
-</file>
-
-<file path=word/footer2.xml><?xml version="1.0" encoding="utf-8"?>
 <w:ftr xmlns:wpc="http://schemas.microsoft.com/office/word/2010/wordprocessingCanvas" xmlns:cx="http://schemas.microsoft.com/office/drawing/2014/chartex" xmlns:cx1="http://schemas.microsoft.com/office/drawing/2015/9/8/chartex" xmlns:cx2="http://schemas.microsoft.com/office/drawing/2015/10/21/chartex" xmlns:cx3="http://schemas.microsoft.com/office/drawing/2016/5/9/chartex" xmlns:cx4="http://schemas.microsoft.com/office/drawing/2016/5/10/chartex" xmlns:cx5="http://schemas.microsoft.com/office/drawing/2016/5/11/chartex" xmlns:cx6="http://schemas.microsoft.com/office/drawing/2016/5/12/chartex" xmlns:cx7="http://schemas.microsoft.com/office/drawing/2016/5/13/chartex" xmlns:cx8="http://schemas.microsoft.com/office/drawing/2016/5/14/chartex" xmlns:mc="http://schemas.openxmlformats.org/markup-compatibility/2006" xmlns:aink="http://schemas.microsoft.com/office/drawing/2016/ink" xmlns:am3d="http://schemas.microsoft.com/office/drawing/2017/model3d" xmlns:o="urn:schemas-microsoft-com:office:office" xmlns:oel="http://schemas.microsoft.com/office/2019/extlst" xmlns:r="http://schemas.openxmlformats.org/officeDocument/2006/relationships" xmlns:m="http://schemas.openxmlformats.org/officeDocument/2006/math" xmlns:v="urn:schemas-microsoft-com:vml" xmlns:wp14="http://schemas.microsoft.com/office/word/2010/wordprocessingDrawing" xmlns:wp="http://schemas.openxmlformats.org/drawingml/2006/wordprocessingDrawing" xmlns:w10="urn:schemas-microsoft-com:office:word" xmlns:w="http://schemas.openxmlformats.org/wordprocessingml/2006/main" xmlns:w14="http://schemas.microsoft.com/office/word/2010/wordml" xmlns:w15="http://schemas.microsoft.com/office/word/2012/wordml" xmlns:w16cex="http://schemas.microsoft.com/office/word/2018/wordml/cex" xmlns:w16cid="http://schemas.microsoft.com/office/word/2016/wordml/cid" xmlns:w16="http://schemas.microsoft.com/office/word/2018/wordml" xmlns:w16sdtdh="http://schemas.microsoft.com/office/word/2020/wordml/sdtdatahash" xmlns:w16se="http://schemas.microsoft.com/office/word/2015/wordml/symex" xmlns:wpg="http://schemas.microsoft.com/office/word/2010/wordprocessingGroup" xmlns:wpi="http://schemas.microsoft.com/office/word/2010/wordprocessingInk" xmlns:wne="http://schemas.microsoft.com/office/word/2006/wordml" xmlns:wps="http://schemas.microsoft.com/office/word/2010/wordprocessingShape" mc:Ignorable="w14 w15 w16se w16cid w16 w16cex w16sdtdh wp14">
   <w:p>
     <w:pPr>
@@ -2818,7 +3459,25 @@
               <w:sz w:val="15"/>
               <w:szCs w:val="15"/>
             </w:rPr>
-            <w:t xml:space="preserve">PO Box 9569 Stn Prov Govt               </w:t>
+            <w:t xml:space="preserve">PO Box 9569 </w:t>
+          </w:r>
+          <w:proofErr w:type="spellStart"/>
+          <w:r>
+            <w:rPr>
+              <w:rFonts w:ascii="BC Sans" w:eastAsia="Times New Roman" w:hAnsi="BC Sans" w:cs="Times New Roman"/>
+              <w:sz w:val="15"/>
+              <w:szCs w:val="15"/>
+            </w:rPr>
+            <w:t>Stn</w:t>
+          </w:r>
+          <w:proofErr w:type="spellEnd"/>
+          <w:r>
+            <w:rPr>
+              <w:rFonts w:ascii="BC Sans" w:eastAsia="Times New Roman" w:hAnsi="BC Sans" w:cs="Times New Roman"/>
+              <w:sz w:val="15"/>
+              <w:szCs w:val="15"/>
+            </w:rPr>
+            <w:t xml:space="preserve"> Prov Govt               </w:t>
           </w:r>
         </w:p>
         <w:p>
@@ -2966,6 +3625,7 @@
             </w:r>
           </w:hyperlink>
           <w:hyperlink r:id="rId4">
+            <w:proofErr w:type="spellStart"/>
             <w:r>
               <w:rPr>
                 <w:rFonts w:ascii="BC Sans" w:eastAsia="Times New Roman" w:hAnsi="BC Sans" w:cs="Times New Roman"/>
@@ -2974,7 +3634,18 @@
                 <w:szCs w:val="15"/>
                 <w:u w:val="single"/>
               </w:rPr>
-              <w:t>freedomofinformation/</w:t>
+              <w:t>freedomofinformation</w:t>
+            </w:r>
+            <w:proofErr w:type="spellEnd"/>
+            <w:r>
+              <w:rPr>
+                <w:rFonts w:ascii="BC Sans" w:eastAsia="Times New Roman" w:hAnsi="BC Sans" w:cs="Times New Roman"/>
+                <w:color w:val="4F81BD" w:themeColor="accent1"/>
+                <w:sz w:val="15"/>
+                <w:szCs w:val="15"/>
+                <w:u w:val="single"/>
+              </w:rPr>
+              <w:t>/</w:t>
             </w:r>
           </w:hyperlink>
         </w:p>
@@ -3363,16 +4034,6 @@
 </w:ftr>
 </file>
 
-<file path=word/footer3.xml><?xml version="1.0" encoding="utf-8"?>
-<w:ftr xmlns:wpc="http://schemas.microsoft.com/office/word/2010/wordprocessingCanvas" xmlns:cx="http://schemas.microsoft.com/office/drawing/2014/chartex" xmlns:cx1="http://schemas.microsoft.com/office/drawing/2015/9/8/chartex" xmlns:cx2="http://schemas.microsoft.com/office/drawing/2015/10/21/chartex" xmlns:cx3="http://schemas.microsoft.com/office/drawing/2016/5/9/chartex" xmlns:cx4="http://schemas.microsoft.com/office/drawing/2016/5/10/chartex" xmlns:cx5="http://schemas.microsoft.com/office/drawing/2016/5/11/chartex" xmlns:cx6="http://schemas.microsoft.com/office/drawing/2016/5/12/chartex" xmlns:cx7="http://schemas.microsoft.com/office/drawing/2016/5/13/chartex" xmlns:cx8="http://schemas.microsoft.com/office/drawing/2016/5/14/chartex" xmlns:mc="http://schemas.openxmlformats.org/markup-compatibility/2006" xmlns:aink="http://schemas.microsoft.com/office/drawing/2016/ink" xmlns:am3d="http://schemas.microsoft.com/office/drawing/2017/model3d" xmlns:o="urn:schemas-microsoft-com:office:office" xmlns:oel="http://schemas.microsoft.com/office/2019/extlst" xmlns:r="http://schemas.openxmlformats.org/officeDocument/2006/relationships" xmlns:m="http://schemas.openxmlformats.org/officeDocument/2006/math" xmlns:v="urn:schemas-microsoft-com:vml" xmlns:wp14="http://schemas.microsoft.com/office/word/2010/wordprocessingDrawing" xmlns:wp="http://schemas.openxmlformats.org/drawingml/2006/wordprocessingDrawing" xmlns:w10="urn:schemas-microsoft-com:office:word" xmlns:w="http://schemas.openxmlformats.org/wordprocessingml/2006/main" xmlns:w14="http://schemas.microsoft.com/office/word/2010/wordml" xmlns:w15="http://schemas.microsoft.com/office/word/2012/wordml" xmlns:w16cex="http://schemas.microsoft.com/office/word/2018/wordml/cex" xmlns:w16cid="http://schemas.microsoft.com/office/word/2016/wordml/cid" xmlns:w16="http://schemas.microsoft.com/office/word/2018/wordml" xmlns:w16sdtdh="http://schemas.microsoft.com/office/word/2020/wordml/sdtdatahash" xmlns:w16se="http://schemas.microsoft.com/office/word/2015/wordml/symex" xmlns:wpg="http://schemas.microsoft.com/office/word/2010/wordprocessingGroup" xmlns:wpi="http://schemas.microsoft.com/office/word/2010/wordprocessingInk" xmlns:wne="http://schemas.microsoft.com/office/word/2006/wordml" xmlns:wps="http://schemas.microsoft.com/office/word/2010/wordprocessingShape" mc:Ignorable="w14 w15 w16se w16cid w16 w16cex w16sdtdh wp14">
-  <w:p>
-    <w:pPr>
-      <w:pStyle w:val="Footer"/>
-    </w:pPr>
-  </w:p>
-</w:ftr>
-</file>
-
 <file path=word/footnotes.xml><?xml version="1.0" encoding="utf-8"?>
 <w:footnotes xmlns:wpc="http://schemas.microsoft.com/office/word/2010/wordprocessingCanvas" xmlns:cx="http://schemas.microsoft.com/office/drawing/2014/chartex" xmlns:cx1="http://schemas.microsoft.com/office/drawing/2015/9/8/chartex" xmlns:cx2="http://schemas.microsoft.com/office/drawing/2015/10/21/chartex" xmlns:cx3="http://schemas.microsoft.com/office/drawing/2016/5/9/chartex" xmlns:cx4="http://schemas.microsoft.com/office/drawing/2016/5/10/chartex" xmlns:cx5="http://schemas.microsoft.com/office/drawing/2016/5/11/chartex" xmlns:cx6="http://schemas.microsoft.com/office/drawing/2016/5/12/chartex" xmlns:cx7="http://schemas.microsoft.com/office/drawing/2016/5/13/chartex" xmlns:cx8="http://schemas.microsoft.com/office/drawing/2016/5/14/chartex" xmlns:mc="http://schemas.openxmlformats.org/markup-compatibility/2006" xmlns:aink="http://schemas.microsoft.com/office/drawing/2016/ink" xmlns:am3d="http://schemas.microsoft.com/office/drawing/2017/model3d" xmlns:o="urn:schemas-microsoft-com:office:office" xmlns:oel="http://schemas.microsoft.com/office/2019/extlst" xmlns:r="http://schemas.openxmlformats.org/officeDocument/2006/relationships" xmlns:m="http://schemas.openxmlformats.org/officeDocument/2006/math" xmlns:v="urn:schemas-microsoft-com:vml" xmlns:wp14="http://schemas.microsoft.com/office/word/2010/wordprocessingDrawing" xmlns:wp="http://schemas.openxmlformats.org/drawingml/2006/wordprocessingDrawing" xmlns:w10="urn:schemas-microsoft-com:office:word" xmlns:w="http://schemas.openxmlformats.org/wordprocessingml/2006/main" xmlns:w14="http://schemas.microsoft.com/office/word/2010/wordml" xmlns:w15="http://schemas.microsoft.com/office/word/2012/wordml" xmlns:w16cex="http://schemas.microsoft.com/office/word/2018/wordml/cex" xmlns:w16cid="http://schemas.microsoft.com/office/word/2016/wordml/cid" xmlns:w16="http://schemas.microsoft.com/office/word/2018/wordml" xmlns:w16sdtdh="http://schemas.microsoft.com/office/word/2020/wordml/sdtdatahash" xmlns:w16se="http://schemas.microsoft.com/office/word/2015/wordml/symex" xmlns:wpg="http://schemas.microsoft.com/office/word/2010/wordprocessingGroup" xmlns:wpi="http://schemas.microsoft.com/office/word/2010/wordprocessingInk" xmlns:wne="http://schemas.microsoft.com/office/word/2006/wordml" xmlns:wps="http://schemas.microsoft.com/office/word/2010/wordprocessingShape" mc:Ignorable="w14 w15 w16se w16cid w16 w16cex w16sdtdh wp14">
   <w:footnote w:type="separator" w:id="-1">
@@ -3393,16 +4054,6 @@
 </file>
 
 <file path=word/header1.xml><?xml version="1.0" encoding="utf-8"?>
-<w:hdr xmlns:wpc="http://schemas.microsoft.com/office/word/2010/wordprocessingCanvas" xmlns:cx="http://schemas.microsoft.com/office/drawing/2014/chartex" xmlns:cx1="http://schemas.microsoft.com/office/drawing/2015/9/8/chartex" xmlns:cx2="http://schemas.microsoft.com/office/drawing/2015/10/21/chartex" xmlns:cx3="http://schemas.microsoft.com/office/drawing/2016/5/9/chartex" xmlns:cx4="http://schemas.microsoft.com/office/drawing/2016/5/10/chartex" xmlns:cx5="http://schemas.microsoft.com/office/drawing/2016/5/11/chartex" xmlns:cx6="http://schemas.microsoft.com/office/drawing/2016/5/12/chartex" xmlns:cx7="http://schemas.microsoft.com/office/drawing/2016/5/13/chartex" xmlns:cx8="http://schemas.microsoft.com/office/drawing/2016/5/14/chartex" xmlns:mc="http://schemas.openxmlformats.org/markup-compatibility/2006" xmlns:aink="http://schemas.microsoft.com/office/drawing/2016/ink" xmlns:am3d="http://schemas.microsoft.com/office/drawing/2017/model3d" xmlns:o="urn:schemas-microsoft-com:office:office" xmlns:oel="http://schemas.microsoft.com/office/2019/extlst" xmlns:r="http://schemas.openxmlformats.org/officeDocument/2006/relationships" xmlns:m="http://schemas.openxmlformats.org/officeDocument/2006/math" xmlns:v="urn:schemas-microsoft-com:vml" xmlns:wp14="http://schemas.microsoft.com/office/word/2010/wordprocessingDrawing" xmlns:wp="http://schemas.openxmlformats.org/drawingml/2006/wordprocessingDrawing" xmlns:w10="urn:schemas-microsoft-com:office:word" xmlns:w="http://schemas.openxmlformats.org/wordprocessingml/2006/main" xmlns:w14="http://schemas.microsoft.com/office/word/2010/wordml" xmlns:w15="http://schemas.microsoft.com/office/word/2012/wordml" xmlns:w16cex="http://schemas.microsoft.com/office/word/2018/wordml/cex" xmlns:w16cid="http://schemas.microsoft.com/office/word/2016/wordml/cid" xmlns:w16="http://schemas.microsoft.com/office/word/2018/wordml" xmlns:w16sdtdh="http://schemas.microsoft.com/office/word/2020/wordml/sdtdatahash" xmlns:w16se="http://schemas.microsoft.com/office/word/2015/wordml/symex" xmlns:wpg="http://schemas.microsoft.com/office/word/2010/wordprocessingGroup" xmlns:wpi="http://schemas.microsoft.com/office/word/2010/wordprocessingInk" xmlns:wne="http://schemas.microsoft.com/office/word/2006/wordml" xmlns:wps="http://schemas.microsoft.com/office/word/2010/wordprocessingShape" mc:Ignorable="w14 w15 w16se w16cid w16 w16cex w16sdtdh wp14">
-  <w:p>
-    <w:pPr>
-      <w:pStyle w:val="Header"/>
-    </w:pPr>
-  </w:p>
-</w:hdr>
-</file>
-
-<file path=word/header2.xml><?xml version="1.0" encoding="utf-8"?>
 <w:hdr xmlns:wpc="http://schemas.microsoft.com/office/word/2010/wordprocessingCanvas" xmlns:cx="http://schemas.microsoft.com/office/drawing/2014/chartex" xmlns:cx1="http://schemas.microsoft.com/office/drawing/2015/9/8/chartex" xmlns:cx2="http://schemas.microsoft.com/office/drawing/2015/10/21/chartex" xmlns:cx3="http://schemas.microsoft.com/office/drawing/2016/5/9/chartex" xmlns:cx4="http://schemas.microsoft.com/office/drawing/2016/5/10/chartex" xmlns:cx5="http://schemas.microsoft.com/office/drawing/2016/5/11/chartex" xmlns:cx6="http://schemas.microsoft.com/office/drawing/2016/5/12/chartex" xmlns:cx7="http://schemas.microsoft.com/office/drawing/2016/5/13/chartex" xmlns:cx8="http://schemas.microsoft.com/office/drawing/2016/5/14/chartex" xmlns:mc="http://schemas.openxmlformats.org/markup-compatibility/2006" xmlns:aink="http://schemas.microsoft.com/office/drawing/2016/ink" xmlns:am3d="http://schemas.microsoft.com/office/drawing/2017/model3d" xmlns:o="urn:schemas-microsoft-com:office:office" xmlns:oel="http://schemas.microsoft.com/office/2019/extlst" xmlns:r="http://schemas.openxmlformats.org/officeDocument/2006/relationships" xmlns:m="http://schemas.openxmlformats.org/officeDocument/2006/math" xmlns:v="urn:schemas-microsoft-com:vml" xmlns:wp14="http://schemas.microsoft.com/office/word/2010/wordprocessingDrawing" xmlns:wp="http://schemas.openxmlformats.org/drawingml/2006/wordprocessingDrawing" xmlns:w10="urn:schemas-microsoft-com:office:word" xmlns:w="http://schemas.openxmlformats.org/wordprocessingml/2006/main" xmlns:w14="http://schemas.microsoft.com/office/word/2010/wordml" xmlns:w15="http://schemas.microsoft.com/office/word/2012/wordml" xmlns:w16cex="http://schemas.microsoft.com/office/word/2018/wordml/cex" xmlns:w16cid="http://schemas.microsoft.com/office/word/2016/wordml/cid" xmlns:w16="http://schemas.microsoft.com/office/word/2018/wordml" xmlns:w16sdtdh="http://schemas.microsoft.com/office/word/2020/wordml/sdtdatahash" xmlns:w16se="http://schemas.microsoft.com/office/word/2015/wordml/symex" xmlns:wpg="http://schemas.microsoft.com/office/word/2010/wordprocessingGroup" xmlns:wpi="http://schemas.microsoft.com/office/word/2010/wordprocessingInk" xmlns:wne="http://schemas.microsoft.com/office/word/2006/wordml" xmlns:wps="http://schemas.microsoft.com/office/word/2010/wordprocessingShape" mc:Ignorable="w14 w15 w16se w16cid w16 w16cex w16sdtdh wp14">
   <w:p>
     <w:pPr>
@@ -3434,290 +4085,6 @@
       </w:rPr>
       <w:t>RECEIPT</w:t>
     </w:r>
-  </w:p>
-  <w:p>
-    <w:pPr>
-      <w:pBdr>
-        <w:top w:val="nil"/>
-        <w:left w:val="nil"/>
-        <w:bottom w:val="nil"/>
-        <w:right w:val="nil"/>
-        <w:between w:val="nil"/>
-      </w:pBdr>
-      <w:tabs>
-        <w:tab w:val="center" w:pos="4680"/>
-        <w:tab w:val="right" w:pos="9360"/>
-      </w:tabs>
-      <w:jc w:val="right"/>
-      <w:rPr>
-        <w:b/>
-        <w:color w:val="0A3266"/>
-        <w:sz w:val="32"/>
-        <w:szCs w:val="32"/>
-      </w:rPr>
-    </w:pPr>
-  </w:p>
-  <w:tbl>
-    <w:tblPr>
-      <w:tblStyle w:val="TableGrid"/>
-      <w:tblW w:w="9418" w:type="dxa"/>
-      <w:shd w:val="clear" w:color="auto" w:fill="0A3266"/>
-      <w:tblLook w:val="04A0" w:firstRow="1" w:lastRow="0" w:firstColumn="1" w:lastColumn="0" w:noHBand="0" w:noVBand="1"/>
-    </w:tblPr>
-    <w:tblGrid>
-      <w:gridCol w:w="3577"/>
-      <w:gridCol w:w="777"/>
-      <w:gridCol w:w="5064"/>
-    </w:tblGrid>
-    <w:tr>
-      <w:trPr>
-        <w:trHeight w:val="405"/>
-      </w:trPr>
-      <w:tc>
-        <w:tcPr>
-          <w:tcW w:w="4354" w:type="dxa"/>
-          <w:gridSpan w:val="2"/>
-          <w:tcBorders>
-            <w:top w:val="nil"/>
-            <w:left w:val="nil"/>
-            <w:bottom w:val="nil"/>
-            <w:right w:val="nil"/>
-          </w:tcBorders>
-          <w:shd w:val="clear" w:color="auto" w:fill="0A3266"/>
-        </w:tcPr>
-        <w:p>
-          <w:pPr>
-            <w:rPr>
-              <w:rFonts w:ascii="BC Sans" w:hAnsi="BC Sans"/>
-              <w:sz w:val="28"/>
-              <w:szCs w:val="28"/>
-            </w:rPr>
-          </w:pPr>
-          <w:r>
-            <w:rPr>
-              <w:rFonts w:ascii="BC Sans" w:hAnsi="BC Sans"/>
-              <w:noProof/>
-              <w:sz w:val="28"/>
-              <w:szCs w:val="28"/>
-            </w:rPr>
-            <w:drawing>
-              <wp:anchor distT="0" distB="0" distL="114300" distR="114300" simplePos="0" relativeHeight="251659264" behindDoc="0" locked="0" layoutInCell="1" allowOverlap="1" wp14:anchorId="0C49C821" wp14:editId="058F50EA">
-                <wp:simplePos x="0" y="0"/>
-                <wp:positionH relativeFrom="column">
-                  <wp:posOffset>63318</wp:posOffset>
-                </wp:positionH>
-                <wp:positionV relativeFrom="paragraph">
-                  <wp:posOffset>67310</wp:posOffset>
-                </wp:positionV>
-                <wp:extent cx="805758" cy="311907"/>
-                <wp:effectExtent l="0" t="0" r="0" b="5715"/>
-                <wp:wrapNone/>
-                <wp:docPr id="2" name="Picture 2"/>
-                <wp:cNvGraphicFramePr>
-                  <a:graphicFrameLocks xmlns:a="http://schemas.openxmlformats.org/drawingml/2006/main" noChangeAspect="1"/>
-                </wp:cNvGraphicFramePr>
-                <a:graphic xmlns:a="http://schemas.openxmlformats.org/drawingml/2006/main">
-                  <a:graphicData uri="http://schemas.openxmlformats.org/drawingml/2006/picture">
-                    <pic:pic xmlns:pic="http://schemas.openxmlformats.org/drawingml/2006/picture">
-                      <pic:nvPicPr>
-                        <pic:cNvPr id="2" name="Picture 2"/>
-                        <pic:cNvPicPr/>
-                      </pic:nvPicPr>
-                      <pic:blipFill>
-                        <a:blip r:embed="rId1">
-                          <a:extLst>
-                            <a:ext uri="{28A0092B-C50C-407E-A947-70E740481C1C}">
-                              <a14:useLocalDpi xmlns:a14="http://schemas.microsoft.com/office/drawing/2010/main" val="0"/>
-                            </a:ext>
-                          </a:extLst>
-                        </a:blip>
-                        <a:stretch>
-                          <a:fillRect/>
-                        </a:stretch>
-                      </pic:blipFill>
-                      <pic:spPr>
-                        <a:xfrm>
-                          <a:off x="0" y="0"/>
-                          <a:ext cx="805758" cy="311907"/>
-                        </a:xfrm>
-                        <a:prstGeom prst="rect">
-                          <a:avLst/>
-                        </a:prstGeom>
-                      </pic:spPr>
-                    </pic:pic>
-                  </a:graphicData>
-                </a:graphic>
-                <wp14:sizeRelH relativeFrom="page">
-                  <wp14:pctWidth>0</wp14:pctWidth>
-                </wp14:sizeRelH>
-                <wp14:sizeRelV relativeFrom="page">
-                  <wp14:pctHeight>0</wp14:pctHeight>
-                </wp14:sizeRelV>
-              </wp:anchor>
-            </w:drawing>
-          </w:r>
-        </w:p>
-      </w:tc>
-      <w:tc>
-        <w:tcPr>
-          <w:tcW w:w="5064" w:type="dxa"/>
-          <w:tcBorders>
-            <w:top w:val="nil"/>
-            <w:left w:val="nil"/>
-            <w:bottom w:val="nil"/>
-            <w:right w:val="nil"/>
-          </w:tcBorders>
-          <w:shd w:val="clear" w:color="auto" w:fill="0A3266"/>
-          <w:vAlign w:val="center"/>
-        </w:tcPr>
-        <w:p>
-          <w:pPr>
-            <w:spacing w:line="276" w:lineRule="auto"/>
-            <w:rPr>
-              <w:rFonts w:ascii="BC Sans" w:hAnsi="BC Sans"/>
-              <w:sz w:val="28"/>
-              <w:szCs w:val="28"/>
-            </w:rPr>
-          </w:pPr>
-          <w:r>
-            <w:rPr>
-              <w:rFonts w:ascii="BC Sans" w:hAnsi="BC Sans"/>
-              <w:sz w:val="28"/>
-              <w:szCs w:val="28"/>
-            </w:rPr>
-            <w:t xml:space="preserve">                                         </w:t>
-          </w:r>
-          <w:r>
-            <w:rPr>
-              <w:rFonts w:ascii="BC Sans" w:hAnsi="BC Sans"/>
-              <w:sz w:val="28"/>
-              <w:szCs w:val="28"/>
-            </w:rPr>
-            <w:t xml:space="preserve">Transaction # </w:t>
-          </w:r>
-          <w:r>
-            <w:rPr>
-              <w:rFonts w:ascii="BC Sans" w:hAnsi="BC Sans"/>
-              <w:sz w:val="28"/>
-              <w:szCs w:val="28"/>
-            </w:rPr>
-            <w:t>{</w:t>
-          </w:r>
-          <w:r>
-            <w:rPr>
-              <w:rFonts w:ascii="BC Sans" w:eastAsia="BC Sans" w:hAnsi="BC Sans" w:cs="BC Sans"/>
-              <w:sz w:val="28"/>
-              <w:szCs w:val="28"/>
-            </w:rPr>
-            <w:t xml:space="preserve"> </w:t>
-          </w:r>
-          <w:r>
-            <w:rPr>
-              <w:rFonts w:ascii="BC Sans" w:eastAsia="BC Sans" w:hAnsi="BC Sans" w:cs="BC Sans"/>
-              <w:sz w:val="28"/>
-              <w:szCs w:val="28"/>
-            </w:rPr>
-            <w:t>d.paymentInfo.transactionId</w:t>
-          </w:r>
-          <w:r>
-            <w:rPr>
-              <w:rFonts w:ascii="BC Sans" w:hAnsi="BC Sans"/>
-              <w:sz w:val="28"/>
-              <w:szCs w:val="28"/>
-            </w:rPr>
-            <w:t xml:space="preserve"> </w:t>
-          </w:r>
-          <w:r>
-            <w:rPr>
-              <w:rFonts w:ascii="BC Sans" w:hAnsi="BC Sans"/>
-              <w:sz w:val="28"/>
-              <w:szCs w:val="28"/>
-            </w:rPr>
-            <w:t>}</w:t>
-          </w:r>
-        </w:p>
-      </w:tc>
-    </w:tr>
-    <w:tr>
-      <w:trPr>
-        <w:trHeight w:val="170"/>
-      </w:trPr>
-      <w:tc>
-        <w:tcPr>
-          <w:tcW w:w="3577" w:type="dxa"/>
-          <w:tcBorders>
-            <w:top w:val="nil"/>
-            <w:left w:val="nil"/>
-            <w:bottom w:val="nil"/>
-            <w:right w:val="nil"/>
-          </w:tcBorders>
-          <w:shd w:val="clear" w:color="auto" w:fill="0A3266"/>
-        </w:tcPr>
-        <w:p>
-          <w:pPr>
-            <w:rPr>
-              <w:rFonts w:ascii="BC Sans" w:hAnsi="BC Sans"/>
-              <w:sz w:val="22"/>
-              <w:szCs w:val="22"/>
-            </w:rPr>
-          </w:pPr>
-        </w:p>
-      </w:tc>
-      <w:tc>
-        <w:tcPr>
-          <w:tcW w:w="5841" w:type="dxa"/>
-          <w:gridSpan w:val="2"/>
-          <w:tcBorders>
-            <w:top w:val="nil"/>
-            <w:left w:val="nil"/>
-            <w:bottom w:val="nil"/>
-            <w:right w:val="nil"/>
-          </w:tcBorders>
-          <w:shd w:val="clear" w:color="auto" w:fill="0A3266"/>
-          <w:vAlign w:val="center"/>
-        </w:tcPr>
-        <w:p>
-          <w:pPr>
-            <w:rPr>
-              <w:rFonts w:ascii="BC Sans" w:hAnsi="BC Sans"/>
-              <w:sz w:val="22"/>
-              <w:szCs w:val="22"/>
-            </w:rPr>
-          </w:pPr>
-        </w:p>
-      </w:tc>
-    </w:tr>
-  </w:tbl>
-  <w:p>
-    <w:pPr>
-      <w:pBdr>
-        <w:top w:val="nil"/>
-        <w:left w:val="nil"/>
-        <w:bottom w:val="nil"/>
-        <w:right w:val="nil"/>
-        <w:between w:val="nil"/>
-      </w:pBdr>
-      <w:tabs>
-        <w:tab w:val="center" w:pos="4680"/>
-        <w:tab w:val="right" w:pos="9360"/>
-      </w:tabs>
-      <w:rPr>
-        <w:b/>
-        <w:color w:val="0A3266"/>
-        <w:sz w:val="32"/>
-        <w:szCs w:val="32"/>
-      </w:rPr>
-    </w:pPr>
-  </w:p>
-</w:hdr>
-</file>
-
-<file path=word/header3.xml><?xml version="1.0" encoding="utf-8"?>
-<w:hdr xmlns:wpc="http://schemas.microsoft.com/office/word/2010/wordprocessingCanvas" xmlns:cx="http://schemas.microsoft.com/office/drawing/2014/chartex" xmlns:cx1="http://schemas.microsoft.com/office/drawing/2015/9/8/chartex" xmlns:cx2="http://schemas.microsoft.com/office/drawing/2015/10/21/chartex" xmlns:cx3="http://schemas.microsoft.com/office/drawing/2016/5/9/chartex" xmlns:cx4="http://schemas.microsoft.com/office/drawing/2016/5/10/chartex" xmlns:cx5="http://schemas.microsoft.com/office/drawing/2016/5/11/chartex" xmlns:cx6="http://schemas.microsoft.com/office/drawing/2016/5/12/chartex" xmlns:cx7="http://schemas.microsoft.com/office/drawing/2016/5/13/chartex" xmlns:cx8="http://schemas.microsoft.com/office/drawing/2016/5/14/chartex" xmlns:mc="http://schemas.openxmlformats.org/markup-compatibility/2006" xmlns:aink="http://schemas.microsoft.com/office/drawing/2016/ink" xmlns:am3d="http://schemas.microsoft.com/office/drawing/2017/model3d" xmlns:o="urn:schemas-microsoft-com:office:office" xmlns:oel="http://schemas.microsoft.com/office/2019/extlst" xmlns:r="http://schemas.openxmlformats.org/officeDocument/2006/relationships" xmlns:m="http://schemas.openxmlformats.org/officeDocument/2006/math" xmlns:v="urn:schemas-microsoft-com:vml" xmlns:wp14="http://schemas.microsoft.com/office/word/2010/wordprocessingDrawing" xmlns:wp="http://schemas.openxmlformats.org/drawingml/2006/wordprocessingDrawing" xmlns:w10="urn:schemas-microsoft-com:office:word" xmlns:w="http://schemas.openxmlformats.org/wordprocessingml/2006/main" xmlns:w14="http://schemas.microsoft.com/office/word/2010/wordml" xmlns:w15="http://schemas.microsoft.com/office/word/2012/wordml" xmlns:w16cex="http://schemas.microsoft.com/office/word/2018/wordml/cex" xmlns:w16cid="http://schemas.microsoft.com/office/word/2016/wordml/cid" xmlns:w16="http://schemas.microsoft.com/office/word/2018/wordml" xmlns:w16sdtdh="http://schemas.microsoft.com/office/word/2020/wordml/sdtdatahash" xmlns:w16se="http://schemas.microsoft.com/office/word/2015/wordml/symex" xmlns:wpg="http://schemas.microsoft.com/office/word/2010/wordprocessingGroup" xmlns:wpi="http://schemas.microsoft.com/office/word/2010/wordprocessingInk" xmlns:wne="http://schemas.microsoft.com/office/word/2006/wordml" xmlns:wps="http://schemas.microsoft.com/office/word/2010/wordprocessingShape" mc:Ignorable="w14 w15 w16se w16cid w16 w16cex w16sdtdh wp14">
-  <w:p>
-    <w:pPr>
-      <w:pStyle w:val="Header"/>
-    </w:pPr>
   </w:p>
 </w:hdr>
 </file>

</xml_diff>

<commit_message>
merge from main branch, receipt template changes
</commit_message>
<xml_diff>
--- a/request-management-api/request_api/receipt_templates/cfr_fee_payment_receipt_full.docx
+++ b/request-management-api/request_api/receipt_templates/cfr_fee_payment_receipt_full.docx
@@ -122,32 +122,6 @@
                 <w:szCs w:val="28"/>
               </w:rPr>
             </w:pPr>
-            <w:r>
-              <w:rPr>
-                <w:rFonts w:ascii="BC Sans" w:eastAsia="BC Sans" w:hAnsi="BC Sans" w:cs="BC Sans"/>
-                <w:sz w:val="28"/>
-                <w:szCs w:val="28"/>
-              </w:rPr>
-              <w:t>Transaction # {</w:t>
-            </w:r>
-            <w:proofErr w:type="spellStart"/>
-            <w:r>
-              <w:rPr>
-                <w:rFonts w:ascii="BC Sans" w:eastAsia="BC Sans" w:hAnsi="BC Sans" w:cs="BC Sans"/>
-                <w:sz w:val="28"/>
-                <w:szCs w:val="28"/>
-              </w:rPr>
-              <w:t>d.paymentInfo.transactionId</w:t>
-            </w:r>
-            <w:proofErr w:type="spellEnd"/>
-            <w:r>
-              <w:rPr>
-                <w:rFonts w:ascii="BC Sans" w:eastAsia="BC Sans" w:hAnsi="BC Sans" w:cs="BC Sans"/>
-                <w:sz w:val="28"/>
-                <w:szCs w:val="28"/>
-              </w:rPr>
-              <w:t>}</w:t>
-            </w:r>
           </w:p>
         </w:tc>
       </w:tr>
@@ -2334,17 +2308,7 @@
                 <w:sz w:val="18"/>
                 <w:szCs w:val="18"/>
               </w:rPr>
-              <w:t>0.</w:t>
-            </w:r>
-            <w:r>
-              <w:rPr>
-                <w:rFonts w:ascii="BC Sans" w:eastAsia="BC Sans" w:hAnsi="BC Sans" w:cs="BC Sans"/>
-                <w:color w:val="000000"/>
-                <w:sz w:val="18"/>
-                <w:szCs w:val="18"/>
-              </w:rPr>
-              <w:lastRenderedPageBreak/>
-              <w:t>1</w:t>
+              <w:t>0.1</w:t>
             </w:r>
             <w:r>
               <w:rPr>
@@ -2402,7 +2366,6 @@
                 <w:sz w:val="18"/>
                 <w:szCs w:val="18"/>
               </w:rPr>
-              <w:lastRenderedPageBreak/>
               <w:t>$0.00</w:t>
             </w:r>
           </w:p>
@@ -4096,6 +4059,54 @@
         <w:szCs w:val="32"/>
       </w:rPr>
       <w:t>RECEIPT</w:t>
+    </w:r>
+  </w:p>
+  <w:p>
+    <w:pPr>
+      <w:pBdr>
+        <w:top w:val="nil"/>
+        <w:left w:val="nil"/>
+        <w:bottom w:val="nil"/>
+        <w:right w:val="nil"/>
+        <w:between w:val="nil"/>
+      </w:pBdr>
+      <w:tabs>
+        <w:tab w:val="center" w:pos="4680"/>
+        <w:tab w:val="right" w:pos="9360"/>
+      </w:tabs>
+      <w:jc w:val="right"/>
+      <w:rPr>
+        <w:b/>
+        <w:color w:val="0A3266"/>
+        <w:sz w:val="32"/>
+        <w:szCs w:val="32"/>
+      </w:rPr>
+    </w:pPr>
+    <w:r>
+      <w:rPr>
+        <w:rFonts w:ascii="BC Sans" w:eastAsia="BC Sans" w:hAnsi="BC Sans" w:cs="BC Sans"/>
+        <w:sz w:val="28"/>
+        <w:szCs w:val="28"/>
+      </w:rPr>
+      <w:t>Transaction # {</w:t>
+    </w:r>
+    <w:proofErr w:type="spellStart"/>
+    <w:r>
+      <w:rPr>
+        <w:rFonts w:ascii="BC Sans" w:eastAsia="BC Sans" w:hAnsi="BC Sans" w:cs="BC Sans"/>
+        <w:sz w:val="28"/>
+        <w:szCs w:val="28"/>
+      </w:rPr>
+      <w:t>d.paymentInfo.transactionId</w:t>
+    </w:r>
+    <w:proofErr w:type="spellEnd"/>
+    <w:r>
+      <w:rPr>
+        <w:rFonts w:ascii="BC Sans" w:eastAsia="BC Sans" w:hAnsi="BC Sans" w:cs="BC Sans"/>
+        <w:sz w:val="28"/>
+        <w:szCs w:val="28"/>
+      </w:rPr>
+      <w:t>}</w:t>
     </w:r>
   </w:p>
 </w:hdr>

</xml_diff>

<commit_message>
CFR status, Ministry Selection and Receipt template fixes
</commit_message>
<xml_diff>
--- a/request-management-api/request_api/receipt_templates/cfr_fee_payment_receipt_full.docx
+++ b/request-management-api/request_api/receipt_templates/cfr_fee_payment_receipt_full.docx
@@ -215,6 +215,7 @@
               <w:t>{</w:t>
             </w:r>
             <w:proofErr w:type="spellStart"/>
+            <w:proofErr w:type="gramStart"/>
             <w:r>
               <w:rPr>
                 <w:rFonts w:ascii="BC Sans" w:eastAsia="BC Sans" w:hAnsi="BC Sans" w:cs="BC Sans"/>
@@ -224,6 +225,7 @@
               <w:t>d.firstName</w:t>
             </w:r>
             <w:proofErr w:type="spellEnd"/>
+            <w:proofErr w:type="gramEnd"/>
             <w:r>
               <w:rPr>
                 <w:rFonts w:ascii="BC Sans" w:eastAsia="BC Sans" w:hAnsi="BC Sans" w:cs="BC Sans"/>
@@ -360,6 +362,7 @@
               <w:t>{</w:t>
             </w:r>
             <w:proofErr w:type="spellStart"/>
+            <w:proofErr w:type="gramStart"/>
             <w:r>
               <w:rPr>
                 <w:rFonts w:ascii="BC Sans" w:eastAsia="BC Sans" w:hAnsi="BC Sans" w:cs="BC Sans"/>
@@ -377,6 +380,7 @@
               <w:t>paymentInfo.paymentDate</w:t>
             </w:r>
             <w:proofErr w:type="spellEnd"/>
+            <w:proofErr w:type="gramEnd"/>
             <w:r>
               <w:rPr>
                 <w:rFonts w:ascii="BC Sans" w:eastAsia="BC Sans" w:hAnsi="BC Sans" w:cs="BC Sans"/>
@@ -497,6 +501,7 @@
               <w:t>{</w:t>
             </w:r>
             <w:proofErr w:type="spellStart"/>
+            <w:proofErr w:type="gramStart"/>
             <w:r>
               <w:rPr>
                 <w:rFonts w:ascii="BC Sans" w:eastAsia="BC Sans" w:hAnsi="BC Sans" w:cs="BC Sans"/>
@@ -506,6 +511,7 @@
               <w:t>d.axisRequestId</w:t>
             </w:r>
             <w:proofErr w:type="spellEnd"/>
+            <w:proofErr w:type="gramEnd"/>
             <w:r>
               <w:rPr>
                 <w:rFonts w:ascii="BC Sans" w:eastAsia="BC Sans" w:hAnsi="BC Sans" w:cs="BC Sans"/>
@@ -554,20 +560,6 @@
         <w:t>FOI Processing Fee</w:t>
       </w:r>
     </w:p>
-    <w:p>
-      <w:pPr>
-        <w:tabs>
-          <w:tab w:val="left" w:pos="5575"/>
-        </w:tabs>
-        <w:rPr>
-          <w:rFonts w:ascii="BC Sans" w:eastAsia="BC Sans" w:hAnsi="BC Sans" w:cs="BC Sans"/>
-          <w:b/>
-          <w:color w:val="0A3266"/>
-          <w:sz w:val="28"/>
-          <w:szCs w:val="28"/>
-        </w:rPr>
-      </w:pPr>
-    </w:p>
     <w:tbl>
       <w:tblPr>
         <w:tblStyle w:val="a0"/>
@@ -766,7 +758,7 @@
       </w:tr>
       <w:tr>
         <w:trPr>
-          <w:trHeight w:val="109"/>
+          <w:trHeight w:val="917"/>
         </w:trPr>
         <w:tc>
           <w:tcPr>
@@ -780,145 +772,31 @@
               </w:tabs>
               <w:rPr>
                 <w:rFonts w:ascii="BC Sans" w:eastAsia="BC Sans" w:hAnsi="BC Sans" w:cs="BC Sans"/>
-                <w:b/>
-                <w:color w:val="000000"/>
-                <w:sz w:val="18"/>
-                <w:szCs w:val="18"/>
-              </w:rPr>
-            </w:pPr>
-          </w:p>
-        </w:tc>
-        <w:tc>
-          <w:tcPr>
-            <w:tcW w:w="993" w:type="dxa"/>
-            <w:vAlign w:val="center"/>
-          </w:tcPr>
-          <w:p>
-            <w:pPr>
-              <w:tabs>
-                <w:tab w:val="left" w:pos="5575"/>
-              </w:tabs>
-              <w:rPr>
-                <w:rFonts w:ascii="BC Sans" w:eastAsia="BC Sans" w:hAnsi="BC Sans" w:cs="BC Sans"/>
-                <w:b/>
-                <w:color w:val="000000"/>
-                <w:sz w:val="18"/>
-                <w:szCs w:val="18"/>
-              </w:rPr>
-            </w:pPr>
-          </w:p>
-        </w:tc>
-        <w:tc>
-          <w:tcPr>
-            <w:tcW w:w="855" w:type="dxa"/>
-            <w:vAlign w:val="center"/>
-          </w:tcPr>
-          <w:p>
-            <w:pPr>
-              <w:tabs>
-                <w:tab w:val="left" w:pos="5575"/>
-              </w:tabs>
-              <w:rPr>
-                <w:rFonts w:ascii="BC Sans" w:eastAsia="BC Sans" w:hAnsi="BC Sans" w:cs="BC Sans"/>
-                <w:b/>
-                <w:color w:val="000000"/>
-                <w:sz w:val="18"/>
-                <w:szCs w:val="18"/>
-              </w:rPr>
-            </w:pPr>
-          </w:p>
-        </w:tc>
-        <w:tc>
-          <w:tcPr>
-            <w:tcW w:w="992" w:type="dxa"/>
-            <w:vAlign w:val="center"/>
-          </w:tcPr>
-          <w:p>
-            <w:pPr>
-              <w:tabs>
-                <w:tab w:val="left" w:pos="5575"/>
-              </w:tabs>
-              <w:rPr>
-                <w:rFonts w:ascii="BC Sans" w:eastAsia="BC Sans" w:hAnsi="BC Sans" w:cs="BC Sans"/>
-                <w:b/>
-                <w:color w:val="000000"/>
-                <w:sz w:val="18"/>
-                <w:szCs w:val="18"/>
-              </w:rPr>
-            </w:pPr>
-          </w:p>
-        </w:tc>
-        <w:tc>
-          <w:tcPr>
-            <w:tcW w:w="1985" w:type="dxa"/>
-            <w:vAlign w:val="center"/>
-          </w:tcPr>
-          <w:p>
-            <w:pPr>
-              <w:tabs>
-                <w:tab w:val="left" w:pos="5575"/>
-              </w:tabs>
-              <w:rPr>
-                <w:rFonts w:ascii="BC Sans" w:eastAsia="BC Sans" w:hAnsi="BC Sans" w:cs="BC Sans"/>
-                <w:b/>
-                <w:color w:val="000000"/>
-                <w:sz w:val="18"/>
-                <w:szCs w:val="18"/>
-              </w:rPr>
-            </w:pPr>
-          </w:p>
-        </w:tc>
-        <w:tc>
-          <w:tcPr>
-            <w:tcW w:w="1399" w:type="dxa"/>
-            <w:vAlign w:val="center"/>
-          </w:tcPr>
-          <w:p>
-            <w:pPr>
-              <w:tabs>
-                <w:tab w:val="left" w:pos="5575"/>
-              </w:tabs>
-              <w:rPr>
-                <w:rFonts w:ascii="BC Sans" w:eastAsia="BC Sans" w:hAnsi="BC Sans" w:cs="BC Sans"/>
-                <w:b/>
-                <w:color w:val="000000"/>
-                <w:sz w:val="18"/>
-                <w:szCs w:val="18"/>
-              </w:rPr>
-            </w:pPr>
-          </w:p>
-        </w:tc>
-      </w:tr>
-      <w:tr>
-        <w:trPr>
-          <w:trHeight w:val="917"/>
-        </w:trPr>
-        <w:tc>
-          <w:tcPr>
-            <w:tcW w:w="2830" w:type="dxa"/>
-            <w:vAlign w:val="center"/>
-          </w:tcPr>
-          <w:p>
-            <w:pPr>
-              <w:tabs>
-                <w:tab w:val="left" w:pos="5575"/>
-              </w:tabs>
-              <w:rPr>
-                <w:rFonts w:ascii="BC Sans" w:eastAsia="BC Sans" w:hAnsi="BC Sans" w:cs="BC Sans"/>
-                <w:color w:val="000000"/>
-                <w:sz w:val="18"/>
-                <w:szCs w:val="18"/>
-              </w:rPr>
-            </w:pPr>
-            <w:r>
-              <w:rPr>
-                <w:rFonts w:ascii="BC Sans" w:eastAsia="BC Sans" w:hAnsi="BC Sans" w:cs="BC Sans"/>
-                <w:color w:val="000000"/>
-                <w:sz w:val="18"/>
-                <w:szCs w:val="18"/>
-              </w:rPr>
-              <w:t>Locating &amp; Retrieving</w:t>
-            </w:r>
+                <w:color w:val="000000"/>
+                <w:sz w:val="18"/>
+                <w:szCs w:val="18"/>
+              </w:rPr>
+            </w:pPr>
+            <w:r>
+              <w:rPr>
+                <w:rFonts w:ascii="BC Sans" w:eastAsia="BC Sans" w:hAnsi="BC Sans" w:cs="BC Sans"/>
+                <w:color w:val="000000"/>
+                <w:sz w:val="18"/>
+                <w:szCs w:val="18"/>
+              </w:rPr>
+              <w:t xml:space="preserve">Locating &amp; </w:t>
+            </w:r>
+            <w:proofErr w:type="gramStart"/>
+            <w:r>
+              <w:rPr>
+                <w:rFonts w:ascii="BC Sans" w:eastAsia="BC Sans" w:hAnsi="BC Sans" w:cs="BC Sans"/>
+                <w:color w:val="000000"/>
+                <w:sz w:val="18"/>
+                <w:szCs w:val="18"/>
+              </w:rPr>
+              <w:t>Retrieving</w:t>
+            </w:r>
+            <w:proofErr w:type="gramEnd"/>
           </w:p>
         </w:tc>
         <w:tc>
@@ -949,6 +827,7 @@
               <w:t>{</w:t>
             </w:r>
             <w:proofErr w:type="spellStart"/>
+            <w:proofErr w:type="gramStart"/>
             <w:r>
               <w:rPr>
                 <w:rFonts w:ascii="BC Sans" w:eastAsia="BC Sans" w:hAnsi="BC Sans" w:cs="BC Sans"/>
@@ -967,6 +846,7 @@
               </w:rPr>
               <w:t>cfrfee</w:t>
             </w:r>
+            <w:proofErr w:type="gramEnd"/>
             <w:r>
               <w:rPr>
                 <w:rFonts w:ascii="BC Sans" w:eastAsia="BC Sans" w:hAnsi="BC Sans" w:cs="BC Sans"/>
@@ -1035,6 +915,7 @@
                 <w:szCs w:val="18"/>
               </w:rPr>
             </w:pPr>
+            <w:proofErr w:type="gramStart"/>
             <w:r>
               <w:rPr>
                 <w:rFonts w:ascii="BC Sans" w:eastAsia="BC Sans" w:hAnsi="BC Sans" w:cs="BC Sans"/>
@@ -1070,7 +951,17 @@
                 <w:sz w:val="18"/>
                 <w:szCs w:val="18"/>
               </w:rPr>
-              <w:t>d.</w:t>
+              <w:t>d</w:t>
+            </w:r>
+            <w:proofErr w:type="gramEnd"/>
+            <w:r>
+              <w:rPr>
+                <w:rFonts w:ascii="BC Sans" w:eastAsia="BC Sans" w:hAnsi="BC Sans" w:cs="BC Sans"/>
+                <w:color w:val="000000"/>
+                <w:sz w:val="18"/>
+                <w:szCs w:val="18"/>
+              </w:rPr>
+              <w:t>.</w:t>
             </w:r>
             <w:r>
               <w:rPr>
@@ -1149,6 +1040,7 @@
                 <w:szCs w:val="18"/>
               </w:rPr>
             </w:pPr>
+            <w:proofErr w:type="gramStart"/>
             <w:r>
               <w:rPr>
                 <w:rFonts w:ascii="BC Sans" w:eastAsia="BC Sans" w:hAnsi="BC Sans" w:cs="BC Sans"/>
@@ -1166,7 +1058,17 @@
                 <w:sz w:val="18"/>
                 <w:szCs w:val="18"/>
               </w:rPr>
-              <w:t>d.waivedAmount:formatN</w:t>
+              <w:t>d</w:t>
+            </w:r>
+            <w:proofErr w:type="gramEnd"/>
+            <w:r>
+              <w:rPr>
+                <w:rFonts w:ascii="BC Sans" w:eastAsia="BC Sans" w:hAnsi="BC Sans" w:cs="BC Sans"/>
+                <w:color w:val="000000"/>
+                <w:sz w:val="18"/>
+                <w:szCs w:val="18"/>
+              </w:rPr>
+              <w:t>.waivedAmount:formatN</w:t>
             </w:r>
             <w:proofErr w:type="spellEnd"/>
             <w:r>
@@ -1198,6 +1100,7 @@
                 <w:szCs w:val="18"/>
               </w:rPr>
             </w:pPr>
+            <w:proofErr w:type="gramStart"/>
             <w:r>
               <w:rPr>
                 <w:rFonts w:ascii="BC Sans" w:eastAsia="BC Sans" w:hAnsi="BC Sans" w:cs="BC Sans"/>
@@ -1214,7 +1117,17 @@
                 <w:sz w:val="18"/>
                 <w:szCs w:val="18"/>
               </w:rPr>
-              <w:t xml:space="preserve"> d.</w:t>
+              <w:t xml:space="preserve"> d</w:t>
+            </w:r>
+            <w:proofErr w:type="gramEnd"/>
+            <w:r>
+              <w:rPr>
+                <w:rFonts w:ascii="BC Sans" w:eastAsia="BC Sans" w:hAnsi="BC Sans" w:cs="BC Sans"/>
+                <w:color w:val="000000"/>
+                <w:sz w:val="18"/>
+                <w:szCs w:val="18"/>
+              </w:rPr>
+              <w:t>.</w:t>
             </w:r>
             <w:r>
               <w:rPr>
@@ -1369,6 +1282,7 @@
               <w:t>{</w:t>
             </w:r>
             <w:proofErr w:type="spellStart"/>
+            <w:proofErr w:type="gramStart"/>
             <w:r>
               <w:rPr>
                 <w:rFonts w:ascii="BC Sans" w:eastAsia="BC Sans" w:hAnsi="BC Sans" w:cs="BC Sans"/>
@@ -1387,6 +1301,7 @@
               </w:rPr>
               <w:t>cfrfee</w:t>
             </w:r>
+            <w:proofErr w:type="gramEnd"/>
             <w:r>
               <w:rPr>
                 <w:rFonts w:ascii="BC Sans" w:eastAsia="BC Sans" w:hAnsi="BC Sans" w:cs="BC Sans"/>
@@ -1465,6 +1380,7 @@
               <w:t>${</w:t>
             </w:r>
             <w:proofErr w:type="spellStart"/>
+            <w:proofErr w:type="gramStart"/>
             <w:r>
               <w:rPr>
                 <w:rFonts w:ascii="BC Sans" w:eastAsia="BC Sans" w:hAnsi="BC Sans" w:cs="BC Sans"/>
@@ -1483,6 +1399,7 @@
               </w:rPr>
               <w:t>cfrfee</w:t>
             </w:r>
+            <w:proofErr w:type="gramEnd"/>
             <w:r>
               <w:rPr>
                 <w:rFonts w:ascii="BC Sans" w:eastAsia="BC Sans" w:hAnsi="BC Sans" w:cs="BC Sans"/>
@@ -1503,6 +1420,7 @@
               <w:t xml:space="preserve">. </w:t>
             </w:r>
             <w:proofErr w:type="spellStart"/>
+            <w:proofErr w:type="gramStart"/>
             <w:r>
               <w:rPr>
                 <w:rFonts w:ascii="BC Sans" w:eastAsia="BC Sans" w:hAnsi="BC Sans" w:cs="BC Sans"/>
@@ -1513,6 +1431,7 @@
               <w:t>estimatedproducinghrs:mul</w:t>
             </w:r>
             <w:proofErr w:type="spellEnd"/>
+            <w:proofErr w:type="gramEnd"/>
             <w:r>
               <w:rPr>
                 <w:rFonts w:ascii="BC Sans" w:eastAsia="BC Sans" w:hAnsi="BC Sans" w:cs="BC Sans"/>
@@ -1601,6 +1520,7 @@
               <w:t>${</w:t>
             </w:r>
             <w:proofErr w:type="spellStart"/>
+            <w:proofErr w:type="gramStart"/>
             <w:r>
               <w:rPr>
                 <w:rFonts w:ascii="BC Sans" w:eastAsia="BC Sans" w:hAnsi="BC Sans" w:cs="BC Sans"/>
@@ -1619,6 +1539,7 @@
               </w:rPr>
               <w:t>cfrfee</w:t>
             </w:r>
+            <w:proofErr w:type="gramEnd"/>
             <w:r>
               <w:rPr>
                 <w:rFonts w:ascii="BC Sans" w:eastAsia="BC Sans" w:hAnsi="BC Sans" w:cs="BC Sans"/>
@@ -1639,6 +1560,7 @@
               <w:t xml:space="preserve">. </w:t>
             </w:r>
             <w:proofErr w:type="spellStart"/>
+            <w:proofErr w:type="gramStart"/>
             <w:r>
               <w:rPr>
                 <w:rFonts w:ascii="BC Sans" w:eastAsia="BC Sans" w:hAnsi="BC Sans" w:cs="BC Sans"/>
@@ -1649,6 +1571,7 @@
               <w:t>estimatedproducinghrs:mul</w:t>
             </w:r>
             <w:proofErr w:type="spellEnd"/>
+            <w:proofErr w:type="gramEnd"/>
             <w:r>
               <w:rPr>
                 <w:rFonts w:ascii="BC Sans" w:eastAsia="BC Sans" w:hAnsi="BC Sans" w:cs="BC Sans"/>
@@ -1741,6 +1664,7 @@
               <w:t>{</w:t>
             </w:r>
             <w:proofErr w:type="spellStart"/>
+            <w:proofErr w:type="gramStart"/>
             <w:r>
               <w:rPr>
                 <w:rFonts w:ascii="BC Sans" w:eastAsia="BC Sans" w:hAnsi="BC Sans" w:cs="BC Sans"/>
@@ -1759,6 +1683,7 @@
               </w:rPr>
               <w:t>cfrfee</w:t>
             </w:r>
+            <w:proofErr w:type="gramEnd"/>
             <w:r>
               <w:rPr>
                 <w:rFonts w:ascii="BC Sans" w:eastAsia="BC Sans" w:hAnsi="BC Sans" w:cs="BC Sans"/>
@@ -1786,6 +1711,7 @@
               <w:t xml:space="preserve"> </w:t>
             </w:r>
             <w:proofErr w:type="spellStart"/>
+            <w:proofErr w:type="gramStart"/>
             <w:r>
               <w:rPr>
                 <w:rFonts w:ascii="BC Sans" w:eastAsia="BC Sans" w:hAnsi="BC Sans" w:cs="BC Sans"/>
@@ -1796,6 +1722,7 @@
               <w:t>estimatediaopreparinghrs:add</w:t>
             </w:r>
             <w:proofErr w:type="spellEnd"/>
+            <w:proofErr w:type="gramEnd"/>
             <w:r>
               <w:rPr>
                 <w:rFonts w:ascii="BC Sans" w:eastAsia="BC Sans" w:hAnsi="BC Sans" w:cs="BC Sans"/>
@@ -1874,6 +1801,7 @@
                 <w:szCs w:val="18"/>
               </w:rPr>
             </w:pPr>
+            <w:proofErr w:type="gramStart"/>
             <w:r>
               <w:rPr>
                 <w:rFonts w:ascii="BC Sans" w:eastAsia="BC Sans" w:hAnsi="BC Sans" w:cs="BC Sans"/>
@@ -1891,7 +1819,17 @@
                 <w:sz w:val="18"/>
                 <w:szCs w:val="18"/>
               </w:rPr>
-              <w:t>d.</w:t>
+              <w:t>d</w:t>
+            </w:r>
+            <w:proofErr w:type="gramEnd"/>
+            <w:r>
+              <w:rPr>
+                <w:rFonts w:ascii="BC Sans" w:eastAsia="BC Sans" w:hAnsi="BC Sans" w:cs="BC Sans"/>
+                <w:color w:val="000000"/>
+                <w:sz w:val="18"/>
+                <w:szCs w:val="18"/>
+              </w:rPr>
+              <w:t>.</w:t>
             </w:r>
             <w:r>
               <w:rPr>
@@ -1928,14 +1866,25 @@
               </w:rPr>
               <w:t xml:space="preserve"> </w:t>
             </w:r>
-            <w:r>
-              <w:rPr>
-                <w:rFonts w:ascii="BC Sans" w:eastAsia="BC Sans" w:hAnsi="BC Sans" w:cs="BC Sans"/>
-                <w:color w:val="000000"/>
-                <w:sz w:val="18"/>
-                <w:szCs w:val="18"/>
-              </w:rPr>
-              <w:t>estimatediaopreparinghrs:add(.estimatedministrypreparinghrs):mul(30):formatN(2)}</w:t>
+            <w:proofErr w:type="gramStart"/>
+            <w:r>
+              <w:rPr>
+                <w:rFonts w:ascii="BC Sans" w:eastAsia="BC Sans" w:hAnsi="BC Sans" w:cs="BC Sans"/>
+                <w:color w:val="000000"/>
+                <w:sz w:val="18"/>
+                <w:szCs w:val="18"/>
+              </w:rPr>
+              <w:t>estimatediaopreparinghrs:add</w:t>
+            </w:r>
+            <w:proofErr w:type="gramEnd"/>
+            <w:r>
+              <w:rPr>
+                <w:rFonts w:ascii="BC Sans" w:eastAsia="BC Sans" w:hAnsi="BC Sans" w:cs="BC Sans"/>
+                <w:color w:val="000000"/>
+                <w:sz w:val="18"/>
+                <w:szCs w:val="18"/>
+              </w:rPr>
+              <w:t>(.estimatedministrypreparinghrs):mul(30):formatN(2)}</w:t>
             </w:r>
           </w:p>
         </w:tc>
@@ -1986,6 +1935,7 @@
                 <w:szCs w:val="18"/>
               </w:rPr>
             </w:pPr>
+            <w:proofErr w:type="gramStart"/>
             <w:r>
               <w:rPr>
                 <w:rFonts w:ascii="BC Sans" w:eastAsia="BC Sans" w:hAnsi="BC Sans" w:cs="BC Sans"/>
@@ -2003,7 +1953,17 @@
                 <w:sz w:val="18"/>
                 <w:szCs w:val="18"/>
               </w:rPr>
-              <w:t>d.</w:t>
+              <w:t>d</w:t>
+            </w:r>
+            <w:proofErr w:type="gramEnd"/>
+            <w:r>
+              <w:rPr>
+                <w:rFonts w:ascii="BC Sans" w:eastAsia="BC Sans" w:hAnsi="BC Sans" w:cs="BC Sans"/>
+                <w:color w:val="000000"/>
+                <w:sz w:val="18"/>
+                <w:szCs w:val="18"/>
+              </w:rPr>
+              <w:t>.</w:t>
             </w:r>
             <w:r>
               <w:rPr>
@@ -2040,14 +2000,25 @@
               </w:rPr>
               <w:t xml:space="preserve"> </w:t>
             </w:r>
-            <w:r>
-              <w:rPr>
-                <w:rFonts w:ascii="BC Sans" w:eastAsia="BC Sans" w:hAnsi="BC Sans" w:cs="BC Sans"/>
-                <w:color w:val="000000"/>
-                <w:sz w:val="18"/>
-                <w:szCs w:val="18"/>
-              </w:rPr>
-              <w:t>estimatediaopreparinghrs:add(.estimatedministrypreparinghrs):mul(30):formatN(2)}</w:t>
+            <w:proofErr w:type="gramStart"/>
+            <w:r>
+              <w:rPr>
+                <w:rFonts w:ascii="BC Sans" w:eastAsia="BC Sans" w:hAnsi="BC Sans" w:cs="BC Sans"/>
+                <w:color w:val="000000"/>
+                <w:sz w:val="18"/>
+                <w:szCs w:val="18"/>
+              </w:rPr>
+              <w:t>estimatediaopreparinghrs:add</w:t>
+            </w:r>
+            <w:proofErr w:type="gramEnd"/>
+            <w:r>
+              <w:rPr>
+                <w:rFonts w:ascii="BC Sans" w:eastAsia="BC Sans" w:hAnsi="BC Sans" w:cs="BC Sans"/>
+                <w:color w:val="000000"/>
+                <w:sz w:val="18"/>
+                <w:szCs w:val="18"/>
+              </w:rPr>
+              <w:t>(.estimatedministrypreparinghrs):mul(30):formatN(2)}</w:t>
             </w:r>
           </w:p>
         </w:tc>
@@ -2112,6 +2083,7 @@
               <w:t>{</w:t>
             </w:r>
             <w:proofErr w:type="spellStart"/>
+            <w:proofErr w:type="gramStart"/>
             <w:r>
               <w:rPr>
                 <w:rFonts w:ascii="BC Sans" w:eastAsia="BC Sans" w:hAnsi="BC Sans" w:cs="BC Sans"/>
@@ -2130,6 +2102,7 @@
               </w:rPr>
               <w:t>cfrfee</w:t>
             </w:r>
+            <w:proofErr w:type="gramEnd"/>
             <w:r>
               <w:rPr>
                 <w:rFonts w:ascii="BC Sans" w:eastAsia="BC Sans" w:hAnsi="BC Sans" w:cs="BC Sans"/>
@@ -2235,6 +2208,7 @@
               <w:t>${</w:t>
             </w:r>
             <w:proofErr w:type="spellStart"/>
+            <w:proofErr w:type="gramStart"/>
             <w:r>
               <w:rPr>
                 <w:rFonts w:ascii="BC Sans" w:eastAsia="BC Sans" w:hAnsi="BC Sans" w:cs="BC Sans"/>
@@ -2253,6 +2227,7 @@
               </w:rPr>
               <w:t>cfrfee</w:t>
             </w:r>
+            <w:proofErr w:type="gramEnd"/>
             <w:r>
               <w:rPr>
                 <w:rFonts w:ascii="BC Sans" w:eastAsia="BC Sans" w:hAnsi="BC Sans" w:cs="BC Sans"/>
@@ -2273,6 +2248,7 @@
               <w:t xml:space="preserve">. </w:t>
             </w:r>
             <w:proofErr w:type="spellStart"/>
+            <w:proofErr w:type="gramStart"/>
             <w:r>
               <w:rPr>
                 <w:rFonts w:ascii="BC Sans" w:eastAsia="BC Sans" w:hAnsi="BC Sans" w:cs="BC Sans"/>
@@ -2292,6 +2268,7 @@
               <w:t>:mul</w:t>
             </w:r>
             <w:proofErr w:type="spellEnd"/>
+            <w:proofErr w:type="gramEnd"/>
             <w:r>
               <w:rPr>
                 <w:rFonts w:ascii="BC Sans" w:eastAsia="BC Sans" w:hAnsi="BC Sans" w:cs="BC Sans"/>
@@ -2398,6 +2375,7 @@
               <w:t>${</w:t>
             </w:r>
             <w:proofErr w:type="spellStart"/>
+            <w:proofErr w:type="gramStart"/>
             <w:r>
               <w:rPr>
                 <w:rFonts w:ascii="BC Sans" w:eastAsia="BC Sans" w:hAnsi="BC Sans" w:cs="BC Sans"/>
@@ -2416,6 +2394,7 @@
               </w:rPr>
               <w:t>cfrfee</w:t>
             </w:r>
+            <w:proofErr w:type="gramEnd"/>
             <w:r>
               <w:rPr>
                 <w:rFonts w:ascii="BC Sans" w:eastAsia="BC Sans" w:hAnsi="BC Sans" w:cs="BC Sans"/>
@@ -2436,6 +2415,7 @@
               <w:t xml:space="preserve">. </w:t>
             </w:r>
             <w:proofErr w:type="spellStart"/>
+            <w:proofErr w:type="gramStart"/>
             <w:r>
               <w:rPr>
                 <w:rFonts w:ascii="BC Sans" w:eastAsia="BC Sans" w:hAnsi="BC Sans" w:cs="BC Sans"/>
@@ -2455,6 +2435,7 @@
               <w:t>:mul</w:t>
             </w:r>
             <w:proofErr w:type="spellEnd"/>
+            <w:proofErr w:type="gramEnd"/>
             <w:r>
               <w:rPr>
                 <w:rFonts w:ascii="BC Sans" w:eastAsia="BC Sans" w:hAnsi="BC Sans" w:cs="BC Sans"/>
@@ -2700,9 +2681,11 @@
                 <w:sz w:val="18"/>
                 <w:szCs w:val="18"/>
               </w:rPr>
+              <w:lastRenderedPageBreak/>
               <w:t>${</w:t>
             </w:r>
             <w:proofErr w:type="spellStart"/>
+            <w:proofErr w:type="gramStart"/>
             <w:r>
               <w:rPr>
                 <w:rFonts w:ascii="BC Sans" w:eastAsia="BC Sans" w:hAnsi="BC Sans" w:cs="BC Sans"/>
@@ -2723,6 +2706,7 @@
               </w:rPr>
               <w:t>cfrfee</w:t>
             </w:r>
+            <w:proofErr w:type="gramEnd"/>
             <w:r>
               <w:rPr>
                 <w:rFonts w:ascii="BC Sans" w:eastAsia="BC Sans" w:hAnsi="BC Sans" w:cs="BC Sans"/>
@@ -2791,6 +2775,7 @@
                 <w:sz w:val="18"/>
                 <w:szCs w:val="18"/>
               </w:rPr>
+              <w:lastRenderedPageBreak/>
               <w:t>AMOUNT PAID:</w:t>
             </w:r>
           </w:p>
@@ -2935,6 +2920,7 @@
               <w:t>${</w:t>
             </w:r>
             <w:proofErr w:type="spellStart"/>
+            <w:proofErr w:type="gramStart"/>
             <w:r>
               <w:rPr>
                 <w:rFonts w:ascii="BC Sans" w:eastAsia="BC Sans" w:hAnsi="BC Sans" w:cs="BC Sans"/>
@@ -2943,7 +2929,18 @@
                 <w:sz w:val="18"/>
                 <w:szCs w:val="18"/>
               </w:rPr>
-              <w:t>d.cfrfee.feedata.amountpaid</w:t>
+              <w:t>d.cfrfee</w:t>
+            </w:r>
+            <w:proofErr w:type="gramEnd"/>
+            <w:r>
+              <w:rPr>
+                <w:rFonts w:ascii="BC Sans" w:eastAsia="BC Sans" w:hAnsi="BC Sans" w:cs="BC Sans"/>
+                <w:b/>
+                <w:color w:val="0A3266"/>
+                <w:sz w:val="18"/>
+                <w:szCs w:val="18"/>
+              </w:rPr>
+              <w:t>.feedata.amountpaid</w:t>
             </w:r>
             <w:proofErr w:type="spellEnd"/>
             <w:r>
@@ -3062,6 +3059,7 @@
         <w:t>Payment Method: {</w:t>
       </w:r>
       <w:proofErr w:type="spellStart"/>
+      <w:proofErr w:type="gramStart"/>
       <w:r>
         <w:rPr>
           <w:rFonts w:ascii="BC Sans" w:eastAsia="BC Sans" w:hAnsi="BC Sans" w:cs="BC Sans"/>
@@ -3072,57 +3070,7 @@
         <w:t>d.paymentInfo.cardType</w:t>
       </w:r>
       <w:proofErr w:type="spellEnd"/>
-      <w:r>
-        <w:rPr>
-          <w:rFonts w:ascii="BC Sans" w:eastAsia="BC Sans" w:hAnsi="BC Sans" w:cs="BC Sans"/>
-          <w:color w:val="A6A6A6"/>
-          <w:sz w:val="16"/>
-          <w:szCs w:val="16"/>
-        </w:rPr>
-        <w:t>}</w:t>
-      </w:r>
-    </w:p>
-    <w:p>
-      <w:pPr>
-        <w:tabs>
-          <w:tab w:val="left" w:pos="5575"/>
-        </w:tabs>
-        <w:rPr>
-          <w:rFonts w:ascii="BC Sans" w:eastAsia="BC Sans" w:hAnsi="BC Sans" w:cs="BC Sans"/>
-          <w:color w:val="A6A6A6"/>
-          <w:sz w:val="16"/>
-          <w:szCs w:val="16"/>
-        </w:rPr>
-      </w:pPr>
-      <w:r>
-        <w:rPr>
-          <w:rFonts w:ascii="BC Sans" w:eastAsia="BC Sans" w:hAnsi="BC Sans" w:cs="BC Sans"/>
-          <w:color w:val="A6A6A6"/>
-          <w:sz w:val="16"/>
-          <w:szCs w:val="16"/>
-        </w:rPr>
-        <w:t>Order ID: {</w:t>
-      </w:r>
-      <w:proofErr w:type="spellStart"/>
-      <w:r>
-        <w:rPr>
-          <w:rFonts w:ascii="BC Sans" w:eastAsia="BC Sans" w:hAnsi="BC Sans" w:cs="BC Sans"/>
-          <w:color w:val="A6A6A6"/>
-          <w:sz w:val="16"/>
-          <w:szCs w:val="16"/>
-        </w:rPr>
-        <w:t>d.paymentInfo.</w:t>
-      </w:r>
-      <w:r>
-        <w:rPr>
-          <w:rFonts w:ascii="BC Sans" w:eastAsia="BC Sans" w:hAnsi="BC Sans" w:cs="BC Sans"/>
-          <w:color w:val="A6A6A6"/>
-          <w:sz w:val="16"/>
-          <w:szCs w:val="16"/>
-        </w:rPr>
-        <w:t>orderId</w:t>
-      </w:r>
-      <w:proofErr w:type="spellEnd"/>
+      <w:proofErr w:type="gramEnd"/>
       <w:r>
         <w:rPr>
           <w:rFonts w:ascii="BC Sans" w:eastAsia="BC Sans" w:hAnsi="BC Sans" w:cs="BC Sans"/>
@@ -3145,6 +3093,46 @@
           <w:szCs w:val="21"/>
         </w:rPr>
       </w:pPr>
+      <w:r>
+        <w:rPr>
+          <w:rFonts w:ascii="BC Sans" w:eastAsia="BC Sans" w:hAnsi="BC Sans" w:cs="BC Sans"/>
+          <w:color w:val="A6A6A6"/>
+          <w:sz w:val="16"/>
+          <w:szCs w:val="16"/>
+        </w:rPr>
+        <w:t>Order ID: {</w:t>
+      </w:r>
+      <w:proofErr w:type="spellStart"/>
+      <w:proofErr w:type="gramStart"/>
+      <w:r>
+        <w:rPr>
+          <w:rFonts w:ascii="BC Sans" w:eastAsia="BC Sans" w:hAnsi="BC Sans" w:cs="BC Sans"/>
+          <w:color w:val="A6A6A6"/>
+          <w:sz w:val="16"/>
+          <w:szCs w:val="16"/>
+        </w:rPr>
+        <w:t>d.paymentInfo.</w:t>
+      </w:r>
+      <w:r>
+        <w:rPr>
+          <w:rFonts w:ascii="BC Sans" w:eastAsia="BC Sans" w:hAnsi="BC Sans" w:cs="BC Sans"/>
+          <w:color w:val="A6A6A6"/>
+          <w:sz w:val="16"/>
+          <w:szCs w:val="16"/>
+        </w:rPr>
+        <w:t>orderId</w:t>
+      </w:r>
+      <w:proofErr w:type="spellEnd"/>
+      <w:proofErr w:type="gramEnd"/>
+      <w:r>
+        <w:rPr>
+          <w:rFonts w:ascii="BC Sans" w:eastAsia="BC Sans" w:hAnsi="BC Sans" w:cs="BC Sans"/>
+          <w:color w:val="A6A6A6"/>
+          <w:sz w:val="16"/>
+          <w:szCs w:val="16"/>
+        </w:rPr>
+        <w:t>}</w:t>
+      </w:r>
     </w:p>
     <w:sectPr>
       <w:headerReference w:type="default" r:id="rId8"/>
@@ -3473,7 +3461,25 @@
               <w:sz w:val="15"/>
               <w:szCs w:val="15"/>
             </w:rPr>
-            <w:t>Victoria BC  V8W 9K1</w:t>
+            <w:t xml:space="preserve">Victoria </w:t>
+          </w:r>
+          <w:proofErr w:type="gramStart"/>
+          <w:r>
+            <w:rPr>
+              <w:rFonts w:ascii="BC Sans" w:eastAsia="Times New Roman" w:hAnsi="BC Sans" w:cs="Times New Roman"/>
+              <w:sz w:val="15"/>
+              <w:szCs w:val="15"/>
+            </w:rPr>
+            <w:t>BC  V</w:t>
+          </w:r>
+          <w:proofErr w:type="gramEnd"/>
+          <w:r>
+            <w:rPr>
+              <w:rFonts w:ascii="BC Sans" w:eastAsia="Times New Roman" w:hAnsi="BC Sans" w:cs="Times New Roman"/>
+              <w:sz w:val="15"/>
+              <w:szCs w:val="15"/>
+            </w:rPr>
+            <w:t>8W 9K1</w:t>
           </w:r>
         </w:p>
         <w:p>
@@ -3747,7 +3753,31 @@
               <w:sz w:val="12"/>
               <w:szCs w:val="12"/>
             </w:rPr>
-            <w:t>(ask for</w:t>
+            <w:t>(</w:t>
+          </w:r>
+          <w:proofErr w:type="gramStart"/>
+          <w:r>
+            <w:rPr>
+              <w:rFonts w:ascii="BC Sans" w:eastAsia="Times New Roman" w:hAnsi="BC Sans" w:cs="Times New Roman"/>
+              <w:i/>
+              <w:iCs/>
+              <w:color w:val="000000"/>
+              <w:sz w:val="12"/>
+              <w:szCs w:val="12"/>
+            </w:rPr>
+            <w:t>ask</w:t>
+          </w:r>
+          <w:proofErr w:type="gramEnd"/>
+          <w:r>
+            <w:rPr>
+              <w:rFonts w:ascii="BC Sans" w:eastAsia="Times New Roman" w:hAnsi="BC Sans" w:cs="Times New Roman"/>
+              <w:i/>
+              <w:iCs/>
+              <w:color w:val="000000"/>
+              <w:sz w:val="12"/>
+              <w:szCs w:val="12"/>
+            </w:rPr>
+            <w:t xml:space="preserve"> for</w:t>
           </w:r>
           <w:r>
             <w:rPr>
@@ -4091,6 +4121,7 @@
       <w:t>Transaction # {</w:t>
     </w:r>
     <w:proofErr w:type="spellStart"/>
+    <w:proofErr w:type="gramStart"/>
     <w:r>
       <w:rPr>
         <w:rFonts w:ascii="BC Sans" w:eastAsia="BC Sans" w:hAnsi="BC Sans" w:cs="BC Sans"/>
@@ -4100,6 +4131,7 @@
       <w:t>d.paymentInfo.transactionId</w:t>
     </w:r>
     <w:proofErr w:type="spellEnd"/>
+    <w:proofErr w:type="gramEnd"/>
     <w:r>
       <w:rPr>
         <w:rFonts w:ascii="BC Sans" w:eastAsia="BC Sans" w:hAnsi="BC Sans" w:cs="BC Sans"/>

</xml_diff>

<commit_message>
Fixed issues - Receipt and Email template footer updates, Red dot for the new comments
</commit_message>
<xml_diff>
--- a/request-management-api/request_api/receipt_templates/cfr_fee_payment_receipt_full.docx
+++ b/request-management-api/request_api/receipt_templates/cfr_fee_payment_receipt_full.docx
@@ -212,45 +212,7 @@
                 <w:sz w:val="18"/>
                 <w:szCs w:val="18"/>
               </w:rPr>
-              <w:t>{</w:t>
-            </w:r>
-            <w:proofErr w:type="spellStart"/>
-            <w:proofErr w:type="gramStart"/>
-            <w:r>
-              <w:rPr>
-                <w:rFonts w:ascii="BC Sans" w:eastAsia="BC Sans" w:hAnsi="BC Sans" w:cs="BC Sans"/>
-                <w:sz w:val="18"/>
-                <w:szCs w:val="18"/>
-              </w:rPr>
-              <w:t>d.firstName</w:t>
-            </w:r>
-            <w:proofErr w:type="spellEnd"/>
-            <w:proofErr w:type="gramEnd"/>
-            <w:r>
-              <w:rPr>
-                <w:rFonts w:ascii="BC Sans" w:eastAsia="BC Sans" w:hAnsi="BC Sans" w:cs="BC Sans"/>
-                <w:sz w:val="18"/>
-                <w:szCs w:val="18"/>
-              </w:rPr>
-              <w:t>}  {</w:t>
-            </w:r>
-            <w:proofErr w:type="spellStart"/>
-            <w:r>
-              <w:rPr>
-                <w:rFonts w:ascii="BC Sans" w:eastAsia="BC Sans" w:hAnsi="BC Sans" w:cs="BC Sans"/>
-                <w:sz w:val="18"/>
-                <w:szCs w:val="18"/>
-              </w:rPr>
-              <w:t>d.lastName</w:t>
-            </w:r>
-            <w:proofErr w:type="spellEnd"/>
-            <w:r>
-              <w:rPr>
-                <w:rFonts w:ascii="BC Sans" w:eastAsia="BC Sans" w:hAnsi="BC Sans" w:cs="BC Sans"/>
-                <w:sz w:val="18"/>
-                <w:szCs w:val="18"/>
-              </w:rPr>
-              <w:t>}</w:t>
+              <w:t>{d.firstName}  {d.lastName}</w:t>
             </w:r>
           </w:p>
         </w:tc>
@@ -359,17 +321,7 @@
                 <w:sz w:val="18"/>
                 <w:szCs w:val="18"/>
               </w:rPr>
-              <w:t>{</w:t>
-            </w:r>
-            <w:proofErr w:type="spellStart"/>
-            <w:proofErr w:type="gramStart"/>
-            <w:r>
-              <w:rPr>
-                <w:rFonts w:ascii="BC Sans" w:eastAsia="BC Sans" w:hAnsi="BC Sans" w:cs="BC Sans"/>
-                <w:sz w:val="18"/>
-                <w:szCs w:val="18"/>
-              </w:rPr>
-              <w:t>d.</w:t>
+              <w:t>{d.</w:t>
             </w:r>
             <w:r>
               <w:rPr>
@@ -379,8 +331,6 @@
               </w:rPr>
               <w:t>paymentInfo.paymentDate</w:t>
             </w:r>
-            <w:proofErr w:type="spellEnd"/>
-            <w:proofErr w:type="gramEnd"/>
             <w:r>
               <w:rPr>
                 <w:rFonts w:ascii="BC Sans" w:eastAsia="BC Sans" w:hAnsi="BC Sans" w:cs="BC Sans"/>
@@ -498,27 +448,7 @@
                 <w:sz w:val="18"/>
                 <w:szCs w:val="18"/>
               </w:rPr>
-              <w:t>{</w:t>
-            </w:r>
-            <w:proofErr w:type="spellStart"/>
-            <w:proofErr w:type="gramStart"/>
-            <w:r>
-              <w:rPr>
-                <w:rFonts w:ascii="BC Sans" w:eastAsia="BC Sans" w:hAnsi="BC Sans" w:cs="BC Sans"/>
-                <w:sz w:val="18"/>
-                <w:szCs w:val="18"/>
-              </w:rPr>
-              <w:t>d.axisRequestId</w:t>
-            </w:r>
-            <w:proofErr w:type="spellEnd"/>
-            <w:proofErr w:type="gramEnd"/>
-            <w:r>
-              <w:rPr>
-                <w:rFonts w:ascii="BC Sans" w:eastAsia="BC Sans" w:hAnsi="BC Sans" w:cs="BC Sans"/>
-                <w:sz w:val="18"/>
-                <w:szCs w:val="18"/>
-              </w:rPr>
-              <w:t>}</w:t>
+              <w:t>{d.axisRequestId}</w:t>
             </w:r>
           </w:p>
         </w:tc>
@@ -784,19 +714,8 @@
                 <w:sz w:val="18"/>
                 <w:szCs w:val="18"/>
               </w:rPr>
-              <w:t xml:space="preserve">Locating &amp; </w:t>
-            </w:r>
-            <w:proofErr w:type="gramStart"/>
-            <w:r>
-              <w:rPr>
-                <w:rFonts w:ascii="BC Sans" w:eastAsia="BC Sans" w:hAnsi="BC Sans" w:cs="BC Sans"/>
-                <w:color w:val="000000"/>
-                <w:sz w:val="18"/>
-                <w:szCs w:val="18"/>
-              </w:rPr>
-              <w:t>Retrieving</w:t>
-            </w:r>
-            <w:proofErr w:type="gramEnd"/>
+              <w:t>Locating &amp; Retrieving</w:t>
+            </w:r>
           </w:p>
         </w:tc>
         <w:tc>
@@ -824,18 +743,101 @@
                 <w:sz w:val="18"/>
                 <w:szCs w:val="18"/>
               </w:rPr>
+              <w:t>{d.</w:t>
+            </w:r>
+            <w:r>
+              <w:rPr>
+                <w:rFonts w:ascii="BC Sans" w:eastAsia="BC Sans" w:hAnsi="BC Sans" w:cs="BC Sans"/>
+                <w:color w:val="000000"/>
+                <w:sz w:val="18"/>
+                <w:szCs w:val="18"/>
+              </w:rPr>
+              <w:t>cfrfee</w:t>
+            </w:r>
+            <w:r>
+              <w:rPr>
+                <w:rFonts w:ascii="BC Sans" w:eastAsia="BC Sans" w:hAnsi="BC Sans" w:cs="BC Sans"/>
+                <w:color w:val="000000"/>
+                <w:sz w:val="18"/>
+                <w:szCs w:val="18"/>
+              </w:rPr>
+              <w:t>.feedata.estimatedlocatinghrs}</w:t>
+            </w:r>
+          </w:p>
+        </w:tc>
+        <w:tc>
+          <w:tcPr>
+            <w:tcW w:w="855" w:type="dxa"/>
+            <w:vAlign w:val="center"/>
+          </w:tcPr>
+          <w:p>
+            <w:pPr>
+              <w:tabs>
+                <w:tab w:val="left" w:pos="5575"/>
+              </w:tabs>
+              <w:jc w:val="center"/>
+              <w:rPr>
+                <w:rFonts w:ascii="BC Sans" w:eastAsia="BC Sans" w:hAnsi="BC Sans" w:cs="BC Sans"/>
+                <w:color w:val="000000"/>
+                <w:sz w:val="18"/>
+                <w:szCs w:val="18"/>
+              </w:rPr>
+            </w:pPr>
+            <w:r>
+              <w:rPr>
+                <w:rFonts w:ascii="BC Sans" w:eastAsia="BC Sans" w:hAnsi="BC Sans" w:cs="BC Sans"/>
+                <w:color w:val="000000"/>
+                <w:sz w:val="18"/>
+                <w:szCs w:val="18"/>
+              </w:rPr>
+              <w:t>$30.00</w:t>
+            </w:r>
+          </w:p>
+        </w:tc>
+        <w:tc>
+          <w:tcPr>
+            <w:tcW w:w="992" w:type="dxa"/>
+            <w:vAlign w:val="center"/>
+          </w:tcPr>
+          <w:p>
+            <w:pPr>
+              <w:tabs>
+                <w:tab w:val="left" w:pos="5575"/>
+              </w:tabs>
+              <w:jc w:val="center"/>
+              <w:rPr>
+                <w:rFonts w:ascii="BC Sans" w:eastAsia="BC Sans" w:hAnsi="BC Sans" w:cs="BC Sans"/>
+                <w:color w:val="000000"/>
+                <w:sz w:val="18"/>
+                <w:szCs w:val="18"/>
+              </w:rPr>
+            </w:pPr>
+            <w:r>
+              <w:rPr>
+                <w:rFonts w:ascii="BC Sans" w:eastAsia="BC Sans" w:hAnsi="BC Sans" w:cs="BC Sans"/>
+                <w:color w:val="000000"/>
+                <w:sz w:val="18"/>
+                <w:szCs w:val="18"/>
+              </w:rPr>
+              <w:t>$</w:t>
+            </w:r>
+            <w:r>
+              <w:rPr>
+                <w:rFonts w:ascii="BC Sans" w:eastAsia="BC Sans" w:hAnsi="BC Sans" w:cs="BC Sans"/>
+                <w:color w:val="000000"/>
+                <w:sz w:val="18"/>
+                <w:szCs w:val="18"/>
+              </w:rPr>
               <w:t>{</w:t>
             </w:r>
-            <w:proofErr w:type="spellStart"/>
-            <w:proofErr w:type="gramStart"/>
-            <w:r>
-              <w:rPr>
-                <w:rFonts w:ascii="BC Sans" w:eastAsia="BC Sans" w:hAnsi="BC Sans" w:cs="BC Sans"/>
-                <w:color w:val="000000"/>
-                <w:sz w:val="18"/>
-                <w:szCs w:val="18"/>
-              </w:rPr>
-              <w:t>d.</w:t>
+            <w:r>
+              <w:rPr>
+                <w:rFonts w:ascii="BC Sans" w:eastAsia="BC Sans" w:hAnsi="BC Sans" w:cs="BC Sans"/>
+                <w:color w:val="000000"/>
+                <w:sz w:val="18"/>
+                <w:szCs w:val="18"/>
+              </w:rPr>
+              <w:t xml:space="preserve"> d.</w:t>
             </w:r>
             <w:r>
               <w:rPr>
@@ -846,17 +848,15 @@
               </w:rPr>
               <w:t>cfrfee</w:t>
             </w:r>
-            <w:proofErr w:type="gramEnd"/>
-            <w:r>
-              <w:rPr>
-                <w:rFonts w:ascii="BC Sans" w:eastAsia="BC Sans" w:hAnsi="BC Sans" w:cs="BC Sans"/>
-                <w:color w:val="000000"/>
-                <w:sz w:val="18"/>
-                <w:szCs w:val="18"/>
-              </w:rPr>
-              <w:t>.feedata.estimatedlocatinghrs</w:t>
-            </w:r>
-            <w:proofErr w:type="spellEnd"/>
+            <w:r>
+              <w:rPr>
+                <w:rFonts w:ascii="BC Sans" w:eastAsia="BC Sans" w:hAnsi="BC Sans" w:cs="BC Sans"/>
+                <w:color w:val="000000"/>
+                <w:sz w:val="18"/>
+                <w:szCs w:val="18"/>
+              </w:rPr>
+              <w:t>.feedata.estimatedlocatinghrs:mul(30):formatN(2)</w:t>
+            </w:r>
             <w:r>
               <w:rPr>
                 <w:rFonts w:ascii="BC Sans" w:eastAsia="BC Sans" w:hAnsi="BC Sans" w:cs="BC Sans"/>
@@ -870,7 +870,7 @@
         </w:tc>
         <w:tc>
           <w:tcPr>
-            <w:tcW w:w="855" w:type="dxa"/>
+            <w:tcW w:w="1985" w:type="dxa"/>
             <w:vAlign w:val="center"/>
           </w:tcPr>
           <w:p>
@@ -893,13 +893,13 @@
                 <w:sz w:val="18"/>
                 <w:szCs w:val="18"/>
               </w:rPr>
-              <w:t>$30.00</w:t>
-            </w:r>
-          </w:p>
-        </w:tc>
-        <w:tc>
-          <w:tcPr>
-            <w:tcW w:w="992" w:type="dxa"/>
+              <w:t>${ d.waivedAmount:formatN(2)}</w:t>
+            </w:r>
+          </w:p>
+        </w:tc>
+        <w:tc>
+          <w:tcPr>
+            <w:tcW w:w="1399" w:type="dxa"/>
             <w:vAlign w:val="center"/>
           </w:tcPr>
           <w:p>
@@ -915,192 +915,6 @@
                 <w:szCs w:val="18"/>
               </w:rPr>
             </w:pPr>
-            <w:proofErr w:type="gramStart"/>
-            <w:r>
-              <w:rPr>
-                <w:rFonts w:ascii="BC Sans" w:eastAsia="BC Sans" w:hAnsi="BC Sans" w:cs="BC Sans"/>
-                <w:color w:val="000000"/>
-                <w:sz w:val="18"/>
-                <w:szCs w:val="18"/>
-              </w:rPr>
-              <w:t>$</w:t>
-            </w:r>
-            <w:r>
-              <w:rPr>
-                <w:rFonts w:ascii="BC Sans" w:eastAsia="BC Sans" w:hAnsi="BC Sans" w:cs="BC Sans"/>
-                <w:color w:val="000000"/>
-                <w:sz w:val="18"/>
-                <w:szCs w:val="18"/>
-              </w:rPr>
-              <w:t>{</w:t>
-            </w:r>
-            <w:r>
-              <w:rPr>
-                <w:rFonts w:ascii="BC Sans" w:eastAsia="BC Sans" w:hAnsi="BC Sans" w:cs="BC Sans"/>
-                <w:color w:val="000000"/>
-                <w:sz w:val="18"/>
-                <w:szCs w:val="18"/>
-              </w:rPr>
-              <w:t xml:space="preserve"> </w:t>
-            </w:r>
-            <w:proofErr w:type="spellStart"/>
-            <w:r>
-              <w:rPr>
-                <w:rFonts w:ascii="BC Sans" w:eastAsia="BC Sans" w:hAnsi="BC Sans" w:cs="BC Sans"/>
-                <w:color w:val="000000"/>
-                <w:sz w:val="18"/>
-                <w:szCs w:val="18"/>
-              </w:rPr>
-              <w:t>d</w:t>
-            </w:r>
-            <w:proofErr w:type="gramEnd"/>
-            <w:r>
-              <w:rPr>
-                <w:rFonts w:ascii="BC Sans" w:eastAsia="BC Sans" w:hAnsi="BC Sans" w:cs="BC Sans"/>
-                <w:color w:val="000000"/>
-                <w:sz w:val="18"/>
-                <w:szCs w:val="18"/>
-              </w:rPr>
-              <w:t>.</w:t>
-            </w:r>
-            <w:r>
-              <w:rPr>
-                <w:rFonts w:ascii="BC Sans" w:eastAsia="BC Sans" w:hAnsi="BC Sans" w:cs="BC Sans"/>
-                <w:color w:val="000000"/>
-                <w:sz w:val="18"/>
-                <w:szCs w:val="18"/>
-              </w:rPr>
-              <w:t>cfrfee</w:t>
-            </w:r>
-            <w:r>
-              <w:rPr>
-                <w:rFonts w:ascii="BC Sans" w:eastAsia="BC Sans" w:hAnsi="BC Sans" w:cs="BC Sans"/>
-                <w:color w:val="000000"/>
-                <w:sz w:val="18"/>
-                <w:szCs w:val="18"/>
-              </w:rPr>
-              <w:t>.feedata.estimatedlocatinghrs:mul</w:t>
-            </w:r>
-            <w:proofErr w:type="spellEnd"/>
-            <w:r>
-              <w:rPr>
-                <w:rFonts w:ascii="BC Sans" w:eastAsia="BC Sans" w:hAnsi="BC Sans" w:cs="BC Sans"/>
-                <w:color w:val="000000"/>
-                <w:sz w:val="18"/>
-                <w:szCs w:val="18"/>
-              </w:rPr>
-              <w:t>(30):</w:t>
-            </w:r>
-            <w:proofErr w:type="spellStart"/>
-            <w:r>
-              <w:rPr>
-                <w:rFonts w:ascii="BC Sans" w:eastAsia="BC Sans" w:hAnsi="BC Sans" w:cs="BC Sans"/>
-                <w:color w:val="000000"/>
-                <w:sz w:val="18"/>
-                <w:szCs w:val="18"/>
-              </w:rPr>
-              <w:t>formatN</w:t>
-            </w:r>
-            <w:proofErr w:type="spellEnd"/>
-            <w:r>
-              <w:rPr>
-                <w:rFonts w:ascii="BC Sans" w:eastAsia="BC Sans" w:hAnsi="BC Sans" w:cs="BC Sans"/>
-                <w:color w:val="000000"/>
-                <w:sz w:val="18"/>
-                <w:szCs w:val="18"/>
-              </w:rPr>
-              <w:t>(2)</w:t>
-            </w:r>
-            <w:r>
-              <w:rPr>
-                <w:rFonts w:ascii="BC Sans" w:eastAsia="BC Sans" w:hAnsi="BC Sans" w:cs="BC Sans"/>
-                <w:color w:val="000000"/>
-                <w:sz w:val="18"/>
-                <w:szCs w:val="18"/>
-              </w:rPr>
-              <w:t>}</w:t>
-            </w:r>
-          </w:p>
-        </w:tc>
-        <w:tc>
-          <w:tcPr>
-            <w:tcW w:w="1985" w:type="dxa"/>
-            <w:vAlign w:val="center"/>
-          </w:tcPr>
-          <w:p>
-            <w:pPr>
-              <w:tabs>
-                <w:tab w:val="left" w:pos="5575"/>
-              </w:tabs>
-              <w:jc w:val="center"/>
-              <w:rPr>
-                <w:rFonts w:ascii="BC Sans" w:eastAsia="BC Sans" w:hAnsi="BC Sans" w:cs="BC Sans"/>
-                <w:color w:val="000000"/>
-                <w:sz w:val="18"/>
-                <w:szCs w:val="18"/>
-              </w:rPr>
-            </w:pPr>
-            <w:proofErr w:type="gramStart"/>
-            <w:r>
-              <w:rPr>
-                <w:rFonts w:ascii="BC Sans" w:eastAsia="BC Sans" w:hAnsi="BC Sans" w:cs="BC Sans"/>
-                <w:color w:val="000000"/>
-                <w:sz w:val="18"/>
-                <w:szCs w:val="18"/>
-              </w:rPr>
-              <w:t xml:space="preserve">${ </w:t>
-            </w:r>
-            <w:proofErr w:type="spellStart"/>
-            <w:r>
-              <w:rPr>
-                <w:rFonts w:ascii="BC Sans" w:eastAsia="BC Sans" w:hAnsi="BC Sans" w:cs="BC Sans"/>
-                <w:color w:val="000000"/>
-                <w:sz w:val="18"/>
-                <w:szCs w:val="18"/>
-              </w:rPr>
-              <w:t>d</w:t>
-            </w:r>
-            <w:proofErr w:type="gramEnd"/>
-            <w:r>
-              <w:rPr>
-                <w:rFonts w:ascii="BC Sans" w:eastAsia="BC Sans" w:hAnsi="BC Sans" w:cs="BC Sans"/>
-                <w:color w:val="000000"/>
-                <w:sz w:val="18"/>
-                <w:szCs w:val="18"/>
-              </w:rPr>
-              <w:t>.waivedAmount:formatN</w:t>
-            </w:r>
-            <w:proofErr w:type="spellEnd"/>
-            <w:r>
-              <w:rPr>
-                <w:rFonts w:ascii="BC Sans" w:eastAsia="BC Sans" w:hAnsi="BC Sans" w:cs="BC Sans"/>
-                <w:color w:val="000000"/>
-                <w:sz w:val="18"/>
-                <w:szCs w:val="18"/>
-              </w:rPr>
-              <w:t>(2)}</w:t>
-            </w:r>
-          </w:p>
-        </w:tc>
-        <w:tc>
-          <w:tcPr>
-            <w:tcW w:w="1399" w:type="dxa"/>
-            <w:vAlign w:val="center"/>
-          </w:tcPr>
-          <w:p>
-            <w:pPr>
-              <w:tabs>
-                <w:tab w:val="left" w:pos="5575"/>
-              </w:tabs>
-              <w:jc w:val="center"/>
-              <w:rPr>
-                <w:rFonts w:ascii="BC Sans" w:eastAsia="BC Sans" w:hAnsi="BC Sans" w:cs="BC Sans"/>
-                <w:color w:val="000000"/>
-                <w:sz w:val="18"/>
-                <w:szCs w:val="18"/>
-              </w:rPr>
-            </w:pPr>
-            <w:proofErr w:type="gramStart"/>
             <w:r>
               <w:rPr>
                 <w:rFonts w:ascii="BC Sans" w:eastAsia="BC Sans" w:hAnsi="BC Sans" w:cs="BC Sans"/>
@@ -1117,17 +931,7 @@
                 <w:sz w:val="18"/>
                 <w:szCs w:val="18"/>
               </w:rPr>
-              <w:t xml:space="preserve"> d</w:t>
-            </w:r>
-            <w:proofErr w:type="gramEnd"/>
-            <w:r>
-              <w:rPr>
-                <w:rFonts w:ascii="BC Sans" w:eastAsia="BC Sans" w:hAnsi="BC Sans" w:cs="BC Sans"/>
-                <w:color w:val="000000"/>
-                <w:sz w:val="18"/>
-                <w:szCs w:val="18"/>
-              </w:rPr>
-              <w:t>.</w:t>
+              <w:t xml:space="preserve"> d.</w:t>
             </w:r>
             <w:r>
               <w:rPr>
@@ -1279,18 +1083,7 @@
                 <w:sz w:val="18"/>
                 <w:szCs w:val="18"/>
               </w:rPr>
-              <w:t>{</w:t>
-            </w:r>
-            <w:proofErr w:type="spellStart"/>
-            <w:proofErr w:type="gramStart"/>
-            <w:r>
-              <w:rPr>
-                <w:rFonts w:ascii="BC Sans" w:eastAsia="BC Sans" w:hAnsi="BC Sans" w:cs="BC Sans"/>
-                <w:color w:val="000000"/>
-                <w:sz w:val="18"/>
-                <w:szCs w:val="18"/>
-              </w:rPr>
-              <w:t>d.</w:t>
+              <w:t>{d.</w:t>
             </w:r>
             <w:r>
               <w:rPr>
@@ -1301,25 +1094,14 @@
               </w:rPr>
               <w:t>cfrfee</w:t>
             </w:r>
-            <w:proofErr w:type="gramEnd"/>
-            <w:r>
-              <w:rPr>
-                <w:rFonts w:ascii="BC Sans" w:eastAsia="BC Sans" w:hAnsi="BC Sans" w:cs="BC Sans"/>
-                <w:color w:val="000000"/>
-                <w:sz w:val="18"/>
-                <w:szCs w:val="18"/>
-              </w:rPr>
-              <w:t>.feedata.estimatedproducinghrs</w:t>
-            </w:r>
-            <w:proofErr w:type="spellEnd"/>
-            <w:r>
-              <w:rPr>
-                <w:rFonts w:ascii="BC Sans" w:eastAsia="BC Sans" w:hAnsi="BC Sans" w:cs="BC Sans"/>
-                <w:color w:val="000000"/>
-                <w:sz w:val="18"/>
-                <w:szCs w:val="18"/>
-              </w:rPr>
-              <w:t>}</w:t>
+            <w:r>
+              <w:rPr>
+                <w:rFonts w:ascii="BC Sans" w:eastAsia="BC Sans" w:hAnsi="BC Sans" w:cs="BC Sans"/>
+                <w:color w:val="000000"/>
+                <w:sz w:val="18"/>
+                <w:szCs w:val="18"/>
+              </w:rPr>
+              <w:t>.feedata.estimatedproducinghrs}</w:t>
             </w:r>
           </w:p>
         </w:tc>
@@ -1377,18 +1159,7 @@
                 <w:sz w:val="18"/>
                 <w:szCs w:val="18"/>
               </w:rPr>
-              <w:t>${</w:t>
-            </w:r>
-            <w:proofErr w:type="spellStart"/>
-            <w:proofErr w:type="gramStart"/>
-            <w:r>
-              <w:rPr>
-                <w:rFonts w:ascii="BC Sans" w:eastAsia="BC Sans" w:hAnsi="BC Sans" w:cs="BC Sans"/>
-                <w:color w:val="000000"/>
-                <w:sz w:val="18"/>
-                <w:szCs w:val="18"/>
-              </w:rPr>
-              <w:t>d.</w:t>
+              <w:t>${d.</w:t>
             </w:r>
             <w:r>
               <w:rPr>
@@ -1399,67 +1170,14 @@
               </w:rPr>
               <w:t>cfrfee</w:t>
             </w:r>
-            <w:proofErr w:type="gramEnd"/>
-            <w:r>
-              <w:rPr>
-                <w:rFonts w:ascii="BC Sans" w:eastAsia="BC Sans" w:hAnsi="BC Sans" w:cs="BC Sans"/>
-                <w:color w:val="000000"/>
-                <w:sz w:val="18"/>
-                <w:szCs w:val="18"/>
-              </w:rPr>
-              <w:t>.feedata</w:t>
-            </w:r>
-            <w:proofErr w:type="spellEnd"/>
-            <w:r>
-              <w:rPr>
-                <w:rFonts w:ascii="BC Sans" w:eastAsia="BC Sans" w:hAnsi="BC Sans" w:cs="BC Sans"/>
-                <w:color w:val="000000"/>
-                <w:sz w:val="18"/>
-                <w:szCs w:val="18"/>
-              </w:rPr>
-              <w:t xml:space="preserve">. </w:t>
-            </w:r>
-            <w:proofErr w:type="spellStart"/>
-            <w:proofErr w:type="gramStart"/>
-            <w:r>
-              <w:rPr>
-                <w:rFonts w:ascii="BC Sans" w:eastAsia="BC Sans" w:hAnsi="BC Sans" w:cs="BC Sans"/>
-                <w:color w:val="000000"/>
-                <w:sz w:val="18"/>
-                <w:szCs w:val="18"/>
-              </w:rPr>
-              <w:t>estimatedproducinghrs:mul</w:t>
-            </w:r>
-            <w:proofErr w:type="spellEnd"/>
-            <w:proofErr w:type="gramEnd"/>
-            <w:r>
-              <w:rPr>
-                <w:rFonts w:ascii="BC Sans" w:eastAsia="BC Sans" w:hAnsi="BC Sans" w:cs="BC Sans"/>
-                <w:color w:val="000000"/>
-                <w:sz w:val="18"/>
-                <w:szCs w:val="18"/>
-              </w:rPr>
-              <w:t>(30):</w:t>
-            </w:r>
-            <w:proofErr w:type="spellStart"/>
-            <w:r>
-              <w:rPr>
-                <w:rFonts w:ascii="BC Sans" w:eastAsia="BC Sans" w:hAnsi="BC Sans" w:cs="BC Sans"/>
-                <w:color w:val="000000"/>
-                <w:sz w:val="18"/>
-                <w:szCs w:val="18"/>
-              </w:rPr>
-              <w:t>formatN</w:t>
-            </w:r>
-            <w:proofErr w:type="spellEnd"/>
-            <w:r>
-              <w:rPr>
-                <w:rFonts w:ascii="BC Sans" w:eastAsia="BC Sans" w:hAnsi="BC Sans" w:cs="BC Sans"/>
-                <w:color w:val="000000"/>
-                <w:sz w:val="18"/>
-                <w:szCs w:val="18"/>
-              </w:rPr>
-              <w:t>(2)}</w:t>
+            <w:r>
+              <w:rPr>
+                <w:rFonts w:ascii="BC Sans" w:eastAsia="BC Sans" w:hAnsi="BC Sans" w:cs="BC Sans"/>
+                <w:color w:val="000000"/>
+                <w:sz w:val="18"/>
+                <w:szCs w:val="18"/>
+              </w:rPr>
+              <w:t>.feedata. estimatedproducinghrs:mul(30):formatN(2)}</w:t>
             </w:r>
           </w:p>
         </w:tc>
@@ -1517,18 +1235,7 @@
                 <w:sz w:val="18"/>
                 <w:szCs w:val="18"/>
               </w:rPr>
-              <w:t>${</w:t>
-            </w:r>
-            <w:proofErr w:type="spellStart"/>
-            <w:proofErr w:type="gramStart"/>
-            <w:r>
-              <w:rPr>
-                <w:rFonts w:ascii="BC Sans" w:eastAsia="BC Sans" w:hAnsi="BC Sans" w:cs="BC Sans"/>
-                <w:color w:val="000000"/>
-                <w:sz w:val="18"/>
-                <w:szCs w:val="18"/>
-              </w:rPr>
-              <w:t>d.</w:t>
+              <w:t>${d.</w:t>
             </w:r>
             <w:r>
               <w:rPr>
@@ -1539,67 +1246,14 @@
               </w:rPr>
               <w:t>cfrfee</w:t>
             </w:r>
-            <w:proofErr w:type="gramEnd"/>
-            <w:r>
-              <w:rPr>
-                <w:rFonts w:ascii="BC Sans" w:eastAsia="BC Sans" w:hAnsi="BC Sans" w:cs="BC Sans"/>
-                <w:color w:val="000000"/>
-                <w:sz w:val="18"/>
-                <w:szCs w:val="18"/>
-              </w:rPr>
-              <w:t>.feedata</w:t>
-            </w:r>
-            <w:proofErr w:type="spellEnd"/>
-            <w:r>
-              <w:rPr>
-                <w:rFonts w:ascii="BC Sans" w:eastAsia="BC Sans" w:hAnsi="BC Sans" w:cs="BC Sans"/>
-                <w:color w:val="000000"/>
-                <w:sz w:val="18"/>
-                <w:szCs w:val="18"/>
-              </w:rPr>
-              <w:t xml:space="preserve">. </w:t>
-            </w:r>
-            <w:proofErr w:type="spellStart"/>
-            <w:proofErr w:type="gramStart"/>
-            <w:r>
-              <w:rPr>
-                <w:rFonts w:ascii="BC Sans" w:eastAsia="BC Sans" w:hAnsi="BC Sans" w:cs="BC Sans"/>
-                <w:color w:val="000000"/>
-                <w:sz w:val="18"/>
-                <w:szCs w:val="18"/>
-              </w:rPr>
-              <w:t>estimatedproducinghrs:mul</w:t>
-            </w:r>
-            <w:proofErr w:type="spellEnd"/>
-            <w:proofErr w:type="gramEnd"/>
-            <w:r>
-              <w:rPr>
-                <w:rFonts w:ascii="BC Sans" w:eastAsia="BC Sans" w:hAnsi="BC Sans" w:cs="BC Sans"/>
-                <w:color w:val="000000"/>
-                <w:sz w:val="18"/>
-                <w:szCs w:val="18"/>
-              </w:rPr>
-              <w:t>(30):</w:t>
-            </w:r>
-            <w:proofErr w:type="spellStart"/>
-            <w:r>
-              <w:rPr>
-                <w:rFonts w:ascii="BC Sans" w:eastAsia="BC Sans" w:hAnsi="BC Sans" w:cs="BC Sans"/>
-                <w:color w:val="000000"/>
-                <w:sz w:val="18"/>
-                <w:szCs w:val="18"/>
-              </w:rPr>
-              <w:t>formatN</w:t>
-            </w:r>
-            <w:proofErr w:type="spellEnd"/>
-            <w:r>
-              <w:rPr>
-                <w:rFonts w:ascii="BC Sans" w:eastAsia="BC Sans" w:hAnsi="BC Sans" w:cs="BC Sans"/>
-                <w:color w:val="000000"/>
-                <w:sz w:val="18"/>
-                <w:szCs w:val="18"/>
-              </w:rPr>
-              <w:t>(2)}</w:t>
+            <w:r>
+              <w:rPr>
+                <w:rFonts w:ascii="BC Sans" w:eastAsia="BC Sans" w:hAnsi="BC Sans" w:cs="BC Sans"/>
+                <w:color w:val="000000"/>
+                <w:sz w:val="18"/>
+                <w:szCs w:val="18"/>
+              </w:rPr>
+              <w:t>.feedata. estimatedproducinghrs:mul(30):formatN(2)}</w:t>
             </w:r>
           </w:p>
         </w:tc>
@@ -1661,18 +1315,7 @@
                 <w:sz w:val="18"/>
                 <w:szCs w:val="18"/>
               </w:rPr>
-              <w:t>{</w:t>
-            </w:r>
-            <w:proofErr w:type="spellStart"/>
-            <w:proofErr w:type="gramStart"/>
-            <w:r>
-              <w:rPr>
-                <w:rFonts w:ascii="BC Sans" w:eastAsia="BC Sans" w:hAnsi="BC Sans" w:cs="BC Sans"/>
-                <w:color w:val="000000"/>
-                <w:sz w:val="18"/>
-                <w:szCs w:val="18"/>
-              </w:rPr>
-              <w:t>d.</w:t>
+              <w:t>{d.</w:t>
             </w:r>
             <w:r>
               <w:rPr>
@@ -1683,25 +1326,14 @@
               </w:rPr>
               <w:t>cfrfee</w:t>
             </w:r>
-            <w:proofErr w:type="gramEnd"/>
-            <w:r>
-              <w:rPr>
-                <w:rFonts w:ascii="BC Sans" w:eastAsia="BC Sans" w:hAnsi="BC Sans" w:cs="BC Sans"/>
-                <w:color w:val="000000"/>
-                <w:sz w:val="18"/>
-                <w:szCs w:val="18"/>
-              </w:rPr>
-              <w:t>.feedata</w:t>
-            </w:r>
-            <w:proofErr w:type="spellEnd"/>
-            <w:r>
-              <w:rPr>
-                <w:rFonts w:ascii="BC Sans" w:eastAsia="BC Sans" w:hAnsi="BC Sans" w:cs="BC Sans"/>
-                <w:color w:val="000000"/>
-                <w:sz w:val="18"/>
-                <w:szCs w:val="18"/>
-              </w:rPr>
-              <w:t>.</w:t>
+            <w:r>
+              <w:rPr>
+                <w:rFonts w:ascii="BC Sans" w:eastAsia="BC Sans" w:hAnsi="BC Sans" w:cs="BC Sans"/>
+                <w:color w:val="000000"/>
+                <w:sz w:val="18"/>
+                <w:szCs w:val="18"/>
+              </w:rPr>
+              <w:t>.feedata.</w:t>
             </w:r>
             <w:r>
               <w:rPr>
@@ -1710,47 +1342,14 @@
               </w:rPr>
               <w:t xml:space="preserve"> </w:t>
             </w:r>
-            <w:proofErr w:type="spellStart"/>
-            <w:proofErr w:type="gramStart"/>
-            <w:r>
-              <w:rPr>
-                <w:rFonts w:ascii="BC Sans" w:eastAsia="BC Sans" w:hAnsi="BC Sans" w:cs="BC Sans"/>
-                <w:color w:val="000000"/>
-                <w:sz w:val="18"/>
-                <w:szCs w:val="18"/>
-              </w:rPr>
-              <w:t>estimatediaopreparinghrs:add</w:t>
-            </w:r>
-            <w:proofErr w:type="spellEnd"/>
-            <w:proofErr w:type="gramEnd"/>
-            <w:r>
-              <w:rPr>
-                <w:rFonts w:ascii="BC Sans" w:eastAsia="BC Sans" w:hAnsi="BC Sans" w:cs="BC Sans"/>
-                <w:color w:val="000000"/>
-                <w:sz w:val="18"/>
-                <w:szCs w:val="18"/>
-              </w:rPr>
-              <w:t>(.</w:t>
-            </w:r>
-            <w:proofErr w:type="spellStart"/>
-            <w:r>
-              <w:rPr>
-                <w:rFonts w:ascii="BC Sans" w:eastAsia="BC Sans" w:hAnsi="BC Sans" w:cs="BC Sans"/>
-                <w:color w:val="000000"/>
-                <w:sz w:val="18"/>
-                <w:szCs w:val="18"/>
-              </w:rPr>
-              <w:t>estimatedministrypreparinghrs</w:t>
-            </w:r>
-            <w:proofErr w:type="spellEnd"/>
-            <w:r>
-              <w:rPr>
-                <w:rFonts w:ascii="BC Sans" w:eastAsia="BC Sans" w:hAnsi="BC Sans" w:cs="BC Sans"/>
-                <w:color w:val="000000"/>
-                <w:sz w:val="18"/>
-                <w:szCs w:val="18"/>
-              </w:rPr>
-              <w:t>) }</w:t>
+            <w:r>
+              <w:rPr>
+                <w:rFonts w:ascii="BC Sans" w:eastAsia="BC Sans" w:hAnsi="BC Sans" w:cs="BC Sans"/>
+                <w:color w:val="000000"/>
+                <w:sz w:val="18"/>
+                <w:szCs w:val="18"/>
+              </w:rPr>
+              <w:t>estimatediaopreparinghrs:add(.estimatedministrypreparinghrs) }</w:t>
             </w:r>
           </w:p>
         </w:tc>
@@ -1801,35 +1400,14 @@
                 <w:szCs w:val="18"/>
               </w:rPr>
             </w:pPr>
-            <w:proofErr w:type="gramStart"/>
-            <w:r>
-              <w:rPr>
-                <w:rFonts w:ascii="BC Sans" w:eastAsia="BC Sans" w:hAnsi="BC Sans" w:cs="BC Sans"/>
-                <w:color w:val="000000"/>
-                <w:sz w:val="18"/>
-                <w:szCs w:val="18"/>
-              </w:rPr>
-              <w:t xml:space="preserve">${ </w:t>
-            </w:r>
-            <w:proofErr w:type="spellStart"/>
-            <w:r>
-              <w:rPr>
-                <w:rFonts w:ascii="BC Sans" w:eastAsia="BC Sans" w:hAnsi="BC Sans" w:cs="BC Sans"/>
-                <w:color w:val="000000"/>
-                <w:sz w:val="18"/>
-                <w:szCs w:val="18"/>
-              </w:rPr>
-              <w:t>d</w:t>
-            </w:r>
-            <w:proofErr w:type="gramEnd"/>
-            <w:r>
-              <w:rPr>
-                <w:rFonts w:ascii="BC Sans" w:eastAsia="BC Sans" w:hAnsi="BC Sans" w:cs="BC Sans"/>
-                <w:color w:val="000000"/>
-                <w:sz w:val="18"/>
-                <w:szCs w:val="18"/>
-              </w:rPr>
-              <w:t>.</w:t>
+            <w:r>
+              <w:rPr>
+                <w:rFonts w:ascii="BC Sans" w:eastAsia="BC Sans" w:hAnsi="BC Sans" w:cs="BC Sans"/>
+                <w:color w:val="000000"/>
+                <w:sz w:val="18"/>
+                <w:szCs w:val="18"/>
+              </w:rPr>
+              <w:t>${ d.</w:t>
             </w:r>
             <w:r>
               <w:rPr>
@@ -1847,17 +1425,7 @@
                 <w:sz w:val="18"/>
                 <w:szCs w:val="18"/>
               </w:rPr>
-              <w:t>.feedata</w:t>
-            </w:r>
-            <w:proofErr w:type="spellEnd"/>
-            <w:r>
-              <w:rPr>
-                <w:rFonts w:ascii="BC Sans" w:eastAsia="BC Sans" w:hAnsi="BC Sans" w:cs="BC Sans"/>
-                <w:color w:val="000000"/>
-                <w:sz w:val="18"/>
-                <w:szCs w:val="18"/>
-              </w:rPr>
-              <w:t>.</w:t>
+              <w:t>.feedata.</w:t>
             </w:r>
             <w:r>
               <w:rPr>
@@ -1866,25 +1434,14 @@
               </w:rPr>
               <w:t xml:space="preserve"> </w:t>
             </w:r>
-            <w:proofErr w:type="gramStart"/>
-            <w:r>
-              <w:rPr>
-                <w:rFonts w:ascii="BC Sans" w:eastAsia="BC Sans" w:hAnsi="BC Sans" w:cs="BC Sans"/>
-                <w:color w:val="000000"/>
-                <w:sz w:val="18"/>
-                <w:szCs w:val="18"/>
-              </w:rPr>
-              <w:t>estimatediaopreparinghrs:add</w:t>
-            </w:r>
-            <w:proofErr w:type="gramEnd"/>
-            <w:r>
-              <w:rPr>
-                <w:rFonts w:ascii="BC Sans" w:eastAsia="BC Sans" w:hAnsi="BC Sans" w:cs="BC Sans"/>
-                <w:color w:val="000000"/>
-                <w:sz w:val="18"/>
-                <w:szCs w:val="18"/>
-              </w:rPr>
-              <w:t>(.estimatedministrypreparinghrs):mul(30):formatN(2)}</w:t>
+            <w:r>
+              <w:rPr>
+                <w:rFonts w:ascii="BC Sans" w:eastAsia="BC Sans" w:hAnsi="BC Sans" w:cs="BC Sans"/>
+                <w:color w:val="000000"/>
+                <w:sz w:val="18"/>
+                <w:szCs w:val="18"/>
+              </w:rPr>
+              <w:t>estimatediaopreparinghrs:add(.estimatedministrypreparinghrs):mul(30):formatN(2)}</w:t>
             </w:r>
           </w:p>
         </w:tc>
@@ -1935,35 +1492,14 @@
                 <w:szCs w:val="18"/>
               </w:rPr>
             </w:pPr>
-            <w:proofErr w:type="gramStart"/>
-            <w:r>
-              <w:rPr>
-                <w:rFonts w:ascii="BC Sans" w:eastAsia="BC Sans" w:hAnsi="BC Sans" w:cs="BC Sans"/>
-                <w:color w:val="000000"/>
-                <w:sz w:val="18"/>
-                <w:szCs w:val="18"/>
-              </w:rPr>
-              <w:t xml:space="preserve">${ </w:t>
-            </w:r>
-            <w:proofErr w:type="spellStart"/>
-            <w:r>
-              <w:rPr>
-                <w:rFonts w:ascii="BC Sans" w:eastAsia="BC Sans" w:hAnsi="BC Sans" w:cs="BC Sans"/>
-                <w:color w:val="000000"/>
-                <w:sz w:val="18"/>
-                <w:szCs w:val="18"/>
-              </w:rPr>
-              <w:t>d</w:t>
-            </w:r>
-            <w:proofErr w:type="gramEnd"/>
-            <w:r>
-              <w:rPr>
-                <w:rFonts w:ascii="BC Sans" w:eastAsia="BC Sans" w:hAnsi="BC Sans" w:cs="BC Sans"/>
-                <w:color w:val="000000"/>
-                <w:sz w:val="18"/>
-                <w:szCs w:val="18"/>
-              </w:rPr>
-              <w:t>.</w:t>
+            <w:r>
+              <w:rPr>
+                <w:rFonts w:ascii="BC Sans" w:eastAsia="BC Sans" w:hAnsi="BC Sans" w:cs="BC Sans"/>
+                <w:color w:val="000000"/>
+                <w:sz w:val="18"/>
+                <w:szCs w:val="18"/>
+              </w:rPr>
+              <w:t>${ d.</w:t>
             </w:r>
             <w:r>
               <w:rPr>
@@ -1981,17 +1517,7 @@
                 <w:sz w:val="18"/>
                 <w:szCs w:val="18"/>
               </w:rPr>
-              <w:t>.feedata</w:t>
-            </w:r>
-            <w:proofErr w:type="spellEnd"/>
-            <w:r>
-              <w:rPr>
-                <w:rFonts w:ascii="BC Sans" w:eastAsia="BC Sans" w:hAnsi="BC Sans" w:cs="BC Sans"/>
-                <w:color w:val="000000"/>
-                <w:sz w:val="18"/>
-                <w:szCs w:val="18"/>
-              </w:rPr>
-              <w:t>.</w:t>
+              <w:t>.feedata.</w:t>
             </w:r>
             <w:r>
               <w:rPr>
@@ -2000,25 +1526,14 @@
               </w:rPr>
               <w:t xml:space="preserve"> </w:t>
             </w:r>
-            <w:proofErr w:type="gramStart"/>
-            <w:r>
-              <w:rPr>
-                <w:rFonts w:ascii="BC Sans" w:eastAsia="BC Sans" w:hAnsi="BC Sans" w:cs="BC Sans"/>
-                <w:color w:val="000000"/>
-                <w:sz w:val="18"/>
-                <w:szCs w:val="18"/>
-              </w:rPr>
-              <w:t>estimatediaopreparinghrs:add</w:t>
-            </w:r>
-            <w:proofErr w:type="gramEnd"/>
-            <w:r>
-              <w:rPr>
-                <w:rFonts w:ascii="BC Sans" w:eastAsia="BC Sans" w:hAnsi="BC Sans" w:cs="BC Sans"/>
-                <w:color w:val="000000"/>
-                <w:sz w:val="18"/>
-                <w:szCs w:val="18"/>
-              </w:rPr>
-              <w:t>(.estimatedministrypreparinghrs):mul(30):formatN(2)}</w:t>
+            <w:r>
+              <w:rPr>
+                <w:rFonts w:ascii="BC Sans" w:eastAsia="BC Sans" w:hAnsi="BC Sans" w:cs="BC Sans"/>
+                <w:color w:val="000000"/>
+                <w:sz w:val="18"/>
+                <w:szCs w:val="18"/>
+              </w:rPr>
+              <w:t>estimatediaopreparinghrs:add(.estimatedministrypreparinghrs):mul(30):formatN(2)}</w:t>
             </w:r>
           </w:p>
         </w:tc>
@@ -2080,18 +1595,7 @@
                 <w:sz w:val="18"/>
                 <w:szCs w:val="18"/>
               </w:rPr>
-              <w:t>{</w:t>
-            </w:r>
-            <w:proofErr w:type="spellStart"/>
-            <w:proofErr w:type="gramStart"/>
-            <w:r>
-              <w:rPr>
-                <w:rFonts w:ascii="BC Sans" w:eastAsia="BC Sans" w:hAnsi="BC Sans" w:cs="BC Sans"/>
-                <w:color w:val="000000"/>
-                <w:sz w:val="18"/>
-                <w:szCs w:val="18"/>
-              </w:rPr>
-              <w:t>d.</w:t>
+              <w:t>{d.</w:t>
             </w:r>
             <w:r>
               <w:rPr>
@@ -2102,25 +1606,14 @@
               </w:rPr>
               <w:t>cfrfee</w:t>
             </w:r>
-            <w:proofErr w:type="gramEnd"/>
-            <w:r>
-              <w:rPr>
-                <w:rFonts w:ascii="BC Sans" w:eastAsia="BC Sans" w:hAnsi="BC Sans" w:cs="BC Sans"/>
-                <w:color w:val="000000"/>
-                <w:sz w:val="18"/>
-                <w:szCs w:val="18"/>
-              </w:rPr>
-              <w:t>.feedata</w:t>
-            </w:r>
-            <w:proofErr w:type="spellEnd"/>
-            <w:r>
-              <w:rPr>
-                <w:rFonts w:ascii="BC Sans" w:eastAsia="BC Sans" w:hAnsi="BC Sans" w:cs="BC Sans"/>
-                <w:color w:val="000000"/>
-                <w:sz w:val="18"/>
-                <w:szCs w:val="18"/>
-              </w:rPr>
-              <w:t>.</w:t>
+            <w:r>
+              <w:rPr>
+                <w:rFonts w:ascii="BC Sans" w:eastAsia="BC Sans" w:hAnsi="BC Sans" w:cs="BC Sans"/>
+                <w:color w:val="000000"/>
+                <w:sz w:val="18"/>
+                <w:szCs w:val="18"/>
+              </w:rPr>
+              <w:t>.feedata.</w:t>
             </w:r>
             <w:r>
               <w:rPr>
@@ -2129,7 +1622,6 @@
               </w:rPr>
               <w:t xml:space="preserve"> </w:t>
             </w:r>
-            <w:proofErr w:type="spellStart"/>
             <w:r>
               <w:rPr>
                 <w:rFonts w:ascii="BC Sans" w:eastAsia="BC Sans" w:hAnsi="BC Sans" w:cs="BC Sans"/>
@@ -2139,7 +1631,6 @@
               </w:rPr>
               <w:t>estimatedhardcopypages</w:t>
             </w:r>
-            <w:proofErr w:type="spellEnd"/>
             <w:r>
               <w:rPr>
                 <w:rFonts w:ascii="BC Sans" w:eastAsia="BC Sans" w:hAnsi="BC Sans" w:cs="BC Sans"/>
@@ -2205,18 +1696,7 @@
                 <w:sz w:val="18"/>
                 <w:szCs w:val="18"/>
               </w:rPr>
-              <w:t>${</w:t>
-            </w:r>
-            <w:proofErr w:type="spellStart"/>
-            <w:proofErr w:type="gramStart"/>
-            <w:r>
-              <w:rPr>
-                <w:rFonts w:ascii="BC Sans" w:eastAsia="BC Sans" w:hAnsi="BC Sans" w:cs="BC Sans"/>
-                <w:color w:val="000000"/>
-                <w:sz w:val="18"/>
-                <w:szCs w:val="18"/>
-              </w:rPr>
-              <w:t>d.</w:t>
+              <w:t>${d.</w:t>
             </w:r>
             <w:r>
               <w:rPr>
@@ -2227,28 +1707,15 @@
               </w:rPr>
               <w:t>cfrfee</w:t>
             </w:r>
-            <w:proofErr w:type="gramEnd"/>
-            <w:r>
-              <w:rPr>
-                <w:rFonts w:ascii="BC Sans" w:eastAsia="BC Sans" w:hAnsi="BC Sans" w:cs="BC Sans"/>
-                <w:color w:val="000000"/>
-                <w:sz w:val="18"/>
-                <w:szCs w:val="18"/>
-              </w:rPr>
-              <w:t>.feedata</w:t>
-            </w:r>
-            <w:proofErr w:type="spellEnd"/>
-            <w:r>
-              <w:rPr>
-                <w:rFonts w:ascii="BC Sans" w:eastAsia="BC Sans" w:hAnsi="BC Sans" w:cs="BC Sans"/>
-                <w:color w:val="000000"/>
-                <w:sz w:val="18"/>
-                <w:szCs w:val="18"/>
-              </w:rPr>
-              <w:t xml:space="preserve">. </w:t>
-            </w:r>
-            <w:proofErr w:type="spellStart"/>
-            <w:proofErr w:type="gramStart"/>
+            <w:r>
+              <w:rPr>
+                <w:rFonts w:ascii="BC Sans" w:eastAsia="BC Sans" w:hAnsi="BC Sans" w:cs="BC Sans"/>
+                <w:color w:val="000000"/>
+                <w:sz w:val="18"/>
+                <w:szCs w:val="18"/>
+              </w:rPr>
+              <w:t xml:space="preserve">.feedata. </w:t>
+            </w:r>
             <w:r>
               <w:rPr>
                 <w:rFonts w:ascii="BC Sans" w:eastAsia="BC Sans" w:hAnsi="BC Sans" w:cs="BC Sans"/>
@@ -2265,18 +1732,7 @@
                 <w:sz w:val="18"/>
                 <w:szCs w:val="18"/>
               </w:rPr>
-              <w:t>:mul</w:t>
-            </w:r>
-            <w:proofErr w:type="spellEnd"/>
-            <w:proofErr w:type="gramEnd"/>
-            <w:r>
-              <w:rPr>
-                <w:rFonts w:ascii="BC Sans" w:eastAsia="BC Sans" w:hAnsi="BC Sans" w:cs="BC Sans"/>
-                <w:color w:val="000000"/>
-                <w:sz w:val="18"/>
-                <w:szCs w:val="18"/>
-              </w:rPr>
-              <w:t>(</w:t>
+              <w:t>:mul(</w:t>
             </w:r>
             <w:r>
               <w:rPr>
@@ -2294,27 +1750,7 @@
                 <w:sz w:val="18"/>
                 <w:szCs w:val="18"/>
               </w:rPr>
-              <w:t>):</w:t>
-            </w:r>
-            <w:proofErr w:type="spellStart"/>
-            <w:r>
-              <w:rPr>
-                <w:rFonts w:ascii="BC Sans" w:eastAsia="BC Sans" w:hAnsi="BC Sans" w:cs="BC Sans"/>
-                <w:color w:val="000000"/>
-                <w:sz w:val="18"/>
-                <w:szCs w:val="18"/>
-              </w:rPr>
-              <w:t>formatN</w:t>
-            </w:r>
-            <w:proofErr w:type="spellEnd"/>
-            <w:r>
-              <w:rPr>
-                <w:rFonts w:ascii="BC Sans" w:eastAsia="BC Sans" w:hAnsi="BC Sans" w:cs="BC Sans"/>
-                <w:color w:val="000000"/>
-                <w:sz w:val="18"/>
-                <w:szCs w:val="18"/>
-              </w:rPr>
-              <w:t>(2)}</w:t>
+              <w:t>):formatN(2)}</w:t>
             </w:r>
           </w:p>
         </w:tc>
@@ -2372,18 +1808,7 @@
                 <w:sz w:val="18"/>
                 <w:szCs w:val="18"/>
               </w:rPr>
-              <w:t>${</w:t>
-            </w:r>
-            <w:proofErr w:type="spellStart"/>
-            <w:proofErr w:type="gramStart"/>
-            <w:r>
-              <w:rPr>
-                <w:rFonts w:ascii="BC Sans" w:eastAsia="BC Sans" w:hAnsi="BC Sans" w:cs="BC Sans"/>
-                <w:color w:val="000000"/>
-                <w:sz w:val="18"/>
-                <w:szCs w:val="18"/>
-              </w:rPr>
-              <w:t>d.</w:t>
+              <w:t>${d.</w:t>
             </w:r>
             <w:r>
               <w:rPr>
@@ -2394,28 +1819,15 @@
               </w:rPr>
               <w:t>cfrfee</w:t>
             </w:r>
-            <w:proofErr w:type="gramEnd"/>
-            <w:r>
-              <w:rPr>
-                <w:rFonts w:ascii="BC Sans" w:eastAsia="BC Sans" w:hAnsi="BC Sans" w:cs="BC Sans"/>
-                <w:color w:val="000000"/>
-                <w:sz w:val="18"/>
-                <w:szCs w:val="18"/>
-              </w:rPr>
-              <w:t>.feedata</w:t>
-            </w:r>
-            <w:proofErr w:type="spellEnd"/>
-            <w:r>
-              <w:rPr>
-                <w:rFonts w:ascii="BC Sans" w:eastAsia="BC Sans" w:hAnsi="BC Sans" w:cs="BC Sans"/>
-                <w:color w:val="000000"/>
-                <w:sz w:val="18"/>
-                <w:szCs w:val="18"/>
-              </w:rPr>
-              <w:t xml:space="preserve">. </w:t>
-            </w:r>
-            <w:proofErr w:type="spellStart"/>
-            <w:proofErr w:type="gramStart"/>
+            <w:r>
+              <w:rPr>
+                <w:rFonts w:ascii="BC Sans" w:eastAsia="BC Sans" w:hAnsi="BC Sans" w:cs="BC Sans"/>
+                <w:color w:val="000000"/>
+                <w:sz w:val="18"/>
+                <w:szCs w:val="18"/>
+              </w:rPr>
+              <w:t xml:space="preserve">.feedata. </w:t>
+            </w:r>
             <w:r>
               <w:rPr>
                 <w:rFonts w:ascii="BC Sans" w:eastAsia="BC Sans" w:hAnsi="BC Sans" w:cs="BC Sans"/>
@@ -2432,18 +1844,7 @@
                 <w:sz w:val="18"/>
                 <w:szCs w:val="18"/>
               </w:rPr>
-              <w:t>:mul</w:t>
-            </w:r>
-            <w:proofErr w:type="spellEnd"/>
-            <w:proofErr w:type="gramEnd"/>
-            <w:r>
-              <w:rPr>
-                <w:rFonts w:ascii="BC Sans" w:eastAsia="BC Sans" w:hAnsi="BC Sans" w:cs="BC Sans"/>
-                <w:color w:val="000000"/>
-                <w:sz w:val="18"/>
-                <w:szCs w:val="18"/>
-              </w:rPr>
-              <w:t>(</w:t>
+              <w:t>:mul(</w:t>
             </w:r>
             <w:r>
               <w:rPr>
@@ -2461,27 +1862,7 @@
                 <w:sz w:val="18"/>
                 <w:szCs w:val="18"/>
               </w:rPr>
-              <w:t>):</w:t>
-            </w:r>
-            <w:proofErr w:type="spellStart"/>
-            <w:r>
-              <w:rPr>
-                <w:rFonts w:ascii="BC Sans" w:eastAsia="BC Sans" w:hAnsi="BC Sans" w:cs="BC Sans"/>
-                <w:color w:val="000000"/>
-                <w:sz w:val="18"/>
-                <w:szCs w:val="18"/>
-              </w:rPr>
-              <w:t>formatN</w:t>
-            </w:r>
-            <w:proofErr w:type="spellEnd"/>
-            <w:r>
-              <w:rPr>
-                <w:rFonts w:ascii="BC Sans" w:eastAsia="BC Sans" w:hAnsi="BC Sans" w:cs="BC Sans"/>
-                <w:color w:val="000000"/>
-                <w:sz w:val="18"/>
-                <w:szCs w:val="18"/>
-              </w:rPr>
-              <w:t>(2)}</w:t>
+              <w:t>):formatN(2)}</w:t>
             </w:r>
           </w:p>
         </w:tc>
@@ -2682,10 +2063,8 @@
                 <w:szCs w:val="18"/>
               </w:rPr>
               <w:lastRenderedPageBreak/>
-              <w:t>${</w:t>
-            </w:r>
-            <w:proofErr w:type="spellStart"/>
-            <w:proofErr w:type="gramStart"/>
+              <w:t>${d.</w:t>
+            </w:r>
             <w:r>
               <w:rPr>
                 <w:rFonts w:ascii="BC Sans" w:eastAsia="BC Sans" w:hAnsi="BC Sans" w:cs="BC Sans"/>
@@ -2694,7 +2073,7 @@
                 <w:sz w:val="18"/>
                 <w:szCs w:val="18"/>
               </w:rPr>
-              <w:t>d.</w:t>
+              <w:t>cfrfee</w:t>
             </w:r>
             <w:r>
               <w:rPr>
@@ -2704,29 +2083,7 @@
                 <w:sz w:val="18"/>
                 <w:szCs w:val="18"/>
               </w:rPr>
-              <w:t>cfrfee</w:t>
-            </w:r>
-            <w:proofErr w:type="gramEnd"/>
-            <w:r>
-              <w:rPr>
-                <w:rFonts w:ascii="BC Sans" w:eastAsia="BC Sans" w:hAnsi="BC Sans" w:cs="BC Sans"/>
-                <w:b/>
-                <w:color w:val="0A3266"/>
-                <w:sz w:val="18"/>
-                <w:szCs w:val="18"/>
-              </w:rPr>
-              <w:t>.feedata.totalamountdue</w:t>
-            </w:r>
-            <w:proofErr w:type="spellEnd"/>
-            <w:r>
-              <w:rPr>
-                <w:rFonts w:ascii="BC Sans" w:eastAsia="BC Sans" w:hAnsi="BC Sans" w:cs="BC Sans"/>
-                <w:b/>
-                <w:color w:val="0A3266"/>
-                <w:sz w:val="18"/>
-                <w:szCs w:val="18"/>
-              </w:rPr>
-              <w:t>}</w:t>
+              <w:t>.feedata.totalamountdue}</w:t>
             </w:r>
           </w:p>
           <w:p>
@@ -2917,41 +2274,7 @@
                 <w:sz w:val="18"/>
                 <w:szCs w:val="18"/>
               </w:rPr>
-              <w:t>${</w:t>
-            </w:r>
-            <w:proofErr w:type="spellStart"/>
-            <w:proofErr w:type="gramStart"/>
-            <w:r>
-              <w:rPr>
-                <w:rFonts w:ascii="BC Sans" w:eastAsia="BC Sans" w:hAnsi="BC Sans" w:cs="BC Sans"/>
-                <w:b/>
-                <w:color w:val="0A3266"/>
-                <w:sz w:val="18"/>
-                <w:szCs w:val="18"/>
-              </w:rPr>
-              <w:t>d.cfrfee</w:t>
-            </w:r>
-            <w:proofErr w:type="gramEnd"/>
-            <w:r>
-              <w:rPr>
-                <w:rFonts w:ascii="BC Sans" w:eastAsia="BC Sans" w:hAnsi="BC Sans" w:cs="BC Sans"/>
-                <w:b/>
-                <w:color w:val="0A3266"/>
-                <w:sz w:val="18"/>
-                <w:szCs w:val="18"/>
-              </w:rPr>
-              <w:t>.feedata.amountpaid</w:t>
-            </w:r>
-            <w:proofErr w:type="spellEnd"/>
-            <w:r>
-              <w:rPr>
-                <w:rFonts w:ascii="BC Sans" w:eastAsia="BC Sans" w:hAnsi="BC Sans" w:cs="BC Sans"/>
-                <w:b/>
-                <w:color w:val="0A3266"/>
-                <w:sz w:val="18"/>
-                <w:szCs w:val="18"/>
-              </w:rPr>
-              <w:t>}</w:t>
+              <w:t>${d.cfrfee.feedata.amountpaid}</w:t>
             </w:r>
           </w:p>
         </w:tc>
@@ -3056,29 +2379,7 @@
           <w:sz w:val="16"/>
           <w:szCs w:val="16"/>
         </w:rPr>
-        <w:t>Payment Method: {</w:t>
-      </w:r>
-      <w:proofErr w:type="spellStart"/>
-      <w:proofErr w:type="gramStart"/>
-      <w:r>
-        <w:rPr>
-          <w:rFonts w:ascii="BC Sans" w:eastAsia="BC Sans" w:hAnsi="BC Sans" w:cs="BC Sans"/>
-          <w:color w:val="A6A6A6"/>
-          <w:sz w:val="16"/>
-          <w:szCs w:val="16"/>
-        </w:rPr>
-        <w:t>d.paymentInfo.cardType</w:t>
-      </w:r>
-      <w:proofErr w:type="spellEnd"/>
-      <w:proofErr w:type="gramEnd"/>
-      <w:r>
-        <w:rPr>
-          <w:rFonts w:ascii="BC Sans" w:eastAsia="BC Sans" w:hAnsi="BC Sans" w:cs="BC Sans"/>
-          <w:color w:val="A6A6A6"/>
-          <w:sz w:val="16"/>
-          <w:szCs w:val="16"/>
-        </w:rPr>
-        <w:t>}</w:t>
+        <w:t>Payment Method: {d.paymentInfo.cardType}</w:t>
       </w:r>
     </w:p>
     <w:p>
@@ -3100,18 +2401,7 @@
           <w:sz w:val="16"/>
           <w:szCs w:val="16"/>
         </w:rPr>
-        <w:t>Order ID: {</w:t>
-      </w:r>
-      <w:proofErr w:type="spellStart"/>
-      <w:proofErr w:type="gramStart"/>
-      <w:r>
-        <w:rPr>
-          <w:rFonts w:ascii="BC Sans" w:eastAsia="BC Sans" w:hAnsi="BC Sans" w:cs="BC Sans"/>
-          <w:color w:val="A6A6A6"/>
-          <w:sz w:val="16"/>
-          <w:szCs w:val="16"/>
-        </w:rPr>
-        <w:t>d.paymentInfo.</w:t>
+        <w:t>Order ID: {d.paymentInfo.</w:t>
       </w:r>
       <w:r>
         <w:rPr>
@@ -3122,8 +2412,6 @@
         </w:rPr>
         <w:t>orderId</w:t>
       </w:r>
-      <w:proofErr w:type="spellEnd"/>
-      <w:proofErr w:type="gramEnd"/>
       <w:r>
         <w:rPr>
           <w:rFonts w:ascii="BC Sans" w:eastAsia="BC Sans" w:hAnsi="BC Sans" w:cs="BC Sans"/>
@@ -3135,8 +2423,12 @@
       </w:r>
     </w:p>
     <w:sectPr>
-      <w:headerReference w:type="default" r:id="rId8"/>
-      <w:footerReference w:type="default" r:id="rId9"/>
+      <w:headerReference w:type="even" r:id="rId8"/>
+      <w:headerReference w:type="default" r:id="rId9"/>
+      <w:footerReference w:type="even" r:id="rId10"/>
+      <w:footerReference w:type="default" r:id="rId11"/>
+      <w:headerReference w:type="first" r:id="rId12"/>
+      <w:footerReference w:type="first" r:id="rId13"/>
       <w:pgSz w:w="12240" w:h="15840"/>
       <w:pgMar w:top="1440" w:right="1440" w:bottom="1440" w:left="1440" w:header="708" w:footer="708" w:gutter="0"/>
       <w:pgNumType w:start="1"/>
@@ -3166,6 +2458,16 @@
 </file>
 
 <file path=word/footer1.xml><?xml version="1.0" encoding="utf-8"?>
+<w:ftr xmlns:wpc="http://schemas.microsoft.com/office/word/2010/wordprocessingCanvas" xmlns:cx="http://schemas.microsoft.com/office/drawing/2014/chartex" xmlns:cx1="http://schemas.microsoft.com/office/drawing/2015/9/8/chartex" xmlns:cx2="http://schemas.microsoft.com/office/drawing/2015/10/21/chartex" xmlns:cx3="http://schemas.microsoft.com/office/drawing/2016/5/9/chartex" xmlns:cx4="http://schemas.microsoft.com/office/drawing/2016/5/10/chartex" xmlns:cx5="http://schemas.microsoft.com/office/drawing/2016/5/11/chartex" xmlns:cx6="http://schemas.microsoft.com/office/drawing/2016/5/12/chartex" xmlns:cx7="http://schemas.microsoft.com/office/drawing/2016/5/13/chartex" xmlns:cx8="http://schemas.microsoft.com/office/drawing/2016/5/14/chartex" xmlns:mc="http://schemas.openxmlformats.org/markup-compatibility/2006" xmlns:aink="http://schemas.microsoft.com/office/drawing/2016/ink" xmlns:am3d="http://schemas.microsoft.com/office/drawing/2017/model3d" xmlns:o="urn:schemas-microsoft-com:office:office" xmlns:oel="http://schemas.microsoft.com/office/2019/extlst" xmlns:r="http://schemas.openxmlformats.org/officeDocument/2006/relationships" xmlns:m="http://schemas.openxmlformats.org/officeDocument/2006/math" xmlns:v="urn:schemas-microsoft-com:vml" xmlns:wp14="http://schemas.microsoft.com/office/word/2010/wordprocessingDrawing" xmlns:wp="http://schemas.openxmlformats.org/drawingml/2006/wordprocessingDrawing" xmlns:w10="urn:schemas-microsoft-com:office:word" xmlns:w="http://schemas.openxmlformats.org/wordprocessingml/2006/main" xmlns:w14="http://schemas.microsoft.com/office/word/2010/wordml" xmlns:w15="http://schemas.microsoft.com/office/word/2012/wordml" xmlns:w16cex="http://schemas.microsoft.com/office/word/2018/wordml/cex" xmlns:w16cid="http://schemas.microsoft.com/office/word/2016/wordml/cid" xmlns:w16="http://schemas.microsoft.com/office/word/2018/wordml" xmlns:w16sdtdh="http://schemas.microsoft.com/office/word/2020/wordml/sdtdatahash" xmlns:w16se="http://schemas.microsoft.com/office/word/2015/wordml/symex" xmlns:wpg="http://schemas.microsoft.com/office/word/2010/wordprocessingGroup" xmlns:wpi="http://schemas.microsoft.com/office/word/2010/wordprocessingInk" xmlns:wne="http://schemas.microsoft.com/office/word/2006/wordml" xmlns:wps="http://schemas.microsoft.com/office/word/2010/wordprocessingShape" mc:Ignorable="w14 w15 w16se w16cid w16 w16cex w16sdtdh wp14">
+  <w:p>
+    <w:pPr>
+      <w:pStyle w:val="Footer"/>
+    </w:pPr>
+  </w:p>
+</w:ftr>
+</file>
+
+<file path=word/footer2.xml><?xml version="1.0" encoding="utf-8"?>
 <w:ftr xmlns:wpc="http://schemas.microsoft.com/office/word/2010/wordprocessingCanvas" xmlns:cx="http://schemas.microsoft.com/office/drawing/2014/chartex" xmlns:cx1="http://schemas.microsoft.com/office/drawing/2015/9/8/chartex" xmlns:cx2="http://schemas.microsoft.com/office/drawing/2015/10/21/chartex" xmlns:cx3="http://schemas.microsoft.com/office/drawing/2016/5/9/chartex" xmlns:cx4="http://schemas.microsoft.com/office/drawing/2016/5/10/chartex" xmlns:cx5="http://schemas.microsoft.com/office/drawing/2016/5/11/chartex" xmlns:cx6="http://schemas.microsoft.com/office/drawing/2016/5/12/chartex" xmlns:cx7="http://schemas.microsoft.com/office/drawing/2016/5/13/chartex" xmlns:cx8="http://schemas.microsoft.com/office/drawing/2016/5/14/chartex" xmlns:mc="http://schemas.openxmlformats.org/markup-compatibility/2006" xmlns:aink="http://schemas.microsoft.com/office/drawing/2016/ink" xmlns:am3d="http://schemas.microsoft.com/office/drawing/2017/model3d" xmlns:o="urn:schemas-microsoft-com:office:office" xmlns:oel="http://schemas.microsoft.com/office/2019/extlst" xmlns:r="http://schemas.openxmlformats.org/officeDocument/2006/relationships" xmlns:m="http://schemas.openxmlformats.org/officeDocument/2006/math" xmlns:v="urn:schemas-microsoft-com:vml" xmlns:wp14="http://schemas.microsoft.com/office/word/2010/wordprocessingDrawing" xmlns:wp="http://schemas.openxmlformats.org/drawingml/2006/wordprocessingDrawing" xmlns:w10="urn:schemas-microsoft-com:office:word" xmlns:w="http://schemas.openxmlformats.org/wordprocessingml/2006/main" xmlns:w14="http://schemas.microsoft.com/office/word/2010/wordml" xmlns:w15="http://schemas.microsoft.com/office/word/2012/wordml" xmlns:w16cex="http://schemas.microsoft.com/office/word/2018/wordml/cex" xmlns:w16cid="http://schemas.microsoft.com/office/word/2016/wordml/cid" xmlns:w16="http://schemas.microsoft.com/office/word/2018/wordml" xmlns:w16sdtdh="http://schemas.microsoft.com/office/word/2020/wordml/sdtdatahash" xmlns:w16se="http://schemas.microsoft.com/office/word/2015/wordml/symex" xmlns:wpg="http://schemas.microsoft.com/office/word/2010/wordprocessingGroup" xmlns:wpi="http://schemas.microsoft.com/office/word/2010/wordprocessingInk" xmlns:wne="http://schemas.microsoft.com/office/word/2006/wordml" xmlns:wps="http://schemas.microsoft.com/office/word/2010/wordprocessingShape" mc:Ignorable="w14 w15 w16se w16cid w16 w16cex w16sdtdh wp14">
   <w:p>
     <w:pPr>
@@ -3422,25 +2724,7 @@
               <w:sz w:val="15"/>
               <w:szCs w:val="15"/>
             </w:rPr>
-            <w:t xml:space="preserve">PO Box 9569 </w:t>
-          </w:r>
-          <w:proofErr w:type="spellStart"/>
-          <w:r>
-            <w:rPr>
-              <w:rFonts w:ascii="BC Sans" w:eastAsia="Times New Roman" w:hAnsi="BC Sans" w:cs="Times New Roman"/>
-              <w:sz w:val="15"/>
-              <w:szCs w:val="15"/>
-            </w:rPr>
-            <w:t>Stn</w:t>
-          </w:r>
-          <w:proofErr w:type="spellEnd"/>
-          <w:r>
-            <w:rPr>
-              <w:rFonts w:ascii="BC Sans" w:eastAsia="Times New Roman" w:hAnsi="BC Sans" w:cs="Times New Roman"/>
-              <w:sz w:val="15"/>
-              <w:szCs w:val="15"/>
-            </w:rPr>
-            <w:t xml:space="preserve"> Prov Govt               </w:t>
+            <w:t xml:space="preserve">PO Box 9569 Stn Prov Govt               </w:t>
           </w:r>
         </w:p>
         <w:p>
@@ -3461,25 +2745,7 @@
               <w:sz w:val="15"/>
               <w:szCs w:val="15"/>
             </w:rPr>
-            <w:t xml:space="preserve">Victoria </w:t>
-          </w:r>
-          <w:proofErr w:type="gramStart"/>
-          <w:r>
-            <w:rPr>
-              <w:rFonts w:ascii="BC Sans" w:eastAsia="Times New Roman" w:hAnsi="BC Sans" w:cs="Times New Roman"/>
-              <w:sz w:val="15"/>
-              <w:szCs w:val="15"/>
-            </w:rPr>
-            <w:t>BC  V</w:t>
-          </w:r>
-          <w:proofErr w:type="gramEnd"/>
-          <w:r>
-            <w:rPr>
-              <w:rFonts w:ascii="BC Sans" w:eastAsia="Times New Roman" w:hAnsi="BC Sans" w:cs="Times New Roman"/>
-              <w:sz w:val="15"/>
-              <w:szCs w:val="15"/>
-            </w:rPr>
-            <w:t>8W 9K1</w:t>
+            <w:t>Victoria BC  V8W 9K1</w:t>
           </w:r>
         </w:p>
         <w:p>
@@ -3606,7 +2872,6 @@
             </w:r>
           </w:hyperlink>
           <w:hyperlink r:id="rId4">
-            <w:proofErr w:type="spellStart"/>
             <w:r>
               <w:rPr>
                 <w:rFonts w:ascii="BC Sans" w:eastAsia="Times New Roman" w:hAnsi="BC Sans" w:cs="Times New Roman"/>
@@ -3615,18 +2880,7 @@
                 <w:szCs w:val="15"/>
                 <w:u w:val="single"/>
               </w:rPr>
-              <w:t>freedomofinformation</w:t>
-            </w:r>
-            <w:proofErr w:type="spellEnd"/>
-            <w:r>
-              <w:rPr>
-                <w:rFonts w:ascii="BC Sans" w:eastAsia="Times New Roman" w:hAnsi="BC Sans" w:cs="Times New Roman"/>
-                <w:color w:val="4F81BD" w:themeColor="accent1"/>
-                <w:sz w:val="15"/>
-                <w:szCs w:val="15"/>
-                <w:u w:val="single"/>
-              </w:rPr>
-              <w:t>/</w:t>
+              <w:t>freedomofinformation/</w:t>
             </w:r>
           </w:hyperlink>
         </w:p>
@@ -3728,78 +2982,6 @@
               <w:szCs w:val="15"/>
             </w:rPr>
             <w:t>1-833-283-8200</w:t>
-          </w:r>
-        </w:p>
-        <w:p>
-          <w:pPr>
-            <w:tabs>
-              <w:tab w:val="left" w:pos="1145"/>
-            </w:tabs>
-            <w:spacing w:line="276" w:lineRule="auto"/>
-            <w:rPr>
-              <w:rFonts w:ascii="BC Sans" w:eastAsia="Times New Roman" w:hAnsi="BC Sans" w:cs="Times New Roman"/>
-              <w:i/>
-              <w:iCs/>
-              <w:sz w:val="16"/>
-              <w:szCs w:val="16"/>
-            </w:rPr>
-          </w:pPr>
-          <w:r>
-            <w:rPr>
-              <w:rFonts w:ascii="BC Sans" w:eastAsia="Times New Roman" w:hAnsi="BC Sans" w:cs="Times New Roman"/>
-              <w:i/>
-              <w:iCs/>
-              <w:color w:val="000000"/>
-              <w:sz w:val="12"/>
-              <w:szCs w:val="12"/>
-            </w:rPr>
-            <w:t>(</w:t>
-          </w:r>
-          <w:proofErr w:type="gramStart"/>
-          <w:r>
-            <w:rPr>
-              <w:rFonts w:ascii="BC Sans" w:eastAsia="Times New Roman" w:hAnsi="BC Sans" w:cs="Times New Roman"/>
-              <w:i/>
-              <w:iCs/>
-              <w:color w:val="000000"/>
-              <w:sz w:val="12"/>
-              <w:szCs w:val="12"/>
-            </w:rPr>
-            <w:t>ask</w:t>
-          </w:r>
-          <w:proofErr w:type="gramEnd"/>
-          <w:r>
-            <w:rPr>
-              <w:rFonts w:ascii="BC Sans" w:eastAsia="Times New Roman" w:hAnsi="BC Sans" w:cs="Times New Roman"/>
-              <w:i/>
-              <w:iCs/>
-              <w:color w:val="000000"/>
-              <w:sz w:val="12"/>
-              <w:szCs w:val="12"/>
-            </w:rPr>
-            <w:t xml:space="preserve"> for</w:t>
-          </w:r>
-          <w:r>
-            <w:rPr>
-              <w:rFonts w:ascii="BC Sans" w:eastAsia="Times" w:hAnsi="BC Sans" w:cs="Times"/>
-              <w:i/>
-              <w:iCs/>
-              <w:color w:val="000000"/>
-              <w:sz w:val="12"/>
-              <w:szCs w:val="12"/>
-            </w:rPr>
-            <w:t xml:space="preserve"> Information Access Operations</w:t>
-          </w:r>
-          <w:r>
-            <w:rPr>
-              <w:rFonts w:ascii="BC Sans" w:eastAsia="Times New Roman" w:hAnsi="BC Sans" w:cs="Times New Roman"/>
-              <w:i/>
-              <w:iCs/>
-              <w:color w:val="000000"/>
-              <w:sz w:val="12"/>
-              <w:szCs w:val="12"/>
-            </w:rPr>
-            <w:t>)</w:t>
           </w:r>
         </w:p>
         <w:p>
@@ -4039,6 +3221,16 @@
 </w:ftr>
 </file>
 
+<file path=word/footer3.xml><?xml version="1.0" encoding="utf-8"?>
+<w:ftr xmlns:wpc="http://schemas.microsoft.com/office/word/2010/wordprocessingCanvas" xmlns:cx="http://schemas.microsoft.com/office/drawing/2014/chartex" xmlns:cx1="http://schemas.microsoft.com/office/drawing/2015/9/8/chartex" xmlns:cx2="http://schemas.microsoft.com/office/drawing/2015/10/21/chartex" xmlns:cx3="http://schemas.microsoft.com/office/drawing/2016/5/9/chartex" xmlns:cx4="http://schemas.microsoft.com/office/drawing/2016/5/10/chartex" xmlns:cx5="http://schemas.microsoft.com/office/drawing/2016/5/11/chartex" xmlns:cx6="http://schemas.microsoft.com/office/drawing/2016/5/12/chartex" xmlns:cx7="http://schemas.microsoft.com/office/drawing/2016/5/13/chartex" xmlns:cx8="http://schemas.microsoft.com/office/drawing/2016/5/14/chartex" xmlns:mc="http://schemas.openxmlformats.org/markup-compatibility/2006" xmlns:aink="http://schemas.microsoft.com/office/drawing/2016/ink" xmlns:am3d="http://schemas.microsoft.com/office/drawing/2017/model3d" xmlns:o="urn:schemas-microsoft-com:office:office" xmlns:oel="http://schemas.microsoft.com/office/2019/extlst" xmlns:r="http://schemas.openxmlformats.org/officeDocument/2006/relationships" xmlns:m="http://schemas.openxmlformats.org/officeDocument/2006/math" xmlns:v="urn:schemas-microsoft-com:vml" xmlns:wp14="http://schemas.microsoft.com/office/word/2010/wordprocessingDrawing" xmlns:wp="http://schemas.openxmlformats.org/drawingml/2006/wordprocessingDrawing" xmlns:w10="urn:schemas-microsoft-com:office:word" xmlns:w="http://schemas.openxmlformats.org/wordprocessingml/2006/main" xmlns:w14="http://schemas.microsoft.com/office/word/2010/wordml" xmlns:w15="http://schemas.microsoft.com/office/word/2012/wordml" xmlns:w16cex="http://schemas.microsoft.com/office/word/2018/wordml/cex" xmlns:w16cid="http://schemas.microsoft.com/office/word/2016/wordml/cid" xmlns:w16="http://schemas.microsoft.com/office/word/2018/wordml" xmlns:w16sdtdh="http://schemas.microsoft.com/office/word/2020/wordml/sdtdatahash" xmlns:w16se="http://schemas.microsoft.com/office/word/2015/wordml/symex" xmlns:wpg="http://schemas.microsoft.com/office/word/2010/wordprocessingGroup" xmlns:wpi="http://schemas.microsoft.com/office/word/2010/wordprocessingInk" xmlns:wne="http://schemas.microsoft.com/office/word/2006/wordml" xmlns:wps="http://schemas.microsoft.com/office/word/2010/wordprocessingShape" mc:Ignorable="w14 w15 w16se w16cid w16 w16cex w16sdtdh wp14">
+  <w:p>
+    <w:pPr>
+      <w:pStyle w:val="Footer"/>
+    </w:pPr>
+  </w:p>
+</w:ftr>
+</file>
+
 <file path=word/footnotes.xml><?xml version="1.0" encoding="utf-8"?>
 <w:footnotes xmlns:wpc="http://schemas.microsoft.com/office/word/2010/wordprocessingCanvas" xmlns:cx="http://schemas.microsoft.com/office/drawing/2014/chartex" xmlns:cx1="http://schemas.microsoft.com/office/drawing/2015/9/8/chartex" xmlns:cx2="http://schemas.microsoft.com/office/drawing/2015/10/21/chartex" xmlns:cx3="http://schemas.microsoft.com/office/drawing/2016/5/9/chartex" xmlns:cx4="http://schemas.microsoft.com/office/drawing/2016/5/10/chartex" xmlns:cx5="http://schemas.microsoft.com/office/drawing/2016/5/11/chartex" xmlns:cx6="http://schemas.microsoft.com/office/drawing/2016/5/12/chartex" xmlns:cx7="http://schemas.microsoft.com/office/drawing/2016/5/13/chartex" xmlns:cx8="http://schemas.microsoft.com/office/drawing/2016/5/14/chartex" xmlns:mc="http://schemas.openxmlformats.org/markup-compatibility/2006" xmlns:aink="http://schemas.microsoft.com/office/drawing/2016/ink" xmlns:am3d="http://schemas.microsoft.com/office/drawing/2017/model3d" xmlns:o="urn:schemas-microsoft-com:office:office" xmlns:oel="http://schemas.microsoft.com/office/2019/extlst" xmlns:r="http://schemas.openxmlformats.org/officeDocument/2006/relationships" xmlns:m="http://schemas.openxmlformats.org/officeDocument/2006/math" xmlns:v="urn:schemas-microsoft-com:vml" xmlns:wp14="http://schemas.microsoft.com/office/word/2010/wordprocessingDrawing" xmlns:wp="http://schemas.openxmlformats.org/drawingml/2006/wordprocessingDrawing" xmlns:w10="urn:schemas-microsoft-com:office:word" xmlns:w="http://schemas.openxmlformats.org/wordprocessingml/2006/main" xmlns:w14="http://schemas.microsoft.com/office/word/2010/wordml" xmlns:w15="http://schemas.microsoft.com/office/word/2012/wordml" xmlns:w16cex="http://schemas.microsoft.com/office/word/2018/wordml/cex" xmlns:w16cid="http://schemas.microsoft.com/office/word/2016/wordml/cid" xmlns:w16="http://schemas.microsoft.com/office/word/2018/wordml" xmlns:w16sdtdh="http://schemas.microsoft.com/office/word/2020/wordml/sdtdatahash" xmlns:w16se="http://schemas.microsoft.com/office/word/2015/wordml/symex" xmlns:wpg="http://schemas.microsoft.com/office/word/2010/wordprocessingGroup" xmlns:wpi="http://schemas.microsoft.com/office/word/2010/wordprocessingInk" xmlns:wne="http://schemas.microsoft.com/office/word/2006/wordml" xmlns:wps="http://schemas.microsoft.com/office/word/2010/wordprocessingShape" mc:Ignorable="w14 w15 w16se w16cid w16 w16cex w16sdtdh wp14">
   <w:footnote w:type="separator" w:id="-1">
@@ -4059,6 +3251,16 @@
 </file>
 
 <file path=word/header1.xml><?xml version="1.0" encoding="utf-8"?>
+<w:hdr xmlns:wpc="http://schemas.microsoft.com/office/word/2010/wordprocessingCanvas" xmlns:cx="http://schemas.microsoft.com/office/drawing/2014/chartex" xmlns:cx1="http://schemas.microsoft.com/office/drawing/2015/9/8/chartex" xmlns:cx2="http://schemas.microsoft.com/office/drawing/2015/10/21/chartex" xmlns:cx3="http://schemas.microsoft.com/office/drawing/2016/5/9/chartex" xmlns:cx4="http://schemas.microsoft.com/office/drawing/2016/5/10/chartex" xmlns:cx5="http://schemas.microsoft.com/office/drawing/2016/5/11/chartex" xmlns:cx6="http://schemas.microsoft.com/office/drawing/2016/5/12/chartex" xmlns:cx7="http://schemas.microsoft.com/office/drawing/2016/5/13/chartex" xmlns:cx8="http://schemas.microsoft.com/office/drawing/2016/5/14/chartex" xmlns:mc="http://schemas.openxmlformats.org/markup-compatibility/2006" xmlns:aink="http://schemas.microsoft.com/office/drawing/2016/ink" xmlns:am3d="http://schemas.microsoft.com/office/drawing/2017/model3d" xmlns:o="urn:schemas-microsoft-com:office:office" xmlns:oel="http://schemas.microsoft.com/office/2019/extlst" xmlns:r="http://schemas.openxmlformats.org/officeDocument/2006/relationships" xmlns:m="http://schemas.openxmlformats.org/officeDocument/2006/math" xmlns:v="urn:schemas-microsoft-com:vml" xmlns:wp14="http://schemas.microsoft.com/office/word/2010/wordprocessingDrawing" xmlns:wp="http://schemas.openxmlformats.org/drawingml/2006/wordprocessingDrawing" xmlns:w10="urn:schemas-microsoft-com:office:word" xmlns:w="http://schemas.openxmlformats.org/wordprocessingml/2006/main" xmlns:w14="http://schemas.microsoft.com/office/word/2010/wordml" xmlns:w15="http://schemas.microsoft.com/office/word/2012/wordml" xmlns:w16cex="http://schemas.microsoft.com/office/word/2018/wordml/cex" xmlns:w16cid="http://schemas.microsoft.com/office/word/2016/wordml/cid" xmlns:w16="http://schemas.microsoft.com/office/word/2018/wordml" xmlns:w16sdtdh="http://schemas.microsoft.com/office/word/2020/wordml/sdtdatahash" xmlns:w16se="http://schemas.microsoft.com/office/word/2015/wordml/symex" xmlns:wpg="http://schemas.microsoft.com/office/word/2010/wordprocessingGroup" xmlns:wpi="http://schemas.microsoft.com/office/word/2010/wordprocessingInk" xmlns:wne="http://schemas.microsoft.com/office/word/2006/wordml" xmlns:wps="http://schemas.microsoft.com/office/word/2010/wordprocessingShape" mc:Ignorable="w14 w15 w16se w16cid w16 w16cex w16sdtdh wp14">
+  <w:p>
+    <w:pPr>
+      <w:pStyle w:val="Header"/>
+    </w:pPr>
+  </w:p>
+</w:hdr>
+</file>
+
+<file path=word/header2.xml><?xml version="1.0" encoding="utf-8"?>
 <w:hdr xmlns:wpc="http://schemas.microsoft.com/office/word/2010/wordprocessingCanvas" xmlns:cx="http://schemas.microsoft.com/office/drawing/2014/chartex" xmlns:cx1="http://schemas.microsoft.com/office/drawing/2015/9/8/chartex" xmlns:cx2="http://schemas.microsoft.com/office/drawing/2015/10/21/chartex" xmlns:cx3="http://schemas.microsoft.com/office/drawing/2016/5/9/chartex" xmlns:cx4="http://schemas.microsoft.com/office/drawing/2016/5/10/chartex" xmlns:cx5="http://schemas.microsoft.com/office/drawing/2016/5/11/chartex" xmlns:cx6="http://schemas.microsoft.com/office/drawing/2016/5/12/chartex" xmlns:cx7="http://schemas.microsoft.com/office/drawing/2016/5/13/chartex" xmlns:cx8="http://schemas.microsoft.com/office/drawing/2016/5/14/chartex" xmlns:mc="http://schemas.openxmlformats.org/markup-compatibility/2006" xmlns:aink="http://schemas.microsoft.com/office/drawing/2016/ink" xmlns:am3d="http://schemas.microsoft.com/office/drawing/2017/model3d" xmlns:o="urn:schemas-microsoft-com:office:office" xmlns:oel="http://schemas.microsoft.com/office/2019/extlst" xmlns:r="http://schemas.openxmlformats.org/officeDocument/2006/relationships" xmlns:m="http://schemas.openxmlformats.org/officeDocument/2006/math" xmlns:v="urn:schemas-microsoft-com:vml" xmlns:wp14="http://schemas.microsoft.com/office/word/2010/wordprocessingDrawing" xmlns:wp="http://schemas.openxmlformats.org/drawingml/2006/wordprocessingDrawing" xmlns:w10="urn:schemas-microsoft-com:office:word" xmlns:w="http://schemas.openxmlformats.org/wordprocessingml/2006/main" xmlns:w14="http://schemas.microsoft.com/office/word/2010/wordml" xmlns:w15="http://schemas.microsoft.com/office/word/2012/wordml" xmlns:w16cex="http://schemas.microsoft.com/office/word/2018/wordml/cex" xmlns:w16cid="http://schemas.microsoft.com/office/word/2016/wordml/cid" xmlns:w16="http://schemas.microsoft.com/office/word/2018/wordml" xmlns:w16sdtdh="http://schemas.microsoft.com/office/word/2020/wordml/sdtdatahash" xmlns:w16se="http://schemas.microsoft.com/office/word/2015/wordml/symex" xmlns:wpg="http://schemas.microsoft.com/office/word/2010/wordprocessingGroup" xmlns:wpi="http://schemas.microsoft.com/office/word/2010/wordprocessingInk" xmlns:wne="http://schemas.microsoft.com/office/word/2006/wordml" xmlns:wps="http://schemas.microsoft.com/office/word/2010/wordprocessingShape" mc:Ignorable="w14 w15 w16se w16cid w16 w16cex w16sdtdh wp14">
   <w:p>
     <w:pPr>
@@ -4118,28 +3320,18 @@
         <w:sz w:val="28"/>
         <w:szCs w:val="28"/>
       </w:rPr>
-      <w:t>Transaction # {</w:t>
+      <w:t>Transaction # {d.paymentInfo.transactionId}</w:t>
     </w:r>
-    <w:proofErr w:type="spellStart"/>
-    <w:proofErr w:type="gramStart"/>
-    <w:r>
-      <w:rPr>
-        <w:rFonts w:ascii="BC Sans" w:eastAsia="BC Sans" w:hAnsi="BC Sans" w:cs="BC Sans"/>
-        <w:sz w:val="28"/>
-        <w:szCs w:val="28"/>
-      </w:rPr>
-      <w:t>d.paymentInfo.transactionId</w:t>
-    </w:r>
-    <w:proofErr w:type="spellEnd"/>
-    <w:proofErr w:type="gramEnd"/>
-    <w:r>
-      <w:rPr>
-        <w:rFonts w:ascii="BC Sans" w:eastAsia="BC Sans" w:hAnsi="BC Sans" w:cs="BC Sans"/>
-        <w:sz w:val="28"/>
-        <w:szCs w:val="28"/>
-      </w:rPr>
-      <w:t>}</w:t>
-    </w:r>
+  </w:p>
+</w:hdr>
+</file>
+
+<file path=word/header3.xml><?xml version="1.0" encoding="utf-8"?>
+<w:hdr xmlns:wpc="http://schemas.microsoft.com/office/word/2010/wordprocessingCanvas" xmlns:cx="http://schemas.microsoft.com/office/drawing/2014/chartex" xmlns:cx1="http://schemas.microsoft.com/office/drawing/2015/9/8/chartex" xmlns:cx2="http://schemas.microsoft.com/office/drawing/2015/10/21/chartex" xmlns:cx3="http://schemas.microsoft.com/office/drawing/2016/5/9/chartex" xmlns:cx4="http://schemas.microsoft.com/office/drawing/2016/5/10/chartex" xmlns:cx5="http://schemas.microsoft.com/office/drawing/2016/5/11/chartex" xmlns:cx6="http://schemas.microsoft.com/office/drawing/2016/5/12/chartex" xmlns:cx7="http://schemas.microsoft.com/office/drawing/2016/5/13/chartex" xmlns:cx8="http://schemas.microsoft.com/office/drawing/2016/5/14/chartex" xmlns:mc="http://schemas.openxmlformats.org/markup-compatibility/2006" xmlns:aink="http://schemas.microsoft.com/office/drawing/2016/ink" xmlns:am3d="http://schemas.microsoft.com/office/drawing/2017/model3d" xmlns:o="urn:schemas-microsoft-com:office:office" xmlns:oel="http://schemas.microsoft.com/office/2019/extlst" xmlns:r="http://schemas.openxmlformats.org/officeDocument/2006/relationships" xmlns:m="http://schemas.openxmlformats.org/officeDocument/2006/math" xmlns:v="urn:schemas-microsoft-com:vml" xmlns:wp14="http://schemas.microsoft.com/office/word/2010/wordprocessingDrawing" xmlns:wp="http://schemas.openxmlformats.org/drawingml/2006/wordprocessingDrawing" xmlns:w10="urn:schemas-microsoft-com:office:word" xmlns:w="http://schemas.openxmlformats.org/wordprocessingml/2006/main" xmlns:w14="http://schemas.microsoft.com/office/word/2010/wordml" xmlns:w15="http://schemas.microsoft.com/office/word/2012/wordml" xmlns:w16cex="http://schemas.microsoft.com/office/word/2018/wordml/cex" xmlns:w16cid="http://schemas.microsoft.com/office/word/2016/wordml/cid" xmlns:w16="http://schemas.microsoft.com/office/word/2018/wordml" xmlns:w16sdtdh="http://schemas.microsoft.com/office/word/2020/wordml/sdtdatahash" xmlns:w16se="http://schemas.microsoft.com/office/word/2015/wordml/symex" xmlns:wpg="http://schemas.microsoft.com/office/word/2010/wordprocessingGroup" xmlns:wpi="http://schemas.microsoft.com/office/word/2010/wordprocessingInk" xmlns:wne="http://schemas.microsoft.com/office/word/2006/wordml" xmlns:wps="http://schemas.microsoft.com/office/word/2010/wordprocessingShape" mc:Ignorable="w14 w15 w16se w16cid w16 w16cex w16sdtdh wp14">
+  <w:p>
+    <w:pPr>
+      <w:pStyle w:val="Header"/>
+    </w:pPr>
   </w:p>
 </w:hdr>
 </file>

</xml_diff>

<commit_message>
Adjusted invoice template to account for better trakcing of previous amount paid for revised fees. WIP Testing in dev + code clean after confirmation in dev
</commit_message>
<xml_diff>
--- a/request-management-api/request_api/receipt_templates/cfr_fee_payment_receipt_full.docx
+++ b/request-management-api/request_api/receipt_templates/cfr_fee_payment_receipt_full.docx
@@ -2776,6 +2776,96 @@
                 <w:szCs w:val="18"/>
               </w:rPr>
               <w:lastRenderedPageBreak/>
+              <w:t xml:space="preserve">PREVIOUS </w:t>
+            </w:r>
+            <w:r>
+              <w:rPr>
+                <w:rFonts w:ascii="BC Sans" w:eastAsia="BC Sans" w:hAnsi="BC Sans" w:cs="BC Sans"/>
+                <w:b/>
+                <w:color w:val="0A3266"/>
+                <w:sz w:val="18"/>
+                <w:szCs w:val="18"/>
+              </w:rPr>
+              <w:t>AMOUNT PAID:</w:t>
+            </w:r>
+          </w:p>
+          <w:p>
+            <w:pPr>
+              <w:tabs>
+                <w:tab w:val="left" w:pos="5575"/>
+              </w:tabs>
+              <w:rPr>
+                <w:rFonts w:ascii="BC Sans" w:eastAsia="BC Sans" w:hAnsi="BC Sans" w:cs="BC Sans"/>
+                <w:b/>
+                <w:color w:val="0A3266"/>
+                <w:sz w:val="18"/>
+                <w:szCs w:val="18"/>
+              </w:rPr>
+            </w:pPr>
+          </w:p>
+          <w:p>
+            <w:pPr>
+              <w:tabs>
+                <w:tab w:val="left" w:pos="5575"/>
+              </w:tabs>
+              <w:rPr>
+                <w:rFonts w:ascii="BC Sans" w:eastAsia="BC Sans" w:hAnsi="BC Sans" w:cs="BC Sans"/>
+                <w:b/>
+                <w:color w:val="0A3266"/>
+                <w:sz w:val="18"/>
+                <w:szCs w:val="18"/>
+              </w:rPr>
+            </w:pPr>
+          </w:p>
+          <w:p>
+            <w:pPr>
+              <w:tabs>
+                <w:tab w:val="left" w:pos="5575"/>
+              </w:tabs>
+              <w:rPr>
+                <w:rFonts w:ascii="BC Sans" w:eastAsia="BC Sans" w:hAnsi="BC Sans" w:cs="BC Sans"/>
+                <w:b/>
+                <w:color w:val="0A3266"/>
+                <w:sz w:val="18"/>
+                <w:szCs w:val="18"/>
+              </w:rPr>
+            </w:pPr>
+          </w:p>
+          <w:p>
+            <w:pPr>
+              <w:tabs>
+                <w:tab w:val="left" w:pos="5575"/>
+              </w:tabs>
+              <w:rPr>
+                <w:rFonts w:ascii="BC Sans" w:eastAsia="BC Sans" w:hAnsi="BC Sans" w:cs="BC Sans"/>
+                <w:b/>
+                <w:color w:val="0A3266"/>
+                <w:sz w:val="18"/>
+                <w:szCs w:val="18"/>
+              </w:rPr>
+            </w:pPr>
+          </w:p>
+          <w:p>
+            <w:pPr>
+              <w:tabs>
+                <w:tab w:val="left" w:pos="5575"/>
+              </w:tabs>
+              <w:rPr>
+                <w:rFonts w:ascii="BC Sans" w:eastAsia="BC Sans" w:hAnsi="BC Sans" w:cs="BC Sans"/>
+                <w:b/>
+                <w:color w:val="0A3266"/>
+                <w:sz w:val="18"/>
+                <w:szCs w:val="18"/>
+              </w:rPr>
+            </w:pPr>
+            <w:r>
+              <w:rPr>
+                <w:rFonts w:ascii="BC Sans" w:eastAsia="BC Sans" w:hAnsi="BC Sans" w:cs="BC Sans"/>
+                <w:b/>
+                <w:color w:val="0A3266"/>
+                <w:sz w:val="18"/>
+                <w:szCs w:val="18"/>
+              </w:rPr>
               <w:t>AMOUNT PAID:</w:t>
             </w:r>
           </w:p>
@@ -2929,6 +3019,132 @@
                 <w:sz w:val="18"/>
                 <w:szCs w:val="18"/>
               </w:rPr>
+              <w:t>d.previous</w:t>
+            </w:r>
+            <w:proofErr w:type="gramEnd"/>
+            <w:r>
+              <w:rPr>
+                <w:rFonts w:ascii="BC Sans" w:eastAsia="BC Sans" w:hAnsi="BC Sans" w:cs="BC Sans"/>
+                <w:b/>
+                <w:color w:val="0A3266"/>
+                <w:sz w:val="18"/>
+                <w:szCs w:val="18"/>
+              </w:rPr>
+              <w:t>_a</w:t>
+            </w:r>
+            <w:proofErr w:type="spellEnd"/>
+          </w:p>
+          <w:p>
+            <w:pPr>
+              <w:tabs>
+                <w:tab w:val="left" w:pos="5575"/>
+              </w:tabs>
+              <w:rPr>
+                <w:rFonts w:ascii="BC Sans" w:eastAsia="BC Sans" w:hAnsi="BC Sans" w:cs="BC Sans"/>
+                <w:b/>
+                <w:color w:val="0A3266"/>
+                <w:sz w:val="18"/>
+                <w:szCs w:val="18"/>
+              </w:rPr>
+            </w:pPr>
+            <w:proofErr w:type="spellStart"/>
+            <w:r>
+              <w:rPr>
+                <w:rFonts w:ascii="BC Sans" w:eastAsia="BC Sans" w:hAnsi="BC Sans" w:cs="BC Sans"/>
+                <w:b/>
+                <w:color w:val="0A3266"/>
+                <w:sz w:val="18"/>
+                <w:szCs w:val="18"/>
+              </w:rPr>
+              <w:t>mt_paid</w:t>
+            </w:r>
+            <w:proofErr w:type="spellEnd"/>
+            <w:r>
+              <w:rPr>
+                <w:rFonts w:ascii="BC Sans" w:eastAsia="BC Sans" w:hAnsi="BC Sans" w:cs="BC Sans"/>
+                <w:b/>
+                <w:color w:val="0A3266"/>
+                <w:sz w:val="18"/>
+                <w:szCs w:val="18"/>
+              </w:rPr>
+              <w:t>}</w:t>
+            </w:r>
+          </w:p>
+          <w:p>
+            <w:pPr>
+              <w:tabs>
+                <w:tab w:val="left" w:pos="5575"/>
+              </w:tabs>
+              <w:rPr>
+                <w:rFonts w:ascii="BC Sans" w:eastAsia="BC Sans" w:hAnsi="BC Sans" w:cs="BC Sans"/>
+                <w:b/>
+                <w:color w:val="0A3266"/>
+                <w:sz w:val="18"/>
+                <w:szCs w:val="18"/>
+              </w:rPr>
+            </w:pPr>
+          </w:p>
+          <w:p>
+            <w:pPr>
+              <w:tabs>
+                <w:tab w:val="left" w:pos="5575"/>
+              </w:tabs>
+              <w:rPr>
+                <w:rFonts w:ascii="BC Sans" w:eastAsia="BC Sans" w:hAnsi="BC Sans" w:cs="BC Sans"/>
+                <w:b/>
+                <w:color w:val="0A3266"/>
+                <w:sz w:val="18"/>
+                <w:szCs w:val="18"/>
+              </w:rPr>
+            </w:pPr>
+          </w:p>
+          <w:p>
+            <w:pPr>
+              <w:tabs>
+                <w:tab w:val="left" w:pos="5575"/>
+              </w:tabs>
+              <w:rPr>
+                <w:rFonts w:ascii="BC Sans" w:eastAsia="BC Sans" w:hAnsi="BC Sans" w:cs="BC Sans"/>
+                <w:b/>
+                <w:color w:val="0A3266"/>
+                <w:sz w:val="18"/>
+                <w:szCs w:val="18"/>
+              </w:rPr>
+            </w:pPr>
+          </w:p>
+          <w:p>
+            <w:pPr>
+              <w:tabs>
+                <w:tab w:val="left" w:pos="5575"/>
+              </w:tabs>
+              <w:rPr>
+                <w:rFonts w:ascii="BC Sans" w:eastAsia="BC Sans" w:hAnsi="BC Sans" w:cs="BC Sans"/>
+                <w:b/>
+                <w:color w:val="0A3266"/>
+                <w:sz w:val="18"/>
+                <w:szCs w:val="18"/>
+              </w:rPr>
+            </w:pPr>
+            <w:r>
+              <w:rPr>
+                <w:rFonts w:ascii="BC Sans" w:eastAsia="BC Sans" w:hAnsi="BC Sans" w:cs="BC Sans"/>
+                <w:b/>
+                <w:color w:val="0A3266"/>
+                <w:sz w:val="18"/>
+                <w:szCs w:val="18"/>
+              </w:rPr>
+              <w:t>${</w:t>
+            </w:r>
+            <w:proofErr w:type="spellStart"/>
+            <w:proofErr w:type="gramStart"/>
+            <w:r>
+              <w:rPr>
+                <w:rFonts w:ascii="BC Sans" w:eastAsia="BC Sans" w:hAnsi="BC Sans" w:cs="BC Sans"/>
+                <w:b/>
+                <w:color w:val="0A3266"/>
+                <w:sz w:val="18"/>
+                <w:szCs w:val="18"/>
+              </w:rPr>
               <w:t>d.cfrfee</w:t>
             </w:r>
             <w:proofErr w:type="gramEnd"/>
@@ -2940,7 +3156,17 @@
                 <w:sz w:val="18"/>
                 <w:szCs w:val="18"/>
               </w:rPr>
-              <w:t>.feedata.amountpaid</w:t>
+              <w:t>.feedata</w:t>
+            </w:r>
+            <w:r>
+              <w:rPr>
+                <w:rFonts w:ascii="BC Sans" w:eastAsia="BC Sans" w:hAnsi="BC Sans" w:cs="BC Sans"/>
+                <w:b/>
+                <w:color w:val="0A3266"/>
+                <w:sz w:val="18"/>
+                <w:szCs w:val="18"/>
+              </w:rPr>
+              <w:t>.paidamount</w:t>
             </w:r>
             <w:proofErr w:type="spellEnd"/>
             <w:r>

</xml_diff>

<commit_message>
Added spaces to invoice lines + formatted previoiusly paid amt dollar value + adjusted filename so that only alphatnumeric values are present
</commit_message>
<xml_diff>
--- a/request-management-api/request_api/receipt_templates/cfr_fee_payment_receipt_full.docx
+++ b/request-management-api/request_api/receipt_templates/cfr_fee_payment_receipt_full.docx
@@ -784,19 +784,8 @@
                 <w:sz w:val="18"/>
                 <w:szCs w:val="18"/>
               </w:rPr>
-              <w:t xml:space="preserve">Locating &amp; </w:t>
-            </w:r>
-            <w:proofErr w:type="gramStart"/>
-            <w:r>
-              <w:rPr>
-                <w:rFonts w:ascii="BC Sans" w:eastAsia="BC Sans" w:hAnsi="BC Sans" w:cs="BC Sans"/>
-                <w:color w:val="000000"/>
-                <w:sz w:val="18"/>
-                <w:szCs w:val="18"/>
-              </w:rPr>
-              <w:t>Retrieving</w:t>
-            </w:r>
-            <w:proofErr w:type="gramEnd"/>
+              <w:t>Locating &amp; Retrieving</w:t>
+            </w:r>
           </w:p>
         </w:tc>
         <w:tc>
@@ -827,7 +816,6 @@
               <w:t>{</w:t>
             </w:r>
             <w:proofErr w:type="spellStart"/>
-            <w:proofErr w:type="gramStart"/>
             <w:r>
               <w:rPr>
                 <w:rFonts w:ascii="BC Sans" w:eastAsia="BC Sans" w:hAnsi="BC Sans" w:cs="BC Sans"/>
@@ -846,7 +834,6 @@
               </w:rPr>
               <w:t>cfrfee</w:t>
             </w:r>
-            <w:proofErr w:type="gramEnd"/>
             <w:r>
               <w:rPr>
                 <w:rFonts w:ascii="BC Sans" w:eastAsia="BC Sans" w:hAnsi="BC Sans" w:cs="BC Sans"/>
@@ -915,7 +902,6 @@
                 <w:szCs w:val="18"/>
               </w:rPr>
             </w:pPr>
-            <w:proofErr w:type="gramStart"/>
             <w:r>
               <w:rPr>
                 <w:rFonts w:ascii="BC Sans" w:eastAsia="BC Sans" w:hAnsi="BC Sans" w:cs="BC Sans"/>
@@ -951,17 +937,7 @@
                 <w:sz w:val="18"/>
                 <w:szCs w:val="18"/>
               </w:rPr>
-              <w:t>d</w:t>
-            </w:r>
-            <w:proofErr w:type="gramEnd"/>
-            <w:r>
-              <w:rPr>
-                <w:rFonts w:ascii="BC Sans" w:eastAsia="BC Sans" w:hAnsi="BC Sans" w:cs="BC Sans"/>
-                <w:color w:val="000000"/>
-                <w:sz w:val="18"/>
-                <w:szCs w:val="18"/>
-              </w:rPr>
-              <w:t>.</w:t>
+              <w:t>d.</w:t>
             </w:r>
             <w:r>
               <w:rPr>
@@ -1040,7 +1016,6 @@
                 <w:szCs w:val="18"/>
               </w:rPr>
             </w:pPr>
-            <w:proofErr w:type="gramStart"/>
             <w:r>
               <w:rPr>
                 <w:rFonts w:ascii="BC Sans" w:eastAsia="BC Sans" w:hAnsi="BC Sans" w:cs="BC Sans"/>
@@ -1058,17 +1033,7 @@
                 <w:sz w:val="18"/>
                 <w:szCs w:val="18"/>
               </w:rPr>
-              <w:t>d</w:t>
-            </w:r>
-            <w:proofErr w:type="gramEnd"/>
-            <w:r>
-              <w:rPr>
-                <w:rFonts w:ascii="BC Sans" w:eastAsia="BC Sans" w:hAnsi="BC Sans" w:cs="BC Sans"/>
-                <w:color w:val="000000"/>
-                <w:sz w:val="18"/>
-                <w:szCs w:val="18"/>
-              </w:rPr>
-              <w:t>.waivedAmount:formatN</w:t>
+              <w:t>d.waivedAmount:formatN</w:t>
             </w:r>
             <w:proofErr w:type="spellEnd"/>
             <w:r>
@@ -1100,7 +1065,6 @@
                 <w:szCs w:val="18"/>
               </w:rPr>
             </w:pPr>
-            <w:proofErr w:type="gramStart"/>
             <w:r>
               <w:rPr>
                 <w:rFonts w:ascii="BC Sans" w:eastAsia="BC Sans" w:hAnsi="BC Sans" w:cs="BC Sans"/>
@@ -1117,17 +1081,7 @@
                 <w:sz w:val="18"/>
                 <w:szCs w:val="18"/>
               </w:rPr>
-              <w:t xml:space="preserve"> d</w:t>
-            </w:r>
-            <w:proofErr w:type="gramEnd"/>
-            <w:r>
-              <w:rPr>
-                <w:rFonts w:ascii="BC Sans" w:eastAsia="BC Sans" w:hAnsi="BC Sans" w:cs="BC Sans"/>
-                <w:color w:val="000000"/>
-                <w:sz w:val="18"/>
-                <w:szCs w:val="18"/>
-              </w:rPr>
-              <w:t>.</w:t>
+              <w:t xml:space="preserve"> d.</w:t>
             </w:r>
             <w:r>
               <w:rPr>
@@ -1282,7 +1236,6 @@
               <w:t>{</w:t>
             </w:r>
             <w:proofErr w:type="spellStart"/>
-            <w:proofErr w:type="gramStart"/>
             <w:r>
               <w:rPr>
                 <w:rFonts w:ascii="BC Sans" w:eastAsia="BC Sans" w:hAnsi="BC Sans" w:cs="BC Sans"/>
@@ -1301,7 +1254,6 @@
               </w:rPr>
               <w:t>cfrfee</w:t>
             </w:r>
-            <w:proofErr w:type="gramEnd"/>
             <w:r>
               <w:rPr>
                 <w:rFonts w:ascii="BC Sans" w:eastAsia="BC Sans" w:hAnsi="BC Sans" w:cs="BC Sans"/>
@@ -1380,7 +1332,6 @@
               <w:t>${</w:t>
             </w:r>
             <w:proofErr w:type="spellStart"/>
-            <w:proofErr w:type="gramStart"/>
             <w:r>
               <w:rPr>
                 <w:rFonts w:ascii="BC Sans" w:eastAsia="BC Sans" w:hAnsi="BC Sans" w:cs="BC Sans"/>
@@ -1399,7 +1350,6 @@
               </w:rPr>
               <w:t>cfrfee</w:t>
             </w:r>
-            <w:proofErr w:type="gramEnd"/>
             <w:r>
               <w:rPr>
                 <w:rFonts w:ascii="BC Sans" w:eastAsia="BC Sans" w:hAnsi="BC Sans" w:cs="BC Sans"/>
@@ -1420,7 +1370,6 @@
               <w:t xml:space="preserve">. </w:t>
             </w:r>
             <w:proofErr w:type="spellStart"/>
-            <w:proofErr w:type="gramStart"/>
             <w:r>
               <w:rPr>
                 <w:rFonts w:ascii="BC Sans" w:eastAsia="BC Sans" w:hAnsi="BC Sans" w:cs="BC Sans"/>
@@ -1431,7 +1380,6 @@
               <w:t>estimatedproducinghrs:mul</w:t>
             </w:r>
             <w:proofErr w:type="spellEnd"/>
-            <w:proofErr w:type="gramEnd"/>
             <w:r>
               <w:rPr>
                 <w:rFonts w:ascii="BC Sans" w:eastAsia="BC Sans" w:hAnsi="BC Sans" w:cs="BC Sans"/>
@@ -1520,7 +1468,6 @@
               <w:t>${</w:t>
             </w:r>
             <w:proofErr w:type="spellStart"/>
-            <w:proofErr w:type="gramStart"/>
             <w:r>
               <w:rPr>
                 <w:rFonts w:ascii="BC Sans" w:eastAsia="BC Sans" w:hAnsi="BC Sans" w:cs="BC Sans"/>
@@ -1539,7 +1486,6 @@
               </w:rPr>
               <w:t>cfrfee</w:t>
             </w:r>
-            <w:proofErr w:type="gramEnd"/>
             <w:r>
               <w:rPr>
                 <w:rFonts w:ascii="BC Sans" w:eastAsia="BC Sans" w:hAnsi="BC Sans" w:cs="BC Sans"/>
@@ -1560,7 +1506,6 @@
               <w:t xml:space="preserve">. </w:t>
             </w:r>
             <w:proofErr w:type="spellStart"/>
-            <w:proofErr w:type="gramStart"/>
             <w:r>
               <w:rPr>
                 <w:rFonts w:ascii="BC Sans" w:eastAsia="BC Sans" w:hAnsi="BC Sans" w:cs="BC Sans"/>
@@ -1571,7 +1516,6 @@
               <w:t>estimatedproducinghrs:mul</w:t>
             </w:r>
             <w:proofErr w:type="spellEnd"/>
-            <w:proofErr w:type="gramEnd"/>
             <w:r>
               <w:rPr>
                 <w:rFonts w:ascii="BC Sans" w:eastAsia="BC Sans" w:hAnsi="BC Sans" w:cs="BC Sans"/>
@@ -1664,7 +1608,6 @@
               <w:t>{</w:t>
             </w:r>
             <w:proofErr w:type="spellStart"/>
-            <w:proofErr w:type="gramStart"/>
             <w:r>
               <w:rPr>
                 <w:rFonts w:ascii="BC Sans" w:eastAsia="BC Sans" w:hAnsi="BC Sans" w:cs="BC Sans"/>
@@ -1683,7 +1626,6 @@
               </w:rPr>
               <w:t>cfrfee</w:t>
             </w:r>
-            <w:proofErr w:type="gramEnd"/>
             <w:r>
               <w:rPr>
                 <w:rFonts w:ascii="BC Sans" w:eastAsia="BC Sans" w:hAnsi="BC Sans" w:cs="BC Sans"/>
@@ -1711,7 +1653,6 @@
               <w:t xml:space="preserve"> </w:t>
             </w:r>
             <w:proofErr w:type="spellStart"/>
-            <w:proofErr w:type="gramStart"/>
             <w:r>
               <w:rPr>
                 <w:rFonts w:ascii="BC Sans" w:eastAsia="BC Sans" w:hAnsi="BC Sans" w:cs="BC Sans"/>
@@ -1722,7 +1663,6 @@
               <w:t>estimatediaopreparinghrs:add</w:t>
             </w:r>
             <w:proofErr w:type="spellEnd"/>
-            <w:proofErr w:type="gramEnd"/>
             <w:r>
               <w:rPr>
                 <w:rFonts w:ascii="BC Sans" w:eastAsia="BC Sans" w:hAnsi="BC Sans" w:cs="BC Sans"/>
@@ -1801,7 +1741,6 @@
                 <w:szCs w:val="18"/>
               </w:rPr>
             </w:pPr>
-            <w:proofErr w:type="gramStart"/>
             <w:r>
               <w:rPr>
                 <w:rFonts w:ascii="BC Sans" w:eastAsia="BC Sans" w:hAnsi="BC Sans" w:cs="BC Sans"/>
@@ -1819,9 +1758,27 @@
                 <w:sz w:val="18"/>
                 <w:szCs w:val="18"/>
               </w:rPr>
-              <w:t>d</w:t>
-            </w:r>
-            <w:proofErr w:type="gramEnd"/>
+              <w:t>d.</w:t>
+            </w:r>
+            <w:r>
+              <w:rPr>
+                <w:rFonts w:ascii="BC Sans" w:eastAsia="BC Sans" w:hAnsi="BC Sans" w:cs="BC Sans"/>
+                <w:color w:val="000000"/>
+                <w:sz w:val="18"/>
+                <w:szCs w:val="18"/>
+              </w:rPr>
+              <w:t>cfrfee</w:t>
+            </w:r>
+            <w:r>
+              <w:rPr>
+                <w:rFonts w:ascii="BC Sans" w:eastAsia="BC Sans" w:hAnsi="BC Sans" w:cs="BC Sans"/>
+                <w:color w:val="000000"/>
+                <w:sz w:val="18"/>
+                <w:szCs w:val="18"/>
+              </w:rPr>
+              <w:t>.feedata</w:t>
+            </w:r>
+            <w:proofErr w:type="spellEnd"/>
             <w:r>
               <w:rPr>
                 <w:rFonts w:ascii="BC Sans" w:eastAsia="BC Sans" w:hAnsi="BC Sans" w:cs="BC Sans"/>
@@ -1833,58 +1790,19 @@
             </w:r>
             <w:r>
               <w:rPr>
-                <w:rFonts w:ascii="BC Sans" w:eastAsia="BC Sans" w:hAnsi="BC Sans" w:cs="BC Sans"/>
-                <w:color w:val="000000"/>
-                <w:sz w:val="18"/>
-                <w:szCs w:val="18"/>
-              </w:rPr>
-              <w:t>cfrfee</w:t>
-            </w:r>
-            <w:r>
-              <w:rPr>
-                <w:rFonts w:ascii="BC Sans" w:eastAsia="BC Sans" w:hAnsi="BC Sans" w:cs="BC Sans"/>
-                <w:color w:val="000000"/>
-                <w:sz w:val="18"/>
-                <w:szCs w:val="18"/>
-              </w:rPr>
-              <w:t>.feedata</w:t>
-            </w:r>
-            <w:proofErr w:type="spellEnd"/>
-            <w:r>
-              <w:rPr>
-                <w:rFonts w:ascii="BC Sans" w:eastAsia="BC Sans" w:hAnsi="BC Sans" w:cs="BC Sans"/>
-                <w:color w:val="000000"/>
-                <w:sz w:val="18"/>
-                <w:szCs w:val="18"/>
-              </w:rPr>
-              <w:t>.</w:t>
-            </w:r>
-            <w:r>
-              <w:rPr>
                 <w:sz w:val="18"/>
                 <w:szCs w:val="18"/>
               </w:rPr>
               <w:t xml:space="preserve"> </w:t>
             </w:r>
-            <w:proofErr w:type="gramStart"/>
-            <w:r>
-              <w:rPr>
-                <w:rFonts w:ascii="BC Sans" w:eastAsia="BC Sans" w:hAnsi="BC Sans" w:cs="BC Sans"/>
-                <w:color w:val="000000"/>
-                <w:sz w:val="18"/>
-                <w:szCs w:val="18"/>
-              </w:rPr>
-              <w:t>estimatediaopreparinghrs:add</w:t>
-            </w:r>
-            <w:proofErr w:type="gramEnd"/>
-            <w:r>
-              <w:rPr>
-                <w:rFonts w:ascii="BC Sans" w:eastAsia="BC Sans" w:hAnsi="BC Sans" w:cs="BC Sans"/>
-                <w:color w:val="000000"/>
-                <w:sz w:val="18"/>
-                <w:szCs w:val="18"/>
-              </w:rPr>
-              <w:t>(.estimatedministrypreparinghrs):mul(30):formatN(2)}</w:t>
+            <w:r>
+              <w:rPr>
+                <w:rFonts w:ascii="BC Sans" w:eastAsia="BC Sans" w:hAnsi="BC Sans" w:cs="BC Sans"/>
+                <w:color w:val="000000"/>
+                <w:sz w:val="18"/>
+                <w:szCs w:val="18"/>
+              </w:rPr>
+              <w:t>estimatediaopreparinghrs:add(.estimatedministrypreparinghrs):mul(30):formatN(2)}</w:t>
             </w:r>
           </w:p>
         </w:tc>
@@ -1935,7 +1853,6 @@
                 <w:szCs w:val="18"/>
               </w:rPr>
             </w:pPr>
-            <w:proofErr w:type="gramStart"/>
             <w:r>
               <w:rPr>
                 <w:rFonts w:ascii="BC Sans" w:eastAsia="BC Sans" w:hAnsi="BC Sans" w:cs="BC Sans"/>
@@ -1953,9 +1870,27 @@
                 <w:sz w:val="18"/>
                 <w:szCs w:val="18"/>
               </w:rPr>
-              <w:t>d</w:t>
-            </w:r>
-            <w:proofErr w:type="gramEnd"/>
+              <w:t>d.</w:t>
+            </w:r>
+            <w:r>
+              <w:rPr>
+                <w:rFonts w:ascii="BC Sans" w:eastAsia="BC Sans" w:hAnsi="BC Sans" w:cs="BC Sans"/>
+                <w:color w:val="000000"/>
+                <w:sz w:val="18"/>
+                <w:szCs w:val="18"/>
+              </w:rPr>
+              <w:t>cfrfee</w:t>
+            </w:r>
+            <w:r>
+              <w:rPr>
+                <w:rFonts w:ascii="BC Sans" w:eastAsia="BC Sans" w:hAnsi="BC Sans" w:cs="BC Sans"/>
+                <w:color w:val="000000"/>
+                <w:sz w:val="18"/>
+                <w:szCs w:val="18"/>
+              </w:rPr>
+              <w:t>.feedata</w:t>
+            </w:r>
+            <w:proofErr w:type="spellEnd"/>
             <w:r>
               <w:rPr>
                 <w:rFonts w:ascii="BC Sans" w:eastAsia="BC Sans" w:hAnsi="BC Sans" w:cs="BC Sans"/>
@@ -1967,58 +1902,19 @@
             </w:r>
             <w:r>
               <w:rPr>
-                <w:rFonts w:ascii="BC Sans" w:eastAsia="BC Sans" w:hAnsi="BC Sans" w:cs="BC Sans"/>
-                <w:color w:val="000000"/>
-                <w:sz w:val="18"/>
-                <w:szCs w:val="18"/>
-              </w:rPr>
-              <w:t>cfrfee</w:t>
-            </w:r>
-            <w:r>
-              <w:rPr>
-                <w:rFonts w:ascii="BC Sans" w:eastAsia="BC Sans" w:hAnsi="BC Sans" w:cs="BC Sans"/>
-                <w:color w:val="000000"/>
-                <w:sz w:val="18"/>
-                <w:szCs w:val="18"/>
-              </w:rPr>
-              <w:t>.feedata</w:t>
-            </w:r>
-            <w:proofErr w:type="spellEnd"/>
-            <w:r>
-              <w:rPr>
-                <w:rFonts w:ascii="BC Sans" w:eastAsia="BC Sans" w:hAnsi="BC Sans" w:cs="BC Sans"/>
-                <w:color w:val="000000"/>
-                <w:sz w:val="18"/>
-                <w:szCs w:val="18"/>
-              </w:rPr>
-              <w:t>.</w:t>
-            </w:r>
-            <w:r>
-              <w:rPr>
                 <w:sz w:val="18"/>
                 <w:szCs w:val="18"/>
               </w:rPr>
               <w:t xml:space="preserve"> </w:t>
             </w:r>
-            <w:proofErr w:type="gramStart"/>
-            <w:r>
-              <w:rPr>
-                <w:rFonts w:ascii="BC Sans" w:eastAsia="BC Sans" w:hAnsi="BC Sans" w:cs="BC Sans"/>
-                <w:color w:val="000000"/>
-                <w:sz w:val="18"/>
-                <w:szCs w:val="18"/>
-              </w:rPr>
-              <w:t>estimatediaopreparinghrs:add</w:t>
-            </w:r>
-            <w:proofErr w:type="gramEnd"/>
-            <w:r>
-              <w:rPr>
-                <w:rFonts w:ascii="BC Sans" w:eastAsia="BC Sans" w:hAnsi="BC Sans" w:cs="BC Sans"/>
-                <w:color w:val="000000"/>
-                <w:sz w:val="18"/>
-                <w:szCs w:val="18"/>
-              </w:rPr>
-              <w:t>(.estimatedministrypreparinghrs):mul(30):formatN(2)}</w:t>
+            <w:r>
+              <w:rPr>
+                <w:rFonts w:ascii="BC Sans" w:eastAsia="BC Sans" w:hAnsi="BC Sans" w:cs="BC Sans"/>
+                <w:color w:val="000000"/>
+                <w:sz w:val="18"/>
+                <w:szCs w:val="18"/>
+              </w:rPr>
+              <w:t>estimatediaopreparinghrs:add(.estimatedministrypreparinghrs):mul(30):formatN(2)}</w:t>
             </w:r>
           </w:p>
         </w:tc>
@@ -2083,7 +1979,6 @@
               <w:t>{</w:t>
             </w:r>
             <w:proofErr w:type="spellStart"/>
-            <w:proofErr w:type="gramStart"/>
             <w:r>
               <w:rPr>
                 <w:rFonts w:ascii="BC Sans" w:eastAsia="BC Sans" w:hAnsi="BC Sans" w:cs="BC Sans"/>
@@ -2102,7 +1997,6 @@
               </w:rPr>
               <w:t>cfrfee</w:t>
             </w:r>
-            <w:proofErr w:type="gramEnd"/>
             <w:r>
               <w:rPr>
                 <w:rFonts w:ascii="BC Sans" w:eastAsia="BC Sans" w:hAnsi="BC Sans" w:cs="BC Sans"/>
@@ -2208,7 +2102,6 @@
               <w:t>${</w:t>
             </w:r>
             <w:proofErr w:type="spellStart"/>
-            <w:proofErr w:type="gramStart"/>
             <w:r>
               <w:rPr>
                 <w:rFonts w:ascii="BC Sans" w:eastAsia="BC Sans" w:hAnsi="BC Sans" w:cs="BC Sans"/>
@@ -2227,7 +2120,6 @@
               </w:rPr>
               <w:t>cfrfee</w:t>
             </w:r>
-            <w:proofErr w:type="gramEnd"/>
             <w:r>
               <w:rPr>
                 <w:rFonts w:ascii="BC Sans" w:eastAsia="BC Sans" w:hAnsi="BC Sans" w:cs="BC Sans"/>
@@ -2248,7 +2140,6 @@
               <w:t xml:space="preserve">. </w:t>
             </w:r>
             <w:proofErr w:type="spellStart"/>
-            <w:proofErr w:type="gramStart"/>
             <w:r>
               <w:rPr>
                 <w:rFonts w:ascii="BC Sans" w:eastAsia="BC Sans" w:hAnsi="BC Sans" w:cs="BC Sans"/>
@@ -2268,7 +2159,6 @@
               <w:t>:mul</w:t>
             </w:r>
             <w:proofErr w:type="spellEnd"/>
-            <w:proofErr w:type="gramEnd"/>
             <w:r>
               <w:rPr>
                 <w:rFonts w:ascii="BC Sans" w:eastAsia="BC Sans" w:hAnsi="BC Sans" w:cs="BC Sans"/>
@@ -2375,7 +2265,6 @@
               <w:t>${</w:t>
             </w:r>
             <w:proofErr w:type="spellStart"/>
-            <w:proofErr w:type="gramStart"/>
             <w:r>
               <w:rPr>
                 <w:rFonts w:ascii="BC Sans" w:eastAsia="BC Sans" w:hAnsi="BC Sans" w:cs="BC Sans"/>
@@ -2394,7 +2283,6 @@
               </w:rPr>
               <w:t>cfrfee</w:t>
             </w:r>
-            <w:proofErr w:type="gramEnd"/>
             <w:r>
               <w:rPr>
                 <w:rFonts w:ascii="BC Sans" w:eastAsia="BC Sans" w:hAnsi="BC Sans" w:cs="BC Sans"/>
@@ -2415,7 +2303,6 @@
               <w:t xml:space="preserve">. </w:t>
             </w:r>
             <w:proofErr w:type="spellStart"/>
-            <w:proofErr w:type="gramStart"/>
             <w:r>
               <w:rPr>
                 <w:rFonts w:ascii="BC Sans" w:eastAsia="BC Sans" w:hAnsi="BC Sans" w:cs="BC Sans"/>
@@ -2435,7 +2322,6 @@
               <w:t>:mul</w:t>
             </w:r>
             <w:proofErr w:type="spellEnd"/>
-            <w:proofErr w:type="gramEnd"/>
             <w:r>
               <w:rPr>
                 <w:rFonts w:ascii="BC Sans" w:eastAsia="BC Sans" w:hAnsi="BC Sans" w:cs="BC Sans"/>
@@ -2685,7 +2571,6 @@
               <w:t>${</w:t>
             </w:r>
             <w:proofErr w:type="spellStart"/>
-            <w:proofErr w:type="gramStart"/>
             <w:r>
               <w:rPr>
                 <w:rFonts w:ascii="BC Sans" w:eastAsia="BC Sans" w:hAnsi="BC Sans" w:cs="BC Sans"/>
@@ -2706,7 +2591,6 @@
               </w:rPr>
               <w:t>cfrfee</w:t>
             </w:r>
-            <w:proofErr w:type="gramEnd"/>
             <w:r>
               <w:rPr>
                 <w:rFonts w:ascii="BC Sans" w:eastAsia="BC Sans" w:hAnsi="BC Sans" w:cs="BC Sans"/>
@@ -2767,7 +2651,12 @@
                 <w:szCs w:val="18"/>
               </w:rPr>
             </w:pPr>
-            <w:r>
+          </w:p>
+          <w:p>
+            <w:pPr>
+              <w:tabs>
+                <w:tab w:val="left" w:pos="5575"/>
+              </w:tabs>
               <w:rPr>
                 <w:rFonts w:ascii="BC Sans" w:eastAsia="BC Sans" w:hAnsi="BC Sans" w:cs="BC Sans"/>
                 <w:b/>
@@ -2775,7 +2664,15 @@
                 <w:sz w:val="18"/>
                 <w:szCs w:val="18"/>
               </w:rPr>
-              <w:lastRenderedPageBreak/>
+            </w:pPr>
+            <w:r>
+              <w:rPr>
+                <w:rFonts w:ascii="BC Sans" w:eastAsia="BC Sans" w:hAnsi="BC Sans" w:cs="BC Sans"/>
+                <w:b/>
+                <w:color w:val="0A3266"/>
+                <w:sz w:val="18"/>
+                <w:szCs w:val="18"/>
+              </w:rPr>
               <w:t xml:space="preserve">PREVIOUS </w:t>
             </w:r>
             <w:r>
@@ -2958,6 +2855,20 @@
             <w:tcW w:w="1399" w:type="dxa"/>
             <w:vAlign w:val="center"/>
           </w:tcPr>
+          <w:p>
+            <w:pPr>
+              <w:tabs>
+                <w:tab w:val="left" w:pos="5575"/>
+              </w:tabs>
+              <w:rPr>
+                <w:rFonts w:ascii="BC Sans" w:eastAsia="BC Sans" w:hAnsi="BC Sans" w:cs="BC Sans"/>
+                <w:b/>
+                <w:color w:val="0A3266"/>
+                <w:sz w:val="18"/>
+                <w:szCs w:val="18"/>
+              </w:rPr>
+            </w:pPr>
+          </w:p>
           <w:p>
             <w:pPr>
               <w:tabs>

</xml_diff>

<commit_message>
invoice spacing adjustment final
</commit_message>
<xml_diff>
--- a/request-management-api/request_api/receipt_templates/cfr_fee_payment_receipt_full.docx
+++ b/request-management-api/request_api/receipt_templates/cfr_fee_payment_receipt_full.docx
@@ -212,7 +212,45 @@
                 <w:sz w:val="18"/>
                 <w:szCs w:val="18"/>
               </w:rPr>
-              <w:t>{d.firstName}  {d.lastName}</w:t>
+              <w:t>{</w:t>
+            </w:r>
+            <w:proofErr w:type="spellStart"/>
+            <w:proofErr w:type="gramStart"/>
+            <w:r>
+              <w:rPr>
+                <w:rFonts w:ascii="BC Sans" w:eastAsia="BC Sans" w:hAnsi="BC Sans" w:cs="BC Sans"/>
+                <w:sz w:val="18"/>
+                <w:szCs w:val="18"/>
+              </w:rPr>
+              <w:t>d.firstName</w:t>
+            </w:r>
+            <w:proofErr w:type="spellEnd"/>
+            <w:proofErr w:type="gramEnd"/>
+            <w:r>
+              <w:rPr>
+                <w:rFonts w:ascii="BC Sans" w:eastAsia="BC Sans" w:hAnsi="BC Sans" w:cs="BC Sans"/>
+                <w:sz w:val="18"/>
+                <w:szCs w:val="18"/>
+              </w:rPr>
+              <w:t>}  {</w:t>
+            </w:r>
+            <w:proofErr w:type="spellStart"/>
+            <w:r>
+              <w:rPr>
+                <w:rFonts w:ascii="BC Sans" w:eastAsia="BC Sans" w:hAnsi="BC Sans" w:cs="BC Sans"/>
+                <w:sz w:val="18"/>
+                <w:szCs w:val="18"/>
+              </w:rPr>
+              <w:t>d.lastName</w:t>
+            </w:r>
+            <w:proofErr w:type="spellEnd"/>
+            <w:r>
+              <w:rPr>
+                <w:rFonts w:ascii="BC Sans" w:eastAsia="BC Sans" w:hAnsi="BC Sans" w:cs="BC Sans"/>
+                <w:sz w:val="18"/>
+                <w:szCs w:val="18"/>
+              </w:rPr>
+              <w:t>}</w:t>
             </w:r>
           </w:p>
         </w:tc>
@@ -321,7 +359,17 @@
                 <w:sz w:val="18"/>
                 <w:szCs w:val="18"/>
               </w:rPr>
-              <w:t>{d.</w:t>
+              <w:t>{</w:t>
+            </w:r>
+            <w:proofErr w:type="spellStart"/>
+            <w:proofErr w:type="gramStart"/>
+            <w:r>
+              <w:rPr>
+                <w:rFonts w:ascii="BC Sans" w:eastAsia="BC Sans" w:hAnsi="BC Sans" w:cs="BC Sans"/>
+                <w:sz w:val="18"/>
+                <w:szCs w:val="18"/>
+              </w:rPr>
+              <w:t>d.</w:t>
             </w:r>
             <w:r>
               <w:rPr>
@@ -331,6 +379,8 @@
               </w:rPr>
               <w:t>paymentInfo.paymentDate</w:t>
             </w:r>
+            <w:proofErr w:type="spellEnd"/>
+            <w:proofErr w:type="gramEnd"/>
             <w:r>
               <w:rPr>
                 <w:rFonts w:ascii="BC Sans" w:eastAsia="BC Sans" w:hAnsi="BC Sans" w:cs="BC Sans"/>
@@ -448,7 +498,27 @@
                 <w:sz w:val="18"/>
                 <w:szCs w:val="18"/>
               </w:rPr>
-              <w:t>{d.axisRequestId}</w:t>
+              <w:t>{</w:t>
+            </w:r>
+            <w:proofErr w:type="spellStart"/>
+            <w:proofErr w:type="gramStart"/>
+            <w:r>
+              <w:rPr>
+                <w:rFonts w:ascii="BC Sans" w:eastAsia="BC Sans" w:hAnsi="BC Sans" w:cs="BC Sans"/>
+                <w:sz w:val="18"/>
+                <w:szCs w:val="18"/>
+              </w:rPr>
+              <w:t>d.axisRequestId</w:t>
+            </w:r>
+            <w:proofErr w:type="spellEnd"/>
+            <w:proofErr w:type="gramEnd"/>
+            <w:r>
+              <w:rPr>
+                <w:rFonts w:ascii="BC Sans" w:eastAsia="BC Sans" w:hAnsi="BC Sans" w:cs="BC Sans"/>
+                <w:sz w:val="18"/>
+                <w:szCs w:val="18"/>
+              </w:rPr>
+              <w:t>}</w:t>
             </w:r>
           </w:p>
         </w:tc>
@@ -714,8 +784,19 @@
                 <w:sz w:val="18"/>
                 <w:szCs w:val="18"/>
               </w:rPr>
-              <w:t>Locating &amp; Retrieving</w:t>
-            </w:r>
+              <w:t xml:space="preserve">Locating &amp; </w:t>
+            </w:r>
+            <w:proofErr w:type="gramStart"/>
+            <w:r>
+              <w:rPr>
+                <w:rFonts w:ascii="BC Sans" w:eastAsia="BC Sans" w:hAnsi="BC Sans" w:cs="BC Sans"/>
+                <w:color w:val="000000"/>
+                <w:sz w:val="18"/>
+                <w:szCs w:val="18"/>
+              </w:rPr>
+              <w:t>Retrieving</w:t>
+            </w:r>
+            <w:proofErr w:type="gramEnd"/>
           </w:p>
         </w:tc>
         <w:tc>
@@ -743,7 +824,18 @@
                 <w:sz w:val="18"/>
                 <w:szCs w:val="18"/>
               </w:rPr>
-              <w:t>{d.</w:t>
+              <w:t>{</w:t>
+            </w:r>
+            <w:proofErr w:type="spellStart"/>
+            <w:proofErr w:type="gramStart"/>
+            <w:r>
+              <w:rPr>
+                <w:rFonts w:ascii="BC Sans" w:eastAsia="BC Sans" w:hAnsi="BC Sans" w:cs="BC Sans"/>
+                <w:color w:val="000000"/>
+                <w:sz w:val="18"/>
+                <w:szCs w:val="18"/>
+              </w:rPr>
+              <w:t>d.</w:t>
             </w:r>
             <w:r>
               <w:rPr>
@@ -754,14 +846,25 @@
               </w:rPr>
               <w:t>cfrfee</w:t>
             </w:r>
-            <w:r>
-              <w:rPr>
-                <w:rFonts w:ascii="BC Sans" w:eastAsia="BC Sans" w:hAnsi="BC Sans" w:cs="BC Sans"/>
-                <w:color w:val="000000"/>
-                <w:sz w:val="18"/>
-                <w:szCs w:val="18"/>
-              </w:rPr>
-              <w:t>.feedata.estimatedlocatinghrs}</w:t>
+            <w:proofErr w:type="gramEnd"/>
+            <w:r>
+              <w:rPr>
+                <w:rFonts w:ascii="BC Sans" w:eastAsia="BC Sans" w:hAnsi="BC Sans" w:cs="BC Sans"/>
+                <w:color w:val="000000"/>
+                <w:sz w:val="18"/>
+                <w:szCs w:val="18"/>
+              </w:rPr>
+              <w:t>.feedata.estimatedlocatinghrs</w:t>
+            </w:r>
+            <w:proofErr w:type="spellEnd"/>
+            <w:r>
+              <w:rPr>
+                <w:rFonts w:ascii="BC Sans" w:eastAsia="BC Sans" w:hAnsi="BC Sans" w:cs="BC Sans"/>
+                <w:color w:val="000000"/>
+                <w:sz w:val="18"/>
+                <w:szCs w:val="18"/>
+              </w:rPr>
+              <w:t>}</w:t>
             </w:r>
           </w:p>
         </w:tc>
@@ -812,6 +915,7 @@
                 <w:szCs w:val="18"/>
               </w:rPr>
             </w:pPr>
+            <w:proofErr w:type="gramStart"/>
             <w:r>
               <w:rPr>
                 <w:rFonts w:ascii="BC Sans" w:eastAsia="BC Sans" w:hAnsi="BC Sans" w:cs="BC Sans"/>
@@ -837,7 +941,27 @@
                 <w:sz w:val="18"/>
                 <w:szCs w:val="18"/>
               </w:rPr>
-              <w:t xml:space="preserve"> d.</w:t>
+              <w:t xml:space="preserve"> </w:t>
+            </w:r>
+            <w:proofErr w:type="spellStart"/>
+            <w:r>
+              <w:rPr>
+                <w:rFonts w:ascii="BC Sans" w:eastAsia="BC Sans" w:hAnsi="BC Sans" w:cs="BC Sans"/>
+                <w:color w:val="000000"/>
+                <w:sz w:val="18"/>
+                <w:szCs w:val="18"/>
+              </w:rPr>
+              <w:t>d</w:t>
+            </w:r>
+            <w:proofErr w:type="gramEnd"/>
+            <w:r>
+              <w:rPr>
+                <w:rFonts w:ascii="BC Sans" w:eastAsia="BC Sans" w:hAnsi="BC Sans" w:cs="BC Sans"/>
+                <w:color w:val="000000"/>
+                <w:sz w:val="18"/>
+                <w:szCs w:val="18"/>
+              </w:rPr>
+              <w:t>.</w:t>
             </w:r>
             <w:r>
               <w:rPr>
@@ -855,7 +979,37 @@
                 <w:sz w:val="18"/>
                 <w:szCs w:val="18"/>
               </w:rPr>
-              <w:t>.feedata.estimatedlocatinghrs:mul(30):formatN(2)</w:t>
+              <w:t>.feedata.estimatedlocatinghrs:mul</w:t>
+            </w:r>
+            <w:proofErr w:type="spellEnd"/>
+            <w:r>
+              <w:rPr>
+                <w:rFonts w:ascii="BC Sans" w:eastAsia="BC Sans" w:hAnsi="BC Sans" w:cs="BC Sans"/>
+                <w:color w:val="000000"/>
+                <w:sz w:val="18"/>
+                <w:szCs w:val="18"/>
+              </w:rPr>
+              <w:t>(30):</w:t>
+            </w:r>
+            <w:proofErr w:type="spellStart"/>
+            <w:r>
+              <w:rPr>
+                <w:rFonts w:ascii="BC Sans" w:eastAsia="BC Sans" w:hAnsi="BC Sans" w:cs="BC Sans"/>
+                <w:color w:val="000000"/>
+                <w:sz w:val="18"/>
+                <w:szCs w:val="18"/>
+              </w:rPr>
+              <w:t>formatN</w:t>
+            </w:r>
+            <w:proofErr w:type="spellEnd"/>
+            <w:r>
+              <w:rPr>
+                <w:rFonts w:ascii="BC Sans" w:eastAsia="BC Sans" w:hAnsi="BC Sans" w:cs="BC Sans"/>
+                <w:color w:val="000000"/>
+                <w:sz w:val="18"/>
+                <w:szCs w:val="18"/>
+              </w:rPr>
+              <w:t>(2)</w:t>
             </w:r>
             <w:r>
               <w:rPr>
@@ -886,14 +1040,45 @@
                 <w:szCs w:val="18"/>
               </w:rPr>
             </w:pPr>
-            <w:r>
-              <w:rPr>
-                <w:rFonts w:ascii="BC Sans" w:eastAsia="BC Sans" w:hAnsi="BC Sans" w:cs="BC Sans"/>
-                <w:color w:val="000000"/>
-                <w:sz w:val="18"/>
-                <w:szCs w:val="18"/>
-              </w:rPr>
-              <w:t>${ d.waivedAmount:formatN(2)}</w:t>
+            <w:proofErr w:type="gramStart"/>
+            <w:r>
+              <w:rPr>
+                <w:rFonts w:ascii="BC Sans" w:eastAsia="BC Sans" w:hAnsi="BC Sans" w:cs="BC Sans"/>
+                <w:color w:val="000000"/>
+                <w:sz w:val="18"/>
+                <w:szCs w:val="18"/>
+              </w:rPr>
+              <w:t xml:space="preserve">${ </w:t>
+            </w:r>
+            <w:proofErr w:type="spellStart"/>
+            <w:r>
+              <w:rPr>
+                <w:rFonts w:ascii="BC Sans" w:eastAsia="BC Sans" w:hAnsi="BC Sans" w:cs="BC Sans"/>
+                <w:color w:val="000000"/>
+                <w:sz w:val="18"/>
+                <w:szCs w:val="18"/>
+              </w:rPr>
+              <w:t>d</w:t>
+            </w:r>
+            <w:proofErr w:type="gramEnd"/>
+            <w:r>
+              <w:rPr>
+                <w:rFonts w:ascii="BC Sans" w:eastAsia="BC Sans" w:hAnsi="BC Sans" w:cs="BC Sans"/>
+                <w:color w:val="000000"/>
+                <w:sz w:val="18"/>
+                <w:szCs w:val="18"/>
+              </w:rPr>
+              <w:t>.waivedAmount:formatN</w:t>
+            </w:r>
+            <w:proofErr w:type="spellEnd"/>
+            <w:r>
+              <w:rPr>
+                <w:rFonts w:ascii="BC Sans" w:eastAsia="BC Sans" w:hAnsi="BC Sans" w:cs="BC Sans"/>
+                <w:color w:val="000000"/>
+                <w:sz w:val="18"/>
+                <w:szCs w:val="18"/>
+              </w:rPr>
+              <w:t>(2)}</w:t>
             </w:r>
           </w:p>
         </w:tc>
@@ -915,6 +1100,7 @@
                 <w:szCs w:val="18"/>
               </w:rPr>
             </w:pPr>
+            <w:proofErr w:type="gramStart"/>
             <w:r>
               <w:rPr>
                 <w:rFonts w:ascii="BC Sans" w:eastAsia="BC Sans" w:hAnsi="BC Sans" w:cs="BC Sans"/>
@@ -931,7 +1117,17 @@
                 <w:sz w:val="18"/>
                 <w:szCs w:val="18"/>
               </w:rPr>
-              <w:t xml:space="preserve"> d.</w:t>
+              <w:t xml:space="preserve"> d</w:t>
+            </w:r>
+            <w:proofErr w:type="gramEnd"/>
+            <w:r>
+              <w:rPr>
+                <w:rFonts w:ascii="BC Sans" w:eastAsia="BC Sans" w:hAnsi="BC Sans" w:cs="BC Sans"/>
+                <w:color w:val="000000"/>
+                <w:sz w:val="18"/>
+                <w:szCs w:val="18"/>
+              </w:rPr>
+              <w:t>.</w:t>
             </w:r>
             <w:r>
               <w:rPr>
@@ -1083,7 +1279,18 @@
                 <w:sz w:val="18"/>
                 <w:szCs w:val="18"/>
               </w:rPr>
-              <w:t>{d.</w:t>
+              <w:t>{</w:t>
+            </w:r>
+            <w:proofErr w:type="spellStart"/>
+            <w:proofErr w:type="gramStart"/>
+            <w:r>
+              <w:rPr>
+                <w:rFonts w:ascii="BC Sans" w:eastAsia="BC Sans" w:hAnsi="BC Sans" w:cs="BC Sans"/>
+                <w:color w:val="000000"/>
+                <w:sz w:val="18"/>
+                <w:szCs w:val="18"/>
+              </w:rPr>
+              <w:t>d.</w:t>
             </w:r>
             <w:r>
               <w:rPr>
@@ -1094,14 +1301,25 @@
               </w:rPr>
               <w:t>cfrfee</w:t>
             </w:r>
-            <w:r>
-              <w:rPr>
-                <w:rFonts w:ascii="BC Sans" w:eastAsia="BC Sans" w:hAnsi="BC Sans" w:cs="BC Sans"/>
-                <w:color w:val="000000"/>
-                <w:sz w:val="18"/>
-                <w:szCs w:val="18"/>
-              </w:rPr>
-              <w:t>.feedata.estimatedproducinghrs}</w:t>
+            <w:proofErr w:type="gramEnd"/>
+            <w:r>
+              <w:rPr>
+                <w:rFonts w:ascii="BC Sans" w:eastAsia="BC Sans" w:hAnsi="BC Sans" w:cs="BC Sans"/>
+                <w:color w:val="000000"/>
+                <w:sz w:val="18"/>
+                <w:szCs w:val="18"/>
+              </w:rPr>
+              <w:t>.feedata.estimatedproducinghrs</w:t>
+            </w:r>
+            <w:proofErr w:type="spellEnd"/>
+            <w:r>
+              <w:rPr>
+                <w:rFonts w:ascii="BC Sans" w:eastAsia="BC Sans" w:hAnsi="BC Sans" w:cs="BC Sans"/>
+                <w:color w:val="000000"/>
+                <w:sz w:val="18"/>
+                <w:szCs w:val="18"/>
+              </w:rPr>
+              <w:t>}</w:t>
             </w:r>
           </w:p>
         </w:tc>
@@ -1159,7 +1377,18 @@
                 <w:sz w:val="18"/>
                 <w:szCs w:val="18"/>
               </w:rPr>
-              <w:t>${d.</w:t>
+              <w:t>${</w:t>
+            </w:r>
+            <w:proofErr w:type="spellStart"/>
+            <w:proofErr w:type="gramStart"/>
+            <w:r>
+              <w:rPr>
+                <w:rFonts w:ascii="BC Sans" w:eastAsia="BC Sans" w:hAnsi="BC Sans" w:cs="BC Sans"/>
+                <w:color w:val="000000"/>
+                <w:sz w:val="18"/>
+                <w:szCs w:val="18"/>
+              </w:rPr>
+              <w:t>d.</w:t>
             </w:r>
             <w:r>
               <w:rPr>
@@ -1170,14 +1399,67 @@
               </w:rPr>
               <w:t>cfrfee</w:t>
             </w:r>
-            <w:r>
-              <w:rPr>
-                <w:rFonts w:ascii="BC Sans" w:eastAsia="BC Sans" w:hAnsi="BC Sans" w:cs="BC Sans"/>
-                <w:color w:val="000000"/>
-                <w:sz w:val="18"/>
-                <w:szCs w:val="18"/>
-              </w:rPr>
-              <w:t>.feedata. estimatedproducinghrs:mul(30):formatN(2)}</w:t>
+            <w:proofErr w:type="gramEnd"/>
+            <w:r>
+              <w:rPr>
+                <w:rFonts w:ascii="BC Sans" w:eastAsia="BC Sans" w:hAnsi="BC Sans" w:cs="BC Sans"/>
+                <w:color w:val="000000"/>
+                <w:sz w:val="18"/>
+                <w:szCs w:val="18"/>
+              </w:rPr>
+              <w:t>.feedata</w:t>
+            </w:r>
+            <w:proofErr w:type="spellEnd"/>
+            <w:r>
+              <w:rPr>
+                <w:rFonts w:ascii="BC Sans" w:eastAsia="BC Sans" w:hAnsi="BC Sans" w:cs="BC Sans"/>
+                <w:color w:val="000000"/>
+                <w:sz w:val="18"/>
+                <w:szCs w:val="18"/>
+              </w:rPr>
+              <w:t xml:space="preserve">. </w:t>
+            </w:r>
+            <w:proofErr w:type="spellStart"/>
+            <w:proofErr w:type="gramStart"/>
+            <w:r>
+              <w:rPr>
+                <w:rFonts w:ascii="BC Sans" w:eastAsia="BC Sans" w:hAnsi="BC Sans" w:cs="BC Sans"/>
+                <w:color w:val="000000"/>
+                <w:sz w:val="18"/>
+                <w:szCs w:val="18"/>
+              </w:rPr>
+              <w:t>estimatedproducinghrs:mul</w:t>
+            </w:r>
+            <w:proofErr w:type="spellEnd"/>
+            <w:proofErr w:type="gramEnd"/>
+            <w:r>
+              <w:rPr>
+                <w:rFonts w:ascii="BC Sans" w:eastAsia="BC Sans" w:hAnsi="BC Sans" w:cs="BC Sans"/>
+                <w:color w:val="000000"/>
+                <w:sz w:val="18"/>
+                <w:szCs w:val="18"/>
+              </w:rPr>
+              <w:t>(30):</w:t>
+            </w:r>
+            <w:proofErr w:type="spellStart"/>
+            <w:r>
+              <w:rPr>
+                <w:rFonts w:ascii="BC Sans" w:eastAsia="BC Sans" w:hAnsi="BC Sans" w:cs="BC Sans"/>
+                <w:color w:val="000000"/>
+                <w:sz w:val="18"/>
+                <w:szCs w:val="18"/>
+              </w:rPr>
+              <w:t>formatN</w:t>
+            </w:r>
+            <w:proofErr w:type="spellEnd"/>
+            <w:r>
+              <w:rPr>
+                <w:rFonts w:ascii="BC Sans" w:eastAsia="BC Sans" w:hAnsi="BC Sans" w:cs="BC Sans"/>
+                <w:color w:val="000000"/>
+                <w:sz w:val="18"/>
+                <w:szCs w:val="18"/>
+              </w:rPr>
+              <w:t>(2)}</w:t>
             </w:r>
           </w:p>
         </w:tc>
@@ -1235,7 +1517,18 @@
                 <w:sz w:val="18"/>
                 <w:szCs w:val="18"/>
               </w:rPr>
-              <w:t>${d.</w:t>
+              <w:t>${</w:t>
+            </w:r>
+            <w:proofErr w:type="spellStart"/>
+            <w:proofErr w:type="gramStart"/>
+            <w:r>
+              <w:rPr>
+                <w:rFonts w:ascii="BC Sans" w:eastAsia="BC Sans" w:hAnsi="BC Sans" w:cs="BC Sans"/>
+                <w:color w:val="000000"/>
+                <w:sz w:val="18"/>
+                <w:szCs w:val="18"/>
+              </w:rPr>
+              <w:t>d.</w:t>
             </w:r>
             <w:r>
               <w:rPr>
@@ -1246,14 +1539,67 @@
               </w:rPr>
               <w:t>cfrfee</w:t>
             </w:r>
-            <w:r>
-              <w:rPr>
-                <w:rFonts w:ascii="BC Sans" w:eastAsia="BC Sans" w:hAnsi="BC Sans" w:cs="BC Sans"/>
-                <w:color w:val="000000"/>
-                <w:sz w:val="18"/>
-                <w:szCs w:val="18"/>
-              </w:rPr>
-              <w:t>.feedata. estimatedproducinghrs:mul(30):formatN(2)}</w:t>
+            <w:proofErr w:type="gramEnd"/>
+            <w:r>
+              <w:rPr>
+                <w:rFonts w:ascii="BC Sans" w:eastAsia="BC Sans" w:hAnsi="BC Sans" w:cs="BC Sans"/>
+                <w:color w:val="000000"/>
+                <w:sz w:val="18"/>
+                <w:szCs w:val="18"/>
+              </w:rPr>
+              <w:t>.feedata</w:t>
+            </w:r>
+            <w:proofErr w:type="spellEnd"/>
+            <w:r>
+              <w:rPr>
+                <w:rFonts w:ascii="BC Sans" w:eastAsia="BC Sans" w:hAnsi="BC Sans" w:cs="BC Sans"/>
+                <w:color w:val="000000"/>
+                <w:sz w:val="18"/>
+                <w:szCs w:val="18"/>
+              </w:rPr>
+              <w:t xml:space="preserve">. </w:t>
+            </w:r>
+            <w:proofErr w:type="spellStart"/>
+            <w:proofErr w:type="gramStart"/>
+            <w:r>
+              <w:rPr>
+                <w:rFonts w:ascii="BC Sans" w:eastAsia="BC Sans" w:hAnsi="BC Sans" w:cs="BC Sans"/>
+                <w:color w:val="000000"/>
+                <w:sz w:val="18"/>
+                <w:szCs w:val="18"/>
+              </w:rPr>
+              <w:t>estimatedproducinghrs:mul</w:t>
+            </w:r>
+            <w:proofErr w:type="spellEnd"/>
+            <w:proofErr w:type="gramEnd"/>
+            <w:r>
+              <w:rPr>
+                <w:rFonts w:ascii="BC Sans" w:eastAsia="BC Sans" w:hAnsi="BC Sans" w:cs="BC Sans"/>
+                <w:color w:val="000000"/>
+                <w:sz w:val="18"/>
+                <w:szCs w:val="18"/>
+              </w:rPr>
+              <w:t>(30):</w:t>
+            </w:r>
+            <w:proofErr w:type="spellStart"/>
+            <w:r>
+              <w:rPr>
+                <w:rFonts w:ascii="BC Sans" w:eastAsia="BC Sans" w:hAnsi="BC Sans" w:cs="BC Sans"/>
+                <w:color w:val="000000"/>
+                <w:sz w:val="18"/>
+                <w:szCs w:val="18"/>
+              </w:rPr>
+              <w:t>formatN</w:t>
+            </w:r>
+            <w:proofErr w:type="spellEnd"/>
+            <w:r>
+              <w:rPr>
+                <w:rFonts w:ascii="BC Sans" w:eastAsia="BC Sans" w:hAnsi="BC Sans" w:cs="BC Sans"/>
+                <w:color w:val="000000"/>
+                <w:sz w:val="18"/>
+                <w:szCs w:val="18"/>
+              </w:rPr>
+              <w:t>(2)}</w:t>
             </w:r>
           </w:p>
         </w:tc>
@@ -1315,7 +1661,18 @@
                 <w:sz w:val="18"/>
                 <w:szCs w:val="18"/>
               </w:rPr>
-              <w:t>{d.</w:t>
+              <w:t>{</w:t>
+            </w:r>
+            <w:proofErr w:type="spellStart"/>
+            <w:proofErr w:type="gramStart"/>
+            <w:r>
+              <w:rPr>
+                <w:rFonts w:ascii="BC Sans" w:eastAsia="BC Sans" w:hAnsi="BC Sans" w:cs="BC Sans"/>
+                <w:color w:val="000000"/>
+                <w:sz w:val="18"/>
+                <w:szCs w:val="18"/>
+              </w:rPr>
+              <w:t>d.</w:t>
             </w:r>
             <w:r>
               <w:rPr>
@@ -1326,14 +1683,25 @@
               </w:rPr>
               <w:t>cfrfee</w:t>
             </w:r>
-            <w:r>
-              <w:rPr>
-                <w:rFonts w:ascii="BC Sans" w:eastAsia="BC Sans" w:hAnsi="BC Sans" w:cs="BC Sans"/>
-                <w:color w:val="000000"/>
-                <w:sz w:val="18"/>
-                <w:szCs w:val="18"/>
-              </w:rPr>
-              <w:t>.feedata.</w:t>
+            <w:proofErr w:type="gramEnd"/>
+            <w:r>
+              <w:rPr>
+                <w:rFonts w:ascii="BC Sans" w:eastAsia="BC Sans" w:hAnsi="BC Sans" w:cs="BC Sans"/>
+                <w:color w:val="000000"/>
+                <w:sz w:val="18"/>
+                <w:szCs w:val="18"/>
+              </w:rPr>
+              <w:t>.feedata</w:t>
+            </w:r>
+            <w:proofErr w:type="spellEnd"/>
+            <w:r>
+              <w:rPr>
+                <w:rFonts w:ascii="BC Sans" w:eastAsia="BC Sans" w:hAnsi="BC Sans" w:cs="BC Sans"/>
+                <w:color w:val="000000"/>
+                <w:sz w:val="18"/>
+                <w:szCs w:val="18"/>
+              </w:rPr>
+              <w:t>.</w:t>
             </w:r>
             <w:r>
               <w:rPr>
@@ -1342,14 +1710,47 @@
               </w:rPr>
               <w:t xml:space="preserve"> </w:t>
             </w:r>
-            <w:r>
-              <w:rPr>
-                <w:rFonts w:ascii="BC Sans" w:eastAsia="BC Sans" w:hAnsi="BC Sans" w:cs="BC Sans"/>
-                <w:color w:val="000000"/>
-                <w:sz w:val="18"/>
-                <w:szCs w:val="18"/>
-              </w:rPr>
-              <w:t>estimatediaopreparinghrs:add(.estimatedministrypreparinghrs) }</w:t>
+            <w:proofErr w:type="spellStart"/>
+            <w:proofErr w:type="gramStart"/>
+            <w:r>
+              <w:rPr>
+                <w:rFonts w:ascii="BC Sans" w:eastAsia="BC Sans" w:hAnsi="BC Sans" w:cs="BC Sans"/>
+                <w:color w:val="000000"/>
+                <w:sz w:val="18"/>
+                <w:szCs w:val="18"/>
+              </w:rPr>
+              <w:t>estimatediaopreparinghrs:add</w:t>
+            </w:r>
+            <w:proofErr w:type="spellEnd"/>
+            <w:proofErr w:type="gramEnd"/>
+            <w:r>
+              <w:rPr>
+                <w:rFonts w:ascii="BC Sans" w:eastAsia="BC Sans" w:hAnsi="BC Sans" w:cs="BC Sans"/>
+                <w:color w:val="000000"/>
+                <w:sz w:val="18"/>
+                <w:szCs w:val="18"/>
+              </w:rPr>
+              <w:t>(.</w:t>
+            </w:r>
+            <w:proofErr w:type="spellStart"/>
+            <w:r>
+              <w:rPr>
+                <w:rFonts w:ascii="BC Sans" w:eastAsia="BC Sans" w:hAnsi="BC Sans" w:cs="BC Sans"/>
+                <w:color w:val="000000"/>
+                <w:sz w:val="18"/>
+                <w:szCs w:val="18"/>
+              </w:rPr>
+              <w:t>estimatedministrypreparinghrs</w:t>
+            </w:r>
+            <w:proofErr w:type="spellEnd"/>
+            <w:r>
+              <w:rPr>
+                <w:rFonts w:ascii="BC Sans" w:eastAsia="BC Sans" w:hAnsi="BC Sans" w:cs="BC Sans"/>
+                <w:color w:val="000000"/>
+                <w:sz w:val="18"/>
+                <w:szCs w:val="18"/>
+              </w:rPr>
+              <w:t>) }</w:t>
             </w:r>
           </w:p>
         </w:tc>
@@ -1400,14 +1801,35 @@
                 <w:szCs w:val="18"/>
               </w:rPr>
             </w:pPr>
-            <w:r>
-              <w:rPr>
-                <w:rFonts w:ascii="BC Sans" w:eastAsia="BC Sans" w:hAnsi="BC Sans" w:cs="BC Sans"/>
-                <w:color w:val="000000"/>
-                <w:sz w:val="18"/>
-                <w:szCs w:val="18"/>
-              </w:rPr>
-              <w:t>${ d.</w:t>
+            <w:proofErr w:type="gramStart"/>
+            <w:r>
+              <w:rPr>
+                <w:rFonts w:ascii="BC Sans" w:eastAsia="BC Sans" w:hAnsi="BC Sans" w:cs="BC Sans"/>
+                <w:color w:val="000000"/>
+                <w:sz w:val="18"/>
+                <w:szCs w:val="18"/>
+              </w:rPr>
+              <w:t xml:space="preserve">${ </w:t>
+            </w:r>
+            <w:proofErr w:type="spellStart"/>
+            <w:r>
+              <w:rPr>
+                <w:rFonts w:ascii="BC Sans" w:eastAsia="BC Sans" w:hAnsi="BC Sans" w:cs="BC Sans"/>
+                <w:color w:val="000000"/>
+                <w:sz w:val="18"/>
+                <w:szCs w:val="18"/>
+              </w:rPr>
+              <w:t>d</w:t>
+            </w:r>
+            <w:proofErr w:type="gramEnd"/>
+            <w:r>
+              <w:rPr>
+                <w:rFonts w:ascii="BC Sans" w:eastAsia="BC Sans" w:hAnsi="BC Sans" w:cs="BC Sans"/>
+                <w:color w:val="000000"/>
+                <w:sz w:val="18"/>
+                <w:szCs w:val="18"/>
+              </w:rPr>
+              <w:t>.</w:t>
             </w:r>
             <w:r>
               <w:rPr>
@@ -1425,7 +1847,17 @@
                 <w:sz w:val="18"/>
                 <w:szCs w:val="18"/>
               </w:rPr>
-              <w:t>.feedata.</w:t>
+              <w:t>.feedata</w:t>
+            </w:r>
+            <w:proofErr w:type="spellEnd"/>
+            <w:r>
+              <w:rPr>
+                <w:rFonts w:ascii="BC Sans" w:eastAsia="BC Sans" w:hAnsi="BC Sans" w:cs="BC Sans"/>
+                <w:color w:val="000000"/>
+                <w:sz w:val="18"/>
+                <w:szCs w:val="18"/>
+              </w:rPr>
+              <w:t>.</w:t>
             </w:r>
             <w:r>
               <w:rPr>
@@ -1434,14 +1866,25 @@
               </w:rPr>
               <w:t xml:space="preserve"> </w:t>
             </w:r>
-            <w:r>
-              <w:rPr>
-                <w:rFonts w:ascii="BC Sans" w:eastAsia="BC Sans" w:hAnsi="BC Sans" w:cs="BC Sans"/>
-                <w:color w:val="000000"/>
-                <w:sz w:val="18"/>
-                <w:szCs w:val="18"/>
-              </w:rPr>
-              <w:t>estimatediaopreparinghrs:add(.estimatedministrypreparinghrs):mul(30):formatN(2)}</w:t>
+            <w:proofErr w:type="gramStart"/>
+            <w:r>
+              <w:rPr>
+                <w:rFonts w:ascii="BC Sans" w:eastAsia="BC Sans" w:hAnsi="BC Sans" w:cs="BC Sans"/>
+                <w:color w:val="000000"/>
+                <w:sz w:val="18"/>
+                <w:szCs w:val="18"/>
+              </w:rPr>
+              <w:t>estimatediaopreparinghrs:add</w:t>
+            </w:r>
+            <w:proofErr w:type="gramEnd"/>
+            <w:r>
+              <w:rPr>
+                <w:rFonts w:ascii="BC Sans" w:eastAsia="BC Sans" w:hAnsi="BC Sans" w:cs="BC Sans"/>
+                <w:color w:val="000000"/>
+                <w:sz w:val="18"/>
+                <w:szCs w:val="18"/>
+              </w:rPr>
+              <w:t>(.estimatedministrypreparinghrs):mul(30):formatN(2)}</w:t>
             </w:r>
           </w:p>
         </w:tc>
@@ -1492,14 +1935,35 @@
                 <w:szCs w:val="18"/>
               </w:rPr>
             </w:pPr>
-            <w:r>
-              <w:rPr>
-                <w:rFonts w:ascii="BC Sans" w:eastAsia="BC Sans" w:hAnsi="BC Sans" w:cs="BC Sans"/>
-                <w:color w:val="000000"/>
-                <w:sz w:val="18"/>
-                <w:szCs w:val="18"/>
-              </w:rPr>
-              <w:t>${ d.</w:t>
+            <w:proofErr w:type="gramStart"/>
+            <w:r>
+              <w:rPr>
+                <w:rFonts w:ascii="BC Sans" w:eastAsia="BC Sans" w:hAnsi="BC Sans" w:cs="BC Sans"/>
+                <w:color w:val="000000"/>
+                <w:sz w:val="18"/>
+                <w:szCs w:val="18"/>
+              </w:rPr>
+              <w:t xml:space="preserve">${ </w:t>
+            </w:r>
+            <w:proofErr w:type="spellStart"/>
+            <w:r>
+              <w:rPr>
+                <w:rFonts w:ascii="BC Sans" w:eastAsia="BC Sans" w:hAnsi="BC Sans" w:cs="BC Sans"/>
+                <w:color w:val="000000"/>
+                <w:sz w:val="18"/>
+                <w:szCs w:val="18"/>
+              </w:rPr>
+              <w:t>d</w:t>
+            </w:r>
+            <w:proofErr w:type="gramEnd"/>
+            <w:r>
+              <w:rPr>
+                <w:rFonts w:ascii="BC Sans" w:eastAsia="BC Sans" w:hAnsi="BC Sans" w:cs="BC Sans"/>
+                <w:color w:val="000000"/>
+                <w:sz w:val="18"/>
+                <w:szCs w:val="18"/>
+              </w:rPr>
+              <w:t>.</w:t>
             </w:r>
             <w:r>
               <w:rPr>
@@ -1517,7 +1981,17 @@
                 <w:sz w:val="18"/>
                 <w:szCs w:val="18"/>
               </w:rPr>
-              <w:t>.feedata.</w:t>
+              <w:t>.feedata</w:t>
+            </w:r>
+            <w:proofErr w:type="spellEnd"/>
+            <w:r>
+              <w:rPr>
+                <w:rFonts w:ascii="BC Sans" w:eastAsia="BC Sans" w:hAnsi="BC Sans" w:cs="BC Sans"/>
+                <w:color w:val="000000"/>
+                <w:sz w:val="18"/>
+                <w:szCs w:val="18"/>
+              </w:rPr>
+              <w:t>.</w:t>
             </w:r>
             <w:r>
               <w:rPr>
@@ -1526,14 +2000,25 @@
               </w:rPr>
               <w:t xml:space="preserve"> </w:t>
             </w:r>
-            <w:r>
-              <w:rPr>
-                <w:rFonts w:ascii="BC Sans" w:eastAsia="BC Sans" w:hAnsi="BC Sans" w:cs="BC Sans"/>
-                <w:color w:val="000000"/>
-                <w:sz w:val="18"/>
-                <w:szCs w:val="18"/>
-              </w:rPr>
-              <w:t>estimatediaopreparinghrs:add(.estimatedministrypreparinghrs):mul(30):formatN(2)}</w:t>
+            <w:proofErr w:type="gramStart"/>
+            <w:r>
+              <w:rPr>
+                <w:rFonts w:ascii="BC Sans" w:eastAsia="BC Sans" w:hAnsi="BC Sans" w:cs="BC Sans"/>
+                <w:color w:val="000000"/>
+                <w:sz w:val="18"/>
+                <w:szCs w:val="18"/>
+              </w:rPr>
+              <w:t>estimatediaopreparinghrs:add</w:t>
+            </w:r>
+            <w:proofErr w:type="gramEnd"/>
+            <w:r>
+              <w:rPr>
+                <w:rFonts w:ascii="BC Sans" w:eastAsia="BC Sans" w:hAnsi="BC Sans" w:cs="BC Sans"/>
+                <w:color w:val="000000"/>
+                <w:sz w:val="18"/>
+                <w:szCs w:val="18"/>
+              </w:rPr>
+              <w:t>(.estimatedministrypreparinghrs):mul(30):formatN(2)}</w:t>
             </w:r>
           </w:p>
         </w:tc>
@@ -1595,7 +2080,18 @@
                 <w:sz w:val="18"/>
                 <w:szCs w:val="18"/>
               </w:rPr>
-              <w:t>{d.</w:t>
+              <w:t>{</w:t>
+            </w:r>
+            <w:proofErr w:type="spellStart"/>
+            <w:proofErr w:type="gramStart"/>
+            <w:r>
+              <w:rPr>
+                <w:rFonts w:ascii="BC Sans" w:eastAsia="BC Sans" w:hAnsi="BC Sans" w:cs="BC Sans"/>
+                <w:color w:val="000000"/>
+                <w:sz w:val="18"/>
+                <w:szCs w:val="18"/>
+              </w:rPr>
+              <w:t>d.</w:t>
             </w:r>
             <w:r>
               <w:rPr>
@@ -1606,14 +2102,25 @@
               </w:rPr>
               <w:t>cfrfee</w:t>
             </w:r>
-            <w:r>
-              <w:rPr>
-                <w:rFonts w:ascii="BC Sans" w:eastAsia="BC Sans" w:hAnsi="BC Sans" w:cs="BC Sans"/>
-                <w:color w:val="000000"/>
-                <w:sz w:val="18"/>
-                <w:szCs w:val="18"/>
-              </w:rPr>
-              <w:t>.feedata.</w:t>
+            <w:proofErr w:type="gramEnd"/>
+            <w:r>
+              <w:rPr>
+                <w:rFonts w:ascii="BC Sans" w:eastAsia="BC Sans" w:hAnsi="BC Sans" w:cs="BC Sans"/>
+                <w:color w:val="000000"/>
+                <w:sz w:val="18"/>
+                <w:szCs w:val="18"/>
+              </w:rPr>
+              <w:t>.feedata</w:t>
+            </w:r>
+            <w:proofErr w:type="spellEnd"/>
+            <w:r>
+              <w:rPr>
+                <w:rFonts w:ascii="BC Sans" w:eastAsia="BC Sans" w:hAnsi="BC Sans" w:cs="BC Sans"/>
+                <w:color w:val="000000"/>
+                <w:sz w:val="18"/>
+                <w:szCs w:val="18"/>
+              </w:rPr>
+              <w:t>.</w:t>
             </w:r>
             <w:r>
               <w:rPr>
@@ -1622,6 +2129,7 @@
               </w:rPr>
               <w:t xml:space="preserve"> </w:t>
             </w:r>
+            <w:proofErr w:type="spellStart"/>
             <w:r>
               <w:rPr>
                 <w:rFonts w:ascii="BC Sans" w:eastAsia="BC Sans" w:hAnsi="BC Sans" w:cs="BC Sans"/>
@@ -1631,6 +2139,7 @@
               </w:rPr>
               <w:t>estimatedhardcopypages</w:t>
             </w:r>
+            <w:proofErr w:type="spellEnd"/>
             <w:r>
               <w:rPr>
                 <w:rFonts w:ascii="BC Sans" w:eastAsia="BC Sans" w:hAnsi="BC Sans" w:cs="BC Sans"/>
@@ -1696,7 +2205,18 @@
                 <w:sz w:val="18"/>
                 <w:szCs w:val="18"/>
               </w:rPr>
-              <w:t>${d.</w:t>
+              <w:t>${</w:t>
+            </w:r>
+            <w:proofErr w:type="spellStart"/>
+            <w:proofErr w:type="gramStart"/>
+            <w:r>
+              <w:rPr>
+                <w:rFonts w:ascii="BC Sans" w:eastAsia="BC Sans" w:hAnsi="BC Sans" w:cs="BC Sans"/>
+                <w:color w:val="000000"/>
+                <w:sz w:val="18"/>
+                <w:szCs w:val="18"/>
+              </w:rPr>
+              <w:t>d.</w:t>
             </w:r>
             <w:r>
               <w:rPr>
@@ -1707,15 +2227,28 @@
               </w:rPr>
               <w:t>cfrfee</w:t>
             </w:r>
-            <w:r>
-              <w:rPr>
-                <w:rFonts w:ascii="BC Sans" w:eastAsia="BC Sans" w:hAnsi="BC Sans" w:cs="BC Sans"/>
-                <w:color w:val="000000"/>
-                <w:sz w:val="18"/>
-                <w:szCs w:val="18"/>
-              </w:rPr>
-              <w:t xml:space="preserve">.feedata. </w:t>
-            </w:r>
+            <w:proofErr w:type="gramEnd"/>
+            <w:r>
+              <w:rPr>
+                <w:rFonts w:ascii="BC Sans" w:eastAsia="BC Sans" w:hAnsi="BC Sans" w:cs="BC Sans"/>
+                <w:color w:val="000000"/>
+                <w:sz w:val="18"/>
+                <w:szCs w:val="18"/>
+              </w:rPr>
+              <w:t>.feedata</w:t>
+            </w:r>
+            <w:proofErr w:type="spellEnd"/>
+            <w:r>
+              <w:rPr>
+                <w:rFonts w:ascii="BC Sans" w:eastAsia="BC Sans" w:hAnsi="BC Sans" w:cs="BC Sans"/>
+                <w:color w:val="000000"/>
+                <w:sz w:val="18"/>
+                <w:szCs w:val="18"/>
+              </w:rPr>
+              <w:t xml:space="preserve">. </w:t>
+            </w:r>
+            <w:proofErr w:type="spellStart"/>
+            <w:proofErr w:type="gramStart"/>
             <w:r>
               <w:rPr>
                 <w:rFonts w:ascii="BC Sans" w:eastAsia="BC Sans" w:hAnsi="BC Sans" w:cs="BC Sans"/>
@@ -1732,7 +2265,18 @@
                 <w:sz w:val="18"/>
                 <w:szCs w:val="18"/>
               </w:rPr>
-              <w:t>:mul(</w:t>
+              <w:t>:mul</w:t>
+            </w:r>
+            <w:proofErr w:type="spellEnd"/>
+            <w:proofErr w:type="gramEnd"/>
+            <w:r>
+              <w:rPr>
+                <w:rFonts w:ascii="BC Sans" w:eastAsia="BC Sans" w:hAnsi="BC Sans" w:cs="BC Sans"/>
+                <w:color w:val="000000"/>
+                <w:sz w:val="18"/>
+                <w:szCs w:val="18"/>
+              </w:rPr>
+              <w:t>(</w:t>
             </w:r>
             <w:r>
               <w:rPr>
@@ -1750,7 +2294,27 @@
                 <w:sz w:val="18"/>
                 <w:szCs w:val="18"/>
               </w:rPr>
-              <w:t>):formatN(2)}</w:t>
+              <w:t>):</w:t>
+            </w:r>
+            <w:proofErr w:type="spellStart"/>
+            <w:r>
+              <w:rPr>
+                <w:rFonts w:ascii="BC Sans" w:eastAsia="BC Sans" w:hAnsi="BC Sans" w:cs="BC Sans"/>
+                <w:color w:val="000000"/>
+                <w:sz w:val="18"/>
+                <w:szCs w:val="18"/>
+              </w:rPr>
+              <w:t>formatN</w:t>
+            </w:r>
+            <w:proofErr w:type="spellEnd"/>
+            <w:r>
+              <w:rPr>
+                <w:rFonts w:ascii="BC Sans" w:eastAsia="BC Sans" w:hAnsi="BC Sans" w:cs="BC Sans"/>
+                <w:color w:val="000000"/>
+                <w:sz w:val="18"/>
+                <w:szCs w:val="18"/>
+              </w:rPr>
+              <w:t>(2)}</w:t>
             </w:r>
           </w:p>
         </w:tc>
@@ -1808,7 +2372,18 @@
                 <w:sz w:val="18"/>
                 <w:szCs w:val="18"/>
               </w:rPr>
-              <w:t>${d.</w:t>
+              <w:t>${</w:t>
+            </w:r>
+            <w:proofErr w:type="spellStart"/>
+            <w:proofErr w:type="gramStart"/>
+            <w:r>
+              <w:rPr>
+                <w:rFonts w:ascii="BC Sans" w:eastAsia="BC Sans" w:hAnsi="BC Sans" w:cs="BC Sans"/>
+                <w:color w:val="000000"/>
+                <w:sz w:val="18"/>
+                <w:szCs w:val="18"/>
+              </w:rPr>
+              <w:t>d.</w:t>
             </w:r>
             <w:r>
               <w:rPr>
@@ -1819,15 +2394,28 @@
               </w:rPr>
               <w:t>cfrfee</w:t>
             </w:r>
-            <w:r>
-              <w:rPr>
-                <w:rFonts w:ascii="BC Sans" w:eastAsia="BC Sans" w:hAnsi="BC Sans" w:cs="BC Sans"/>
-                <w:color w:val="000000"/>
-                <w:sz w:val="18"/>
-                <w:szCs w:val="18"/>
-              </w:rPr>
-              <w:t xml:space="preserve">.feedata. </w:t>
-            </w:r>
+            <w:proofErr w:type="gramEnd"/>
+            <w:r>
+              <w:rPr>
+                <w:rFonts w:ascii="BC Sans" w:eastAsia="BC Sans" w:hAnsi="BC Sans" w:cs="BC Sans"/>
+                <w:color w:val="000000"/>
+                <w:sz w:val="18"/>
+                <w:szCs w:val="18"/>
+              </w:rPr>
+              <w:t>.feedata</w:t>
+            </w:r>
+            <w:proofErr w:type="spellEnd"/>
+            <w:r>
+              <w:rPr>
+                <w:rFonts w:ascii="BC Sans" w:eastAsia="BC Sans" w:hAnsi="BC Sans" w:cs="BC Sans"/>
+                <w:color w:val="000000"/>
+                <w:sz w:val="18"/>
+                <w:szCs w:val="18"/>
+              </w:rPr>
+              <w:t xml:space="preserve">. </w:t>
+            </w:r>
+            <w:proofErr w:type="spellStart"/>
+            <w:proofErr w:type="gramStart"/>
             <w:r>
               <w:rPr>
                 <w:rFonts w:ascii="BC Sans" w:eastAsia="BC Sans" w:hAnsi="BC Sans" w:cs="BC Sans"/>
@@ -1844,7 +2432,18 @@
                 <w:sz w:val="18"/>
                 <w:szCs w:val="18"/>
               </w:rPr>
-              <w:t>:mul(</w:t>
+              <w:t>:mul</w:t>
+            </w:r>
+            <w:proofErr w:type="spellEnd"/>
+            <w:proofErr w:type="gramEnd"/>
+            <w:r>
+              <w:rPr>
+                <w:rFonts w:ascii="BC Sans" w:eastAsia="BC Sans" w:hAnsi="BC Sans" w:cs="BC Sans"/>
+                <w:color w:val="000000"/>
+                <w:sz w:val="18"/>
+                <w:szCs w:val="18"/>
+              </w:rPr>
+              <w:t>(</w:t>
             </w:r>
             <w:r>
               <w:rPr>
@@ -1862,7 +2461,27 @@
                 <w:sz w:val="18"/>
                 <w:szCs w:val="18"/>
               </w:rPr>
-              <w:t>):formatN(2)}</w:t>
+              <w:t>):</w:t>
+            </w:r>
+            <w:proofErr w:type="spellStart"/>
+            <w:r>
+              <w:rPr>
+                <w:rFonts w:ascii="BC Sans" w:eastAsia="BC Sans" w:hAnsi="BC Sans" w:cs="BC Sans"/>
+                <w:color w:val="000000"/>
+                <w:sz w:val="18"/>
+                <w:szCs w:val="18"/>
+              </w:rPr>
+              <w:t>formatN</w:t>
+            </w:r>
+            <w:proofErr w:type="spellEnd"/>
+            <w:r>
+              <w:rPr>
+                <w:rFonts w:ascii="BC Sans" w:eastAsia="BC Sans" w:hAnsi="BC Sans" w:cs="BC Sans"/>
+                <w:color w:val="000000"/>
+                <w:sz w:val="18"/>
+                <w:szCs w:val="18"/>
+              </w:rPr>
+              <w:t>(2)}</w:t>
             </w:r>
           </w:p>
         </w:tc>
@@ -2063,8 +2682,10 @@
                 <w:szCs w:val="18"/>
               </w:rPr>
               <w:lastRenderedPageBreak/>
-              <w:t>${d.</w:t>
-            </w:r>
+              <w:t>${</w:t>
+            </w:r>
+            <w:proofErr w:type="spellStart"/>
+            <w:proofErr w:type="gramStart"/>
             <w:r>
               <w:rPr>
                 <w:rFonts w:ascii="BC Sans" w:eastAsia="BC Sans" w:hAnsi="BC Sans" w:cs="BC Sans"/>
@@ -2073,8 +2694,19 @@
                 <w:sz w:val="18"/>
                 <w:szCs w:val="18"/>
               </w:rPr>
+              <w:t>d.</w:t>
+            </w:r>
+            <w:r>
+              <w:rPr>
+                <w:rFonts w:ascii="BC Sans" w:eastAsia="BC Sans" w:hAnsi="BC Sans" w:cs="BC Sans"/>
+                <w:b/>
+                <w:color w:val="0A3266"/>
+                <w:sz w:val="18"/>
+                <w:szCs w:val="18"/>
+              </w:rPr>
               <w:t>cfrfee</w:t>
             </w:r>
+            <w:proofErr w:type="gramEnd"/>
             <w:r>
               <w:rPr>
                 <w:rFonts w:ascii="BC Sans" w:eastAsia="BC Sans" w:hAnsi="BC Sans" w:cs="BC Sans"/>
@@ -2083,7 +2715,18 @@
                 <w:sz w:val="18"/>
                 <w:szCs w:val="18"/>
               </w:rPr>
-              <w:t>.feedata.totalamountdue}</w:t>
+              <w:t>.feedata.totalamountdue</w:t>
+            </w:r>
+            <w:proofErr w:type="spellEnd"/>
+            <w:r>
+              <w:rPr>
+                <w:rFonts w:ascii="BC Sans" w:eastAsia="BC Sans" w:hAnsi="BC Sans" w:cs="BC Sans"/>
+                <w:b/>
+                <w:color w:val="0A3266"/>
+                <w:sz w:val="18"/>
+                <w:szCs w:val="18"/>
+              </w:rPr>
+              <w:t>}</w:t>
             </w:r>
           </w:p>
           <w:p>
@@ -2124,7 +2767,12 @@
                 <w:szCs w:val="18"/>
               </w:rPr>
             </w:pPr>
-            <w:r>
+          </w:p>
+          <w:p>
+            <w:pPr>
+              <w:tabs>
+                <w:tab w:val="left" w:pos="5575"/>
+              </w:tabs>
               <w:rPr>
                 <w:rFonts w:ascii="BC Sans" w:eastAsia="BC Sans" w:hAnsi="BC Sans" w:cs="BC Sans"/>
                 <w:b/>
@@ -2132,7 +2780,15 @@
                 <w:sz w:val="18"/>
                 <w:szCs w:val="18"/>
               </w:rPr>
-              <w:lastRenderedPageBreak/>
+            </w:pPr>
+            <w:r>
+              <w:rPr>
+                <w:rFonts w:ascii="BC Sans" w:eastAsia="BC Sans" w:hAnsi="BC Sans" w:cs="BC Sans"/>
+                <w:b/>
+                <w:color w:val="0A3266"/>
+                <w:sz w:val="18"/>
+                <w:szCs w:val="18"/>
+              </w:rPr>
               <w:t xml:space="preserve">PREVIOUS </w:t>
             </w:r>
             <w:r>
@@ -2364,14 +3020,11 @@
                 <w:sz w:val="18"/>
                 <w:szCs w:val="18"/>
               </w:rPr>
-              <w:t>${d.previous_a</w:t>
-            </w:r>
-          </w:p>
-          <w:p>
-            <w:pPr>
-              <w:tabs>
-                <w:tab w:val="left" w:pos="5575"/>
-              </w:tabs>
+              <w:t>${</w:t>
+            </w:r>
+            <w:proofErr w:type="spellStart"/>
+            <w:proofErr w:type="gramStart"/>
+            <w:r>
               <w:rPr>
                 <w:rFonts w:ascii="BC Sans" w:eastAsia="BC Sans" w:hAnsi="BC Sans" w:cs="BC Sans"/>
                 <w:b/>
@@ -2379,7 +3032,9 @@
                 <w:sz w:val="18"/>
                 <w:szCs w:val="18"/>
               </w:rPr>
-            </w:pPr>
+              <w:t>d.previous</w:t>
+            </w:r>
+            <w:proofErr w:type="gramEnd"/>
             <w:r>
               <w:rPr>
                 <w:rFonts w:ascii="BC Sans" w:eastAsia="BC Sans" w:hAnsi="BC Sans" w:cs="BC Sans"/>
@@ -2388,8 +3043,9 @@
                 <w:sz w:val="18"/>
                 <w:szCs w:val="18"/>
               </w:rPr>
-              <w:t>mt_paid}</w:t>
-            </w:r>
+              <w:t>_a</w:t>
+            </w:r>
+            <w:proofErr w:type="spellEnd"/>
           </w:p>
           <w:p>
             <w:pPr>
@@ -2404,12 +3060,8 @@
                 <w:szCs w:val="18"/>
               </w:rPr>
             </w:pPr>
-          </w:p>
-          <w:p>
-            <w:pPr>
-              <w:tabs>
-                <w:tab w:val="left" w:pos="5575"/>
-              </w:tabs>
+            <w:proofErr w:type="spellStart"/>
+            <w:r>
               <w:rPr>
                 <w:rFonts w:ascii="BC Sans" w:eastAsia="BC Sans" w:hAnsi="BC Sans" w:cs="BC Sans"/>
                 <w:b/>
@@ -2417,13 +3069,10 @@
                 <w:sz w:val="18"/>
                 <w:szCs w:val="18"/>
               </w:rPr>
-            </w:pPr>
-          </w:p>
-          <w:p>
-            <w:pPr>
-              <w:tabs>
-                <w:tab w:val="left" w:pos="5575"/>
-              </w:tabs>
+              <w:t>mt_paid</w:t>
+            </w:r>
+            <w:proofErr w:type="spellEnd"/>
+            <w:r>
               <w:rPr>
                 <w:rFonts w:ascii="BC Sans" w:eastAsia="BC Sans" w:hAnsi="BC Sans" w:cs="BC Sans"/>
                 <w:b/>
@@ -2431,7 +3080,8 @@
                 <w:sz w:val="18"/>
                 <w:szCs w:val="18"/>
               </w:rPr>
-            </w:pPr>
+              <w:t>}</w:t>
+            </w:r>
           </w:p>
           <w:p>
             <w:pPr>
@@ -2446,7 +3096,12 @@
                 <w:szCs w:val="18"/>
               </w:rPr>
             </w:pPr>
-            <w:r>
+          </w:p>
+          <w:p>
+            <w:pPr>
+              <w:tabs>
+                <w:tab w:val="left" w:pos="5575"/>
+              </w:tabs>
               <w:rPr>
                 <w:rFonts w:ascii="BC Sans" w:eastAsia="BC Sans" w:hAnsi="BC Sans" w:cs="BC Sans"/>
                 <w:b/>
@@ -2454,9 +3109,13 @@
                 <w:sz w:val="18"/>
                 <w:szCs w:val="18"/>
               </w:rPr>
-              <w:t>${d.cfrfee.feedata</w:t>
-            </w:r>
-            <w:r>
+            </w:pPr>
+          </w:p>
+          <w:p>
+            <w:pPr>
+              <w:tabs>
+                <w:tab w:val="left" w:pos="5575"/>
+              </w:tabs>
               <w:rPr>
                 <w:rFonts w:ascii="BC Sans" w:eastAsia="BC Sans" w:hAnsi="BC Sans" w:cs="BC Sans"/>
                 <w:b/>
@@ -2464,8 +3123,65 @@
                 <w:sz w:val="18"/>
                 <w:szCs w:val="18"/>
               </w:rPr>
+            </w:pPr>
+          </w:p>
+          <w:p>
+            <w:pPr>
+              <w:tabs>
+                <w:tab w:val="left" w:pos="5575"/>
+              </w:tabs>
+              <w:rPr>
+                <w:rFonts w:ascii="BC Sans" w:eastAsia="BC Sans" w:hAnsi="BC Sans" w:cs="BC Sans"/>
+                <w:b/>
+                <w:color w:val="0A3266"/>
+                <w:sz w:val="18"/>
+                <w:szCs w:val="18"/>
+              </w:rPr>
+            </w:pPr>
+            <w:r>
+              <w:rPr>
+                <w:rFonts w:ascii="BC Sans" w:eastAsia="BC Sans" w:hAnsi="BC Sans" w:cs="BC Sans"/>
+                <w:b/>
+                <w:color w:val="0A3266"/>
+                <w:sz w:val="18"/>
+                <w:szCs w:val="18"/>
+              </w:rPr>
+              <w:t>${</w:t>
+            </w:r>
+            <w:proofErr w:type="spellStart"/>
+            <w:proofErr w:type="gramStart"/>
+            <w:r>
+              <w:rPr>
+                <w:rFonts w:ascii="BC Sans" w:eastAsia="BC Sans" w:hAnsi="BC Sans" w:cs="BC Sans"/>
+                <w:b/>
+                <w:color w:val="0A3266"/>
+                <w:sz w:val="18"/>
+                <w:szCs w:val="18"/>
+              </w:rPr>
+              <w:t>d.cfrfee</w:t>
+            </w:r>
+            <w:proofErr w:type="gramEnd"/>
+            <w:r>
+              <w:rPr>
+                <w:rFonts w:ascii="BC Sans" w:eastAsia="BC Sans" w:hAnsi="BC Sans" w:cs="BC Sans"/>
+                <w:b/>
+                <w:color w:val="0A3266"/>
+                <w:sz w:val="18"/>
+                <w:szCs w:val="18"/>
+              </w:rPr>
+              <w:t>.feedata</w:t>
+            </w:r>
+            <w:r>
+              <w:rPr>
+                <w:rFonts w:ascii="BC Sans" w:eastAsia="BC Sans" w:hAnsi="BC Sans" w:cs="BC Sans"/>
+                <w:b/>
+                <w:color w:val="0A3266"/>
+                <w:sz w:val="18"/>
+                <w:szCs w:val="18"/>
+              </w:rPr>
               <w:t>.paidamount</w:t>
             </w:r>
+            <w:proofErr w:type="spellEnd"/>
             <w:r>
               <w:rPr>
                 <w:rFonts w:ascii="BC Sans" w:eastAsia="BC Sans" w:hAnsi="BC Sans" w:cs="BC Sans"/>
@@ -2579,7 +3295,29 @@
           <w:sz w:val="16"/>
           <w:szCs w:val="16"/>
         </w:rPr>
-        <w:t>Payment Method: {d.paymentInfo.cardType}</w:t>
+        <w:t>Payment Method: {</w:t>
+      </w:r>
+      <w:proofErr w:type="spellStart"/>
+      <w:proofErr w:type="gramStart"/>
+      <w:r>
+        <w:rPr>
+          <w:rFonts w:ascii="BC Sans" w:eastAsia="BC Sans" w:hAnsi="BC Sans" w:cs="BC Sans"/>
+          <w:color w:val="A6A6A6"/>
+          <w:sz w:val="16"/>
+          <w:szCs w:val="16"/>
+        </w:rPr>
+        <w:t>d.paymentInfo.cardType</w:t>
+      </w:r>
+      <w:proofErr w:type="spellEnd"/>
+      <w:proofErr w:type="gramEnd"/>
+      <w:r>
+        <w:rPr>
+          <w:rFonts w:ascii="BC Sans" w:eastAsia="BC Sans" w:hAnsi="BC Sans" w:cs="BC Sans"/>
+          <w:color w:val="A6A6A6"/>
+          <w:sz w:val="16"/>
+          <w:szCs w:val="16"/>
+        </w:rPr>
+        <w:t>}</w:t>
       </w:r>
     </w:p>
     <w:p>
@@ -2601,7 +3339,18 @@
           <w:sz w:val="16"/>
           <w:szCs w:val="16"/>
         </w:rPr>
-        <w:t>Order ID: {d.paymentInfo.</w:t>
+        <w:t>Order ID: {</w:t>
+      </w:r>
+      <w:proofErr w:type="spellStart"/>
+      <w:proofErr w:type="gramStart"/>
+      <w:r>
+        <w:rPr>
+          <w:rFonts w:ascii="BC Sans" w:eastAsia="BC Sans" w:hAnsi="BC Sans" w:cs="BC Sans"/>
+          <w:color w:val="A6A6A6"/>
+          <w:sz w:val="16"/>
+          <w:szCs w:val="16"/>
+        </w:rPr>
+        <w:t>d.paymentInfo.</w:t>
       </w:r>
       <w:r>
         <w:rPr>
@@ -2612,6 +3361,8 @@
         </w:rPr>
         <w:t>orderId</w:t>
       </w:r>
+      <w:proofErr w:type="spellEnd"/>
+      <w:proofErr w:type="gramEnd"/>
     </w:p>
     <w:sectPr>
       <w:headerReference w:type="default" r:id="rId8"/>
@@ -2901,7 +3652,25 @@
               <w:sz w:val="15"/>
               <w:szCs w:val="15"/>
             </w:rPr>
-            <w:t xml:space="preserve">PO Box 9569 Stn Prov Govt               </w:t>
+            <w:t xml:space="preserve">PO Box 9569 </w:t>
+          </w:r>
+          <w:proofErr w:type="spellStart"/>
+          <w:r>
+            <w:rPr>
+              <w:rFonts w:ascii="BC Sans" w:eastAsia="Times New Roman" w:hAnsi="BC Sans" w:cs="Times New Roman"/>
+              <w:sz w:val="15"/>
+              <w:szCs w:val="15"/>
+            </w:rPr>
+            <w:t>Stn</w:t>
+          </w:r>
+          <w:proofErr w:type="spellEnd"/>
+          <w:r>
+            <w:rPr>
+              <w:rFonts w:ascii="BC Sans" w:eastAsia="Times New Roman" w:hAnsi="BC Sans" w:cs="Times New Roman"/>
+              <w:sz w:val="15"/>
+              <w:szCs w:val="15"/>
+            </w:rPr>
+            <w:t xml:space="preserve"> Prov Govt               </w:t>
           </w:r>
         </w:p>
         <w:p>
@@ -2922,7 +3691,25 @@
               <w:sz w:val="15"/>
               <w:szCs w:val="15"/>
             </w:rPr>
-            <w:t>Victoria BC  V8W 9K1</w:t>
+            <w:t xml:space="preserve">Victoria </w:t>
+          </w:r>
+          <w:proofErr w:type="gramStart"/>
+          <w:r>
+            <w:rPr>
+              <w:rFonts w:ascii="BC Sans" w:eastAsia="Times New Roman" w:hAnsi="BC Sans" w:cs="Times New Roman"/>
+              <w:sz w:val="15"/>
+              <w:szCs w:val="15"/>
+            </w:rPr>
+            <w:t>BC  V</w:t>
+          </w:r>
+          <w:proofErr w:type="gramEnd"/>
+          <w:r>
+            <w:rPr>
+              <w:rFonts w:ascii="BC Sans" w:eastAsia="Times New Roman" w:hAnsi="BC Sans" w:cs="Times New Roman"/>
+              <w:sz w:val="15"/>
+              <w:szCs w:val="15"/>
+            </w:rPr>
+            <w:t>8W 9K1</w:t>
           </w:r>
         </w:p>
         <w:p>
@@ -3049,6 +3836,7 @@
             </w:r>
           </w:hyperlink>
           <w:hyperlink r:id="rId4">
+            <w:proofErr w:type="spellStart"/>
             <w:r>
               <w:rPr>
                 <w:rFonts w:ascii="BC Sans" w:eastAsia="Times New Roman" w:hAnsi="BC Sans" w:cs="Times New Roman"/>
@@ -3057,7 +3845,18 @@
                 <w:szCs w:val="15"/>
                 <w:u w:val="single"/>
               </w:rPr>
-              <w:t>freedomofinformation/</w:t>
+              <w:t>freedomofinformation</w:t>
+            </w:r>
+            <w:proofErr w:type="spellEnd"/>
+            <w:r>
+              <w:rPr>
+                <w:rFonts w:ascii="BC Sans" w:eastAsia="Times New Roman" w:hAnsi="BC Sans" w:cs="Times New Roman"/>
+                <w:color w:val="4F81BD" w:themeColor="accent1"/>
+                <w:sz w:val="15"/>
+                <w:szCs w:val="15"/>
+                <w:u w:val="single"/>
+              </w:rPr>
+              <w:t>/</w:t>
             </w:r>
           </w:hyperlink>
         </w:p>
@@ -3485,7 +4284,27 @@
         <w:sz w:val="28"/>
         <w:szCs w:val="28"/>
       </w:rPr>
-      <w:t>Transaction # {d.paymentInfo.transactionId}</w:t>
+      <w:t>Transaction # {</w:t>
+    </w:r>
+    <w:proofErr w:type="spellStart"/>
+    <w:proofErr w:type="gramStart"/>
+    <w:r>
+      <w:rPr>
+        <w:rFonts w:ascii="BC Sans" w:eastAsia="BC Sans" w:hAnsi="BC Sans" w:cs="BC Sans"/>
+        <w:sz w:val="28"/>
+        <w:szCs w:val="28"/>
+      </w:rPr>
+      <w:t>d.paymentInfo.transactionId</w:t>
+    </w:r>
+    <w:proofErr w:type="spellEnd"/>
+    <w:proofErr w:type="gramEnd"/>
+    <w:r>
+      <w:rPr>
+        <w:rFonts w:ascii="BC Sans" w:eastAsia="BC Sans" w:hAnsi="BC Sans" w:cs="BC Sans"/>
+        <w:sz w:val="28"/>
+        <w:szCs w:val="28"/>
+      </w:rPr>
+      <w:t>}</w:t>
     </w:r>
   </w:p>
 </w:hdr>

</xml_diff>

<commit_message>
orderid updated in full receipt
</commit_message>
<xml_diff>
--- a/request-management-api/request_api/receipt_templates/cfr_fee_payment_receipt_full.docx
+++ b/request-management-api/request_api/receipt_templates/cfr_fee_payment_receipt_full.docx
@@ -1,6 +1,6 @@
 
 <file path=word/document.xml><?xml version="1.0" encoding="utf-8"?>
-<w:document xmlns:wpc="http://schemas.microsoft.com/office/word/2010/wordprocessingCanvas" xmlns:cx="http://schemas.microsoft.com/office/drawing/2014/chartex" xmlns:cx1="http://schemas.microsoft.com/office/drawing/2015/9/8/chartex" xmlns:cx2="http://schemas.microsoft.com/office/drawing/2015/10/21/chartex" xmlns:cx3="http://schemas.microsoft.com/office/drawing/2016/5/9/chartex" xmlns:cx4="http://schemas.microsoft.com/office/drawing/2016/5/10/chartex" xmlns:cx5="http://schemas.microsoft.com/office/drawing/2016/5/11/chartex" xmlns:cx6="http://schemas.microsoft.com/office/drawing/2016/5/12/chartex" xmlns:cx7="http://schemas.microsoft.com/office/drawing/2016/5/13/chartex" xmlns:cx8="http://schemas.microsoft.com/office/drawing/2016/5/14/chartex" xmlns:mc="http://schemas.openxmlformats.org/markup-compatibility/2006" xmlns:aink="http://schemas.microsoft.com/office/drawing/2016/ink" xmlns:am3d="http://schemas.microsoft.com/office/drawing/2017/model3d" xmlns:o="urn:schemas-microsoft-com:office:office" xmlns:oel="http://schemas.microsoft.com/office/2019/extlst" xmlns:r="http://schemas.openxmlformats.org/officeDocument/2006/relationships" xmlns:m="http://schemas.openxmlformats.org/officeDocument/2006/math" xmlns:v="urn:schemas-microsoft-com:vml" xmlns:wp14="http://schemas.microsoft.com/office/word/2010/wordprocessingDrawing" xmlns:wp="http://schemas.openxmlformats.org/drawingml/2006/wordprocessingDrawing" xmlns:w10="urn:schemas-microsoft-com:office:word" xmlns:w="http://schemas.openxmlformats.org/wordprocessingml/2006/main" xmlns:w14="http://schemas.microsoft.com/office/word/2010/wordml" xmlns:w15="http://schemas.microsoft.com/office/word/2012/wordml" xmlns:w16cex="http://schemas.microsoft.com/office/word/2018/wordml/cex" xmlns:w16cid="http://schemas.microsoft.com/office/word/2016/wordml/cid" xmlns:w16="http://schemas.microsoft.com/office/word/2018/wordml" xmlns:w16sdtdh="http://schemas.microsoft.com/office/word/2020/wordml/sdtdatahash" xmlns:w16se="http://schemas.microsoft.com/office/word/2015/wordml/symex" xmlns:wpg="http://schemas.microsoft.com/office/word/2010/wordprocessingGroup" xmlns:wpi="http://schemas.microsoft.com/office/word/2010/wordprocessingInk" xmlns:wne="http://schemas.microsoft.com/office/word/2006/wordml" xmlns:wps="http://schemas.microsoft.com/office/word/2010/wordprocessingShape" mc:Ignorable="w14 w15 w16se w16cid w16 w16cex w16sdtdh wp14">
+<w:document xmlns:wpc="http://schemas.microsoft.com/office/word/2010/wordprocessingCanvas" xmlns:cx="http://schemas.microsoft.com/office/drawing/2014/chartex" xmlns:cx1="http://schemas.microsoft.com/office/drawing/2015/9/8/chartex" xmlns:cx2="http://schemas.microsoft.com/office/drawing/2015/10/21/chartex" xmlns:cx3="http://schemas.microsoft.com/office/drawing/2016/5/9/chartex" xmlns:cx4="http://schemas.microsoft.com/office/drawing/2016/5/10/chartex" xmlns:cx5="http://schemas.microsoft.com/office/drawing/2016/5/11/chartex" xmlns:cx6="http://schemas.microsoft.com/office/drawing/2016/5/12/chartex" xmlns:cx7="http://schemas.microsoft.com/office/drawing/2016/5/13/chartex" xmlns:cx8="http://schemas.microsoft.com/office/drawing/2016/5/14/chartex" xmlns:mc="http://schemas.openxmlformats.org/markup-compatibility/2006" xmlns:aink="http://schemas.microsoft.com/office/drawing/2016/ink" xmlns:am3d="http://schemas.microsoft.com/office/drawing/2017/model3d" xmlns:o="urn:schemas-microsoft-com:office:office" xmlns:oel="http://schemas.microsoft.com/office/2019/extlst" xmlns:r="http://schemas.openxmlformats.org/officeDocument/2006/relationships" xmlns:m="http://schemas.openxmlformats.org/officeDocument/2006/math" xmlns:v="urn:schemas-microsoft-com:vml" xmlns:wp14="http://schemas.microsoft.com/office/word/2010/wordprocessingDrawing" xmlns:wp="http://schemas.openxmlformats.org/drawingml/2006/wordprocessingDrawing" xmlns:w10="urn:schemas-microsoft-com:office:word" xmlns:w="http://schemas.openxmlformats.org/wordprocessingml/2006/main" xmlns:w14="http://schemas.microsoft.com/office/word/2010/wordml" xmlns:w15="http://schemas.microsoft.com/office/word/2012/wordml" xmlns:w16cex="http://schemas.microsoft.com/office/word/2018/wordml/cex" xmlns:w16cid="http://schemas.microsoft.com/office/word/2016/wordml/cid" xmlns:w16="http://schemas.microsoft.com/office/word/2018/wordml" xmlns:w16du="http://schemas.microsoft.com/office/word/2023/wordml/word16du" xmlns:w16sdtdh="http://schemas.microsoft.com/office/word/2020/wordml/sdtdatahash" xmlns:w16se="http://schemas.microsoft.com/office/word/2015/wordml/symex" xmlns:wpg="http://schemas.microsoft.com/office/word/2010/wordprocessingGroup" xmlns:wpi="http://schemas.microsoft.com/office/word/2010/wordprocessingInk" xmlns:wne="http://schemas.microsoft.com/office/word/2006/wordml" xmlns:wps="http://schemas.microsoft.com/office/word/2010/wordprocessingShape" mc:Ignorable="w14 w15 w16se w16cid w16 w16cex w16sdtdh w16du wp14">
   <w:body>
     <w:tbl>
       <w:tblPr>
@@ -3363,6 +3363,15 @@
       </w:r>
       <w:proofErr w:type="spellEnd"/>
       <w:proofErr w:type="gramEnd"/>
+      <w:r>
+        <w:rPr>
+          <w:rFonts w:ascii="BC Sans" w:eastAsia="BC Sans" w:hAnsi="BC Sans" w:cs="BC Sans"/>
+          <w:color w:val="A6A6A6"/>
+          <w:sz w:val="16"/>
+          <w:szCs w:val="16"/>
+        </w:rPr>
+        <w:t>}</w:t>
+      </w:r>
     </w:p>
     <w:sectPr>
       <w:headerReference w:type="default" r:id="rId8"/>
@@ -3377,7 +3386,7 @@
 </file>
 
 <file path=word/endnotes.xml><?xml version="1.0" encoding="utf-8"?>
-<w:endnotes xmlns:wpc="http://schemas.microsoft.com/office/word/2010/wordprocessingCanvas" xmlns:cx="http://schemas.microsoft.com/office/drawing/2014/chartex" xmlns:cx1="http://schemas.microsoft.com/office/drawing/2015/9/8/chartex" xmlns:cx2="http://schemas.microsoft.com/office/drawing/2015/10/21/chartex" xmlns:cx3="http://schemas.microsoft.com/office/drawing/2016/5/9/chartex" xmlns:cx4="http://schemas.microsoft.com/office/drawing/2016/5/10/chartex" xmlns:cx5="http://schemas.microsoft.com/office/drawing/2016/5/11/chartex" xmlns:cx6="http://schemas.microsoft.com/office/drawing/2016/5/12/chartex" xmlns:cx7="http://schemas.microsoft.com/office/drawing/2016/5/13/chartex" xmlns:cx8="http://schemas.microsoft.com/office/drawing/2016/5/14/chartex" xmlns:mc="http://schemas.openxmlformats.org/markup-compatibility/2006" xmlns:aink="http://schemas.microsoft.com/office/drawing/2016/ink" xmlns:am3d="http://schemas.microsoft.com/office/drawing/2017/model3d" xmlns:o="urn:schemas-microsoft-com:office:office" xmlns:oel="http://schemas.microsoft.com/office/2019/extlst" xmlns:r="http://schemas.openxmlformats.org/officeDocument/2006/relationships" xmlns:m="http://schemas.openxmlformats.org/officeDocument/2006/math" xmlns:v="urn:schemas-microsoft-com:vml" xmlns:wp14="http://schemas.microsoft.com/office/word/2010/wordprocessingDrawing" xmlns:wp="http://schemas.openxmlformats.org/drawingml/2006/wordprocessingDrawing" xmlns:w10="urn:schemas-microsoft-com:office:word" xmlns:w="http://schemas.openxmlformats.org/wordprocessingml/2006/main" xmlns:w14="http://schemas.microsoft.com/office/word/2010/wordml" xmlns:w15="http://schemas.microsoft.com/office/word/2012/wordml" xmlns:w16cex="http://schemas.microsoft.com/office/word/2018/wordml/cex" xmlns:w16cid="http://schemas.microsoft.com/office/word/2016/wordml/cid" xmlns:w16="http://schemas.microsoft.com/office/word/2018/wordml" xmlns:w16sdtdh="http://schemas.microsoft.com/office/word/2020/wordml/sdtdatahash" xmlns:w16se="http://schemas.microsoft.com/office/word/2015/wordml/symex" xmlns:wpg="http://schemas.microsoft.com/office/word/2010/wordprocessingGroup" xmlns:wpi="http://schemas.microsoft.com/office/word/2010/wordprocessingInk" xmlns:wne="http://schemas.microsoft.com/office/word/2006/wordml" xmlns:wps="http://schemas.microsoft.com/office/word/2010/wordprocessingShape" mc:Ignorable="w14 w15 w16se w16cid w16 w16cex w16sdtdh wp14">
+<w:endnotes xmlns:wpc="http://schemas.microsoft.com/office/word/2010/wordprocessingCanvas" xmlns:cx="http://schemas.microsoft.com/office/drawing/2014/chartex" xmlns:cx1="http://schemas.microsoft.com/office/drawing/2015/9/8/chartex" xmlns:cx2="http://schemas.microsoft.com/office/drawing/2015/10/21/chartex" xmlns:cx3="http://schemas.microsoft.com/office/drawing/2016/5/9/chartex" xmlns:cx4="http://schemas.microsoft.com/office/drawing/2016/5/10/chartex" xmlns:cx5="http://schemas.microsoft.com/office/drawing/2016/5/11/chartex" xmlns:cx6="http://schemas.microsoft.com/office/drawing/2016/5/12/chartex" xmlns:cx7="http://schemas.microsoft.com/office/drawing/2016/5/13/chartex" xmlns:cx8="http://schemas.microsoft.com/office/drawing/2016/5/14/chartex" xmlns:mc="http://schemas.openxmlformats.org/markup-compatibility/2006" xmlns:aink="http://schemas.microsoft.com/office/drawing/2016/ink" xmlns:am3d="http://schemas.microsoft.com/office/drawing/2017/model3d" xmlns:o="urn:schemas-microsoft-com:office:office" xmlns:oel="http://schemas.microsoft.com/office/2019/extlst" xmlns:r="http://schemas.openxmlformats.org/officeDocument/2006/relationships" xmlns:m="http://schemas.openxmlformats.org/officeDocument/2006/math" xmlns:v="urn:schemas-microsoft-com:vml" xmlns:wp14="http://schemas.microsoft.com/office/word/2010/wordprocessingDrawing" xmlns:wp="http://schemas.openxmlformats.org/drawingml/2006/wordprocessingDrawing" xmlns:w10="urn:schemas-microsoft-com:office:word" xmlns:w="http://schemas.openxmlformats.org/wordprocessingml/2006/main" xmlns:w14="http://schemas.microsoft.com/office/word/2010/wordml" xmlns:w15="http://schemas.microsoft.com/office/word/2012/wordml" xmlns:w16cex="http://schemas.microsoft.com/office/word/2018/wordml/cex" xmlns:w16cid="http://schemas.microsoft.com/office/word/2016/wordml/cid" xmlns:w16="http://schemas.microsoft.com/office/word/2018/wordml" xmlns:w16du="http://schemas.microsoft.com/office/word/2023/wordml/word16du" xmlns:w16sdtdh="http://schemas.microsoft.com/office/word/2020/wordml/sdtdatahash" xmlns:w16se="http://schemas.microsoft.com/office/word/2015/wordml/symex" xmlns:wpg="http://schemas.microsoft.com/office/word/2010/wordprocessingGroup" xmlns:wpi="http://schemas.microsoft.com/office/word/2010/wordprocessingInk" xmlns:wne="http://schemas.microsoft.com/office/word/2006/wordml" xmlns:wps="http://schemas.microsoft.com/office/word/2010/wordprocessingShape" mc:Ignorable="w14 w15 w16se w16cid w16 w16cex w16sdtdh w16du wp14">
   <w:endnote w:type="separator" w:id="-1">
     <w:p>
       <w:r>
@@ -3396,7 +3405,7 @@
 </file>
 
 <file path=word/footer1.xml><?xml version="1.0" encoding="utf-8"?>
-<w:ftr xmlns:wpc="http://schemas.microsoft.com/office/word/2010/wordprocessingCanvas" xmlns:cx="http://schemas.microsoft.com/office/drawing/2014/chartex" xmlns:cx1="http://schemas.microsoft.com/office/drawing/2015/9/8/chartex" xmlns:cx2="http://schemas.microsoft.com/office/drawing/2015/10/21/chartex" xmlns:cx3="http://schemas.microsoft.com/office/drawing/2016/5/9/chartex" xmlns:cx4="http://schemas.microsoft.com/office/drawing/2016/5/10/chartex" xmlns:cx5="http://schemas.microsoft.com/office/drawing/2016/5/11/chartex" xmlns:cx6="http://schemas.microsoft.com/office/drawing/2016/5/12/chartex" xmlns:cx7="http://schemas.microsoft.com/office/drawing/2016/5/13/chartex" xmlns:cx8="http://schemas.microsoft.com/office/drawing/2016/5/14/chartex" xmlns:mc="http://schemas.openxmlformats.org/markup-compatibility/2006" xmlns:aink="http://schemas.microsoft.com/office/drawing/2016/ink" xmlns:am3d="http://schemas.microsoft.com/office/drawing/2017/model3d" xmlns:o="urn:schemas-microsoft-com:office:office" xmlns:oel="http://schemas.microsoft.com/office/2019/extlst" xmlns:r="http://schemas.openxmlformats.org/officeDocument/2006/relationships" xmlns:m="http://schemas.openxmlformats.org/officeDocument/2006/math" xmlns:v="urn:schemas-microsoft-com:vml" xmlns:wp14="http://schemas.microsoft.com/office/word/2010/wordprocessingDrawing" xmlns:wp="http://schemas.openxmlformats.org/drawingml/2006/wordprocessingDrawing" xmlns:w10="urn:schemas-microsoft-com:office:word" xmlns:w="http://schemas.openxmlformats.org/wordprocessingml/2006/main" xmlns:w14="http://schemas.microsoft.com/office/word/2010/wordml" xmlns:w15="http://schemas.microsoft.com/office/word/2012/wordml" xmlns:w16cex="http://schemas.microsoft.com/office/word/2018/wordml/cex" xmlns:w16cid="http://schemas.microsoft.com/office/word/2016/wordml/cid" xmlns:w16="http://schemas.microsoft.com/office/word/2018/wordml" xmlns:w16sdtdh="http://schemas.microsoft.com/office/word/2020/wordml/sdtdatahash" xmlns:w16se="http://schemas.microsoft.com/office/word/2015/wordml/symex" xmlns:wpg="http://schemas.microsoft.com/office/word/2010/wordprocessingGroup" xmlns:wpi="http://schemas.microsoft.com/office/word/2010/wordprocessingInk" xmlns:wne="http://schemas.microsoft.com/office/word/2006/wordml" xmlns:wps="http://schemas.microsoft.com/office/word/2010/wordprocessingShape" mc:Ignorable="w14 w15 w16se w16cid w16 w16cex w16sdtdh wp14">
+<w:ftr xmlns:wpc="http://schemas.microsoft.com/office/word/2010/wordprocessingCanvas" xmlns:cx="http://schemas.microsoft.com/office/drawing/2014/chartex" xmlns:cx1="http://schemas.microsoft.com/office/drawing/2015/9/8/chartex" xmlns:cx2="http://schemas.microsoft.com/office/drawing/2015/10/21/chartex" xmlns:cx3="http://schemas.microsoft.com/office/drawing/2016/5/9/chartex" xmlns:cx4="http://schemas.microsoft.com/office/drawing/2016/5/10/chartex" xmlns:cx5="http://schemas.microsoft.com/office/drawing/2016/5/11/chartex" xmlns:cx6="http://schemas.microsoft.com/office/drawing/2016/5/12/chartex" xmlns:cx7="http://schemas.microsoft.com/office/drawing/2016/5/13/chartex" xmlns:cx8="http://schemas.microsoft.com/office/drawing/2016/5/14/chartex" xmlns:mc="http://schemas.openxmlformats.org/markup-compatibility/2006" xmlns:aink="http://schemas.microsoft.com/office/drawing/2016/ink" xmlns:am3d="http://schemas.microsoft.com/office/drawing/2017/model3d" xmlns:o="urn:schemas-microsoft-com:office:office" xmlns:oel="http://schemas.microsoft.com/office/2019/extlst" xmlns:r="http://schemas.openxmlformats.org/officeDocument/2006/relationships" xmlns:m="http://schemas.openxmlformats.org/officeDocument/2006/math" xmlns:v="urn:schemas-microsoft-com:vml" xmlns:wp14="http://schemas.microsoft.com/office/word/2010/wordprocessingDrawing" xmlns:wp="http://schemas.openxmlformats.org/drawingml/2006/wordprocessingDrawing" xmlns:w10="urn:schemas-microsoft-com:office:word" xmlns:w="http://schemas.openxmlformats.org/wordprocessingml/2006/main" xmlns:w14="http://schemas.microsoft.com/office/word/2010/wordml" xmlns:w15="http://schemas.microsoft.com/office/word/2012/wordml" xmlns:w16cex="http://schemas.microsoft.com/office/word/2018/wordml/cex" xmlns:w16cid="http://schemas.microsoft.com/office/word/2016/wordml/cid" xmlns:w16="http://schemas.microsoft.com/office/word/2018/wordml" xmlns:w16du="http://schemas.microsoft.com/office/word/2023/wordml/word16du" xmlns:w16sdtdh="http://schemas.microsoft.com/office/word/2020/wordml/sdtdatahash" xmlns:w16se="http://schemas.microsoft.com/office/word/2015/wordml/symex" xmlns:wpg="http://schemas.microsoft.com/office/word/2010/wordprocessingGroup" xmlns:wpi="http://schemas.microsoft.com/office/word/2010/wordprocessingInk" xmlns:wne="http://schemas.microsoft.com/office/word/2006/wordml" xmlns:wps="http://schemas.microsoft.com/office/word/2010/wordprocessingShape" mc:Ignorable="w14 w15 w16se w16cid w16 w16cex w16sdtdh w16du wp14">
   <w:p>
     <w:pPr>
       <w:widowControl w:val="0"/>
@@ -4206,7 +4215,7 @@
 </file>
 
 <file path=word/footnotes.xml><?xml version="1.0" encoding="utf-8"?>
-<w:footnotes xmlns:wpc="http://schemas.microsoft.com/office/word/2010/wordprocessingCanvas" xmlns:cx="http://schemas.microsoft.com/office/drawing/2014/chartex" xmlns:cx1="http://schemas.microsoft.com/office/drawing/2015/9/8/chartex" xmlns:cx2="http://schemas.microsoft.com/office/drawing/2015/10/21/chartex" xmlns:cx3="http://schemas.microsoft.com/office/drawing/2016/5/9/chartex" xmlns:cx4="http://schemas.microsoft.com/office/drawing/2016/5/10/chartex" xmlns:cx5="http://schemas.microsoft.com/office/drawing/2016/5/11/chartex" xmlns:cx6="http://schemas.microsoft.com/office/drawing/2016/5/12/chartex" xmlns:cx7="http://schemas.microsoft.com/office/drawing/2016/5/13/chartex" xmlns:cx8="http://schemas.microsoft.com/office/drawing/2016/5/14/chartex" xmlns:mc="http://schemas.openxmlformats.org/markup-compatibility/2006" xmlns:aink="http://schemas.microsoft.com/office/drawing/2016/ink" xmlns:am3d="http://schemas.microsoft.com/office/drawing/2017/model3d" xmlns:o="urn:schemas-microsoft-com:office:office" xmlns:oel="http://schemas.microsoft.com/office/2019/extlst" xmlns:r="http://schemas.openxmlformats.org/officeDocument/2006/relationships" xmlns:m="http://schemas.openxmlformats.org/officeDocument/2006/math" xmlns:v="urn:schemas-microsoft-com:vml" xmlns:wp14="http://schemas.microsoft.com/office/word/2010/wordprocessingDrawing" xmlns:wp="http://schemas.openxmlformats.org/drawingml/2006/wordprocessingDrawing" xmlns:w10="urn:schemas-microsoft-com:office:word" xmlns:w="http://schemas.openxmlformats.org/wordprocessingml/2006/main" xmlns:w14="http://schemas.microsoft.com/office/word/2010/wordml" xmlns:w15="http://schemas.microsoft.com/office/word/2012/wordml" xmlns:w16cex="http://schemas.microsoft.com/office/word/2018/wordml/cex" xmlns:w16cid="http://schemas.microsoft.com/office/word/2016/wordml/cid" xmlns:w16="http://schemas.microsoft.com/office/word/2018/wordml" xmlns:w16sdtdh="http://schemas.microsoft.com/office/word/2020/wordml/sdtdatahash" xmlns:w16se="http://schemas.microsoft.com/office/word/2015/wordml/symex" xmlns:wpg="http://schemas.microsoft.com/office/word/2010/wordprocessingGroup" xmlns:wpi="http://schemas.microsoft.com/office/word/2010/wordprocessingInk" xmlns:wne="http://schemas.microsoft.com/office/word/2006/wordml" xmlns:wps="http://schemas.microsoft.com/office/word/2010/wordprocessingShape" mc:Ignorable="w14 w15 w16se w16cid w16 w16cex w16sdtdh wp14">
+<w:footnotes xmlns:wpc="http://schemas.microsoft.com/office/word/2010/wordprocessingCanvas" xmlns:cx="http://schemas.microsoft.com/office/drawing/2014/chartex" xmlns:cx1="http://schemas.microsoft.com/office/drawing/2015/9/8/chartex" xmlns:cx2="http://schemas.microsoft.com/office/drawing/2015/10/21/chartex" xmlns:cx3="http://schemas.microsoft.com/office/drawing/2016/5/9/chartex" xmlns:cx4="http://schemas.microsoft.com/office/drawing/2016/5/10/chartex" xmlns:cx5="http://schemas.microsoft.com/office/drawing/2016/5/11/chartex" xmlns:cx6="http://schemas.microsoft.com/office/drawing/2016/5/12/chartex" xmlns:cx7="http://schemas.microsoft.com/office/drawing/2016/5/13/chartex" xmlns:cx8="http://schemas.microsoft.com/office/drawing/2016/5/14/chartex" xmlns:mc="http://schemas.openxmlformats.org/markup-compatibility/2006" xmlns:aink="http://schemas.microsoft.com/office/drawing/2016/ink" xmlns:am3d="http://schemas.microsoft.com/office/drawing/2017/model3d" xmlns:o="urn:schemas-microsoft-com:office:office" xmlns:oel="http://schemas.microsoft.com/office/2019/extlst" xmlns:r="http://schemas.openxmlformats.org/officeDocument/2006/relationships" xmlns:m="http://schemas.openxmlformats.org/officeDocument/2006/math" xmlns:v="urn:schemas-microsoft-com:vml" xmlns:wp14="http://schemas.microsoft.com/office/word/2010/wordprocessingDrawing" xmlns:wp="http://schemas.openxmlformats.org/drawingml/2006/wordprocessingDrawing" xmlns:w10="urn:schemas-microsoft-com:office:word" xmlns:w="http://schemas.openxmlformats.org/wordprocessingml/2006/main" xmlns:w14="http://schemas.microsoft.com/office/word/2010/wordml" xmlns:w15="http://schemas.microsoft.com/office/word/2012/wordml" xmlns:w16cex="http://schemas.microsoft.com/office/word/2018/wordml/cex" xmlns:w16cid="http://schemas.microsoft.com/office/word/2016/wordml/cid" xmlns:w16="http://schemas.microsoft.com/office/word/2018/wordml" xmlns:w16du="http://schemas.microsoft.com/office/word/2023/wordml/word16du" xmlns:w16sdtdh="http://schemas.microsoft.com/office/word/2020/wordml/sdtdatahash" xmlns:w16se="http://schemas.microsoft.com/office/word/2015/wordml/symex" xmlns:wpg="http://schemas.microsoft.com/office/word/2010/wordprocessingGroup" xmlns:wpi="http://schemas.microsoft.com/office/word/2010/wordprocessingInk" xmlns:wne="http://schemas.microsoft.com/office/word/2006/wordml" xmlns:wps="http://schemas.microsoft.com/office/word/2010/wordprocessingShape" mc:Ignorable="w14 w15 w16se w16cid w16 w16cex w16sdtdh w16du wp14">
   <w:footnote w:type="separator" w:id="-1">
     <w:p>
       <w:r>
@@ -4225,7 +4234,7 @@
 </file>
 
 <file path=word/header1.xml><?xml version="1.0" encoding="utf-8"?>
-<w:hdr xmlns:wpc="http://schemas.microsoft.com/office/word/2010/wordprocessingCanvas" xmlns:cx="http://schemas.microsoft.com/office/drawing/2014/chartex" xmlns:cx1="http://schemas.microsoft.com/office/drawing/2015/9/8/chartex" xmlns:cx2="http://schemas.microsoft.com/office/drawing/2015/10/21/chartex" xmlns:cx3="http://schemas.microsoft.com/office/drawing/2016/5/9/chartex" xmlns:cx4="http://schemas.microsoft.com/office/drawing/2016/5/10/chartex" xmlns:cx5="http://schemas.microsoft.com/office/drawing/2016/5/11/chartex" xmlns:cx6="http://schemas.microsoft.com/office/drawing/2016/5/12/chartex" xmlns:cx7="http://schemas.microsoft.com/office/drawing/2016/5/13/chartex" xmlns:cx8="http://schemas.microsoft.com/office/drawing/2016/5/14/chartex" xmlns:mc="http://schemas.openxmlformats.org/markup-compatibility/2006" xmlns:aink="http://schemas.microsoft.com/office/drawing/2016/ink" xmlns:am3d="http://schemas.microsoft.com/office/drawing/2017/model3d" xmlns:o="urn:schemas-microsoft-com:office:office" xmlns:oel="http://schemas.microsoft.com/office/2019/extlst" xmlns:r="http://schemas.openxmlformats.org/officeDocument/2006/relationships" xmlns:m="http://schemas.openxmlformats.org/officeDocument/2006/math" xmlns:v="urn:schemas-microsoft-com:vml" xmlns:wp14="http://schemas.microsoft.com/office/word/2010/wordprocessingDrawing" xmlns:wp="http://schemas.openxmlformats.org/drawingml/2006/wordprocessingDrawing" xmlns:w10="urn:schemas-microsoft-com:office:word" xmlns:w="http://schemas.openxmlformats.org/wordprocessingml/2006/main" xmlns:w14="http://schemas.microsoft.com/office/word/2010/wordml" xmlns:w15="http://schemas.microsoft.com/office/word/2012/wordml" xmlns:w16cex="http://schemas.microsoft.com/office/word/2018/wordml/cex" xmlns:w16cid="http://schemas.microsoft.com/office/word/2016/wordml/cid" xmlns:w16="http://schemas.microsoft.com/office/word/2018/wordml" xmlns:w16sdtdh="http://schemas.microsoft.com/office/word/2020/wordml/sdtdatahash" xmlns:w16se="http://schemas.microsoft.com/office/word/2015/wordml/symex" xmlns:wpg="http://schemas.microsoft.com/office/word/2010/wordprocessingGroup" xmlns:wpi="http://schemas.microsoft.com/office/word/2010/wordprocessingInk" xmlns:wne="http://schemas.microsoft.com/office/word/2006/wordml" xmlns:wps="http://schemas.microsoft.com/office/word/2010/wordprocessingShape" mc:Ignorable="w14 w15 w16se w16cid w16 w16cex w16sdtdh wp14">
+<w:hdr xmlns:wpc="http://schemas.microsoft.com/office/word/2010/wordprocessingCanvas" xmlns:cx="http://schemas.microsoft.com/office/drawing/2014/chartex" xmlns:cx1="http://schemas.microsoft.com/office/drawing/2015/9/8/chartex" xmlns:cx2="http://schemas.microsoft.com/office/drawing/2015/10/21/chartex" xmlns:cx3="http://schemas.microsoft.com/office/drawing/2016/5/9/chartex" xmlns:cx4="http://schemas.microsoft.com/office/drawing/2016/5/10/chartex" xmlns:cx5="http://schemas.microsoft.com/office/drawing/2016/5/11/chartex" xmlns:cx6="http://schemas.microsoft.com/office/drawing/2016/5/12/chartex" xmlns:cx7="http://schemas.microsoft.com/office/drawing/2016/5/13/chartex" xmlns:cx8="http://schemas.microsoft.com/office/drawing/2016/5/14/chartex" xmlns:mc="http://schemas.openxmlformats.org/markup-compatibility/2006" xmlns:aink="http://schemas.microsoft.com/office/drawing/2016/ink" xmlns:am3d="http://schemas.microsoft.com/office/drawing/2017/model3d" xmlns:o="urn:schemas-microsoft-com:office:office" xmlns:oel="http://schemas.microsoft.com/office/2019/extlst" xmlns:r="http://schemas.openxmlformats.org/officeDocument/2006/relationships" xmlns:m="http://schemas.openxmlformats.org/officeDocument/2006/math" xmlns:v="urn:schemas-microsoft-com:vml" xmlns:wp14="http://schemas.microsoft.com/office/word/2010/wordprocessingDrawing" xmlns:wp="http://schemas.openxmlformats.org/drawingml/2006/wordprocessingDrawing" xmlns:w10="urn:schemas-microsoft-com:office:word" xmlns:w="http://schemas.openxmlformats.org/wordprocessingml/2006/main" xmlns:w14="http://schemas.microsoft.com/office/word/2010/wordml" xmlns:w15="http://schemas.microsoft.com/office/word/2012/wordml" xmlns:w16cex="http://schemas.microsoft.com/office/word/2018/wordml/cex" xmlns:w16cid="http://schemas.microsoft.com/office/word/2016/wordml/cid" xmlns:w16="http://schemas.microsoft.com/office/word/2018/wordml" xmlns:w16du="http://schemas.microsoft.com/office/word/2023/wordml/word16du" xmlns:w16sdtdh="http://schemas.microsoft.com/office/word/2020/wordml/sdtdatahash" xmlns:w16se="http://schemas.microsoft.com/office/word/2015/wordml/symex" xmlns:wpg="http://schemas.microsoft.com/office/word/2010/wordprocessingGroup" xmlns:wpi="http://schemas.microsoft.com/office/word/2010/wordprocessingInk" xmlns:wne="http://schemas.microsoft.com/office/word/2006/wordml" xmlns:wps="http://schemas.microsoft.com/office/word/2010/wordprocessingShape" mc:Ignorable="w14 w15 w16se w16cid w16 w16cex w16sdtdh w16du wp14">
   <w:p>
     <w:pPr>
       <w:pBdr>
@@ -4311,7 +4320,7 @@
 </file>
 
 <file path=word/styles.xml><?xml version="1.0" encoding="utf-8"?>
-<w:styles xmlns:mc="http://schemas.openxmlformats.org/markup-compatibility/2006" xmlns:r="http://schemas.openxmlformats.org/officeDocument/2006/relationships" xmlns:w="http://schemas.openxmlformats.org/wordprocessingml/2006/main" xmlns:w14="http://schemas.microsoft.com/office/word/2010/wordml" xmlns:w15="http://schemas.microsoft.com/office/word/2012/wordml" xmlns:w16cex="http://schemas.microsoft.com/office/word/2018/wordml/cex" xmlns:w16cid="http://schemas.microsoft.com/office/word/2016/wordml/cid" xmlns:w16="http://schemas.microsoft.com/office/word/2018/wordml" xmlns:w16sdtdh="http://schemas.microsoft.com/office/word/2020/wordml/sdtdatahash" xmlns:w16se="http://schemas.microsoft.com/office/word/2015/wordml/symex" mc:Ignorable="w14 w15 w16se w16cid w16 w16cex w16sdtdh">
+<w:styles xmlns:mc="http://schemas.openxmlformats.org/markup-compatibility/2006" xmlns:r="http://schemas.openxmlformats.org/officeDocument/2006/relationships" xmlns:w="http://schemas.openxmlformats.org/wordprocessingml/2006/main" xmlns:w14="http://schemas.microsoft.com/office/word/2010/wordml" xmlns:w15="http://schemas.microsoft.com/office/word/2012/wordml" xmlns:w16cex="http://schemas.microsoft.com/office/word/2018/wordml/cex" xmlns:w16cid="http://schemas.microsoft.com/office/word/2016/wordml/cid" xmlns:w16="http://schemas.microsoft.com/office/word/2018/wordml" xmlns:w16du="http://schemas.microsoft.com/office/word/2023/wordml/word16du" xmlns:w16sdtdh="http://schemas.microsoft.com/office/word/2020/wordml/sdtdatahash" xmlns:w16se="http://schemas.microsoft.com/office/word/2015/wordml/symex" mc:Ignorable="w14 w15 w16se w16cid w16 w16cex w16sdtdh w16du">
   <w:docDefaults>
     <w:rPrDefault>
       <w:rPr>

</xml_diff>